<commit_message>
ver 3.3 リリース (#53)
</commit_message>
<xml_diff>
--- a/サンプルプロジェクト/サンプルプロジェクト開発ガイド/PGUT工程/proman-style-guide/js/JavaScriptコーディング規約.docx
+++ b/サンプルプロジェクト/サンプルプロジェクト開発ガイド/PGUT工程/proman-style-guide/js/JavaScriptコーディング規約.docx
@@ -1,6 +1,6 @@
 
 <file path=word/document.xml><?xml version="1.0" encoding="utf-8"?>
-<w:document xmlns:wpc="http://schemas.microsoft.com/office/word/2010/wordprocessingCanvas" xmlns:mc="http://schemas.openxmlformats.org/markup-compatibility/2006" xmlns:o="urn:schemas-microsoft-com:office:office" xmlns:r="http://schemas.openxmlformats.org/officeDocument/2006/relationships" xmlns:m="http://schemas.openxmlformats.org/officeDocument/2006/math" xmlns:v="urn:schemas-microsoft-com:vml" xmlns:wp14="http://schemas.microsoft.com/office/word/2010/wordprocessingDrawing" xmlns:wp="http://schemas.openxmlformats.org/drawingml/2006/wordprocessingDrawing" xmlns:w10="urn:schemas-microsoft-com:office:word" xmlns:w="http://schemas.openxmlformats.org/wordprocessingml/2006/main" xmlns:w14="http://schemas.microsoft.com/office/word/2010/wordml" xmlns:wpg="http://schemas.microsoft.com/office/word/2010/wordprocessingGroup" xmlns:wpi="http://schemas.microsoft.com/office/word/2010/wordprocessingInk" xmlns:wne="http://schemas.microsoft.com/office/word/2006/wordml" xmlns:wps="http://schemas.microsoft.com/office/word/2010/wordprocessingShape" mc:Ignorable="w14 wp14">
+<w:document xmlns:wpc="http://schemas.microsoft.com/office/word/2010/wordprocessingCanvas" xmlns:cx="http://schemas.microsoft.com/office/drawing/2014/chartex" xmlns:cx1="http://schemas.microsoft.com/office/drawing/2015/9/8/chartex" xmlns:cx2="http://schemas.microsoft.com/office/drawing/2015/10/21/chartex" xmlns:cx3="http://schemas.microsoft.com/office/drawing/2016/5/9/chartex" xmlns:cx4="http://schemas.microsoft.com/office/drawing/2016/5/10/chartex" xmlns:cx5="http://schemas.microsoft.com/office/drawing/2016/5/11/chartex" xmlns:cx6="http://schemas.microsoft.com/office/drawing/2016/5/12/chartex" xmlns:cx7="http://schemas.microsoft.com/office/drawing/2016/5/13/chartex" xmlns:cx8="http://schemas.microsoft.com/office/drawing/2016/5/14/chartex" xmlns:mc="http://schemas.openxmlformats.org/markup-compatibility/2006" xmlns:aink="http://schemas.microsoft.com/office/drawing/2016/ink" xmlns:am3d="http://schemas.microsoft.com/office/drawing/2017/model3d" xmlns:o="urn:schemas-microsoft-com:office:office" xmlns:r="http://schemas.openxmlformats.org/officeDocument/2006/relationships" xmlns:m="http://schemas.openxmlformats.org/officeDocument/2006/math" xmlns:v="urn:schemas-microsoft-com:vml" xmlns:wp14="http://schemas.microsoft.com/office/word/2010/wordprocessingDrawing" xmlns:wp="http://schemas.openxmlformats.org/drawingml/2006/wordprocessingDrawing" xmlns:w10="urn:schemas-microsoft-com:office:word" xmlns:w="http://schemas.openxmlformats.org/wordprocessingml/2006/main" xmlns:w14="http://schemas.microsoft.com/office/word/2010/wordml" xmlns:w15="http://schemas.microsoft.com/office/word/2012/wordml" xmlns:w16cex="http://schemas.microsoft.com/office/word/2018/wordml/cex" xmlns:w16cid="http://schemas.microsoft.com/office/word/2016/wordml/cid" xmlns:w16="http://schemas.microsoft.com/office/word/2018/wordml" xmlns:w16se="http://schemas.microsoft.com/office/word/2015/wordml/symex" xmlns:wpg="http://schemas.microsoft.com/office/word/2010/wordprocessingGroup" xmlns:wpi="http://schemas.microsoft.com/office/word/2010/wordprocessingInk" xmlns:wne="http://schemas.microsoft.com/office/word/2006/wordml" xmlns:wps="http://schemas.microsoft.com/office/word/2010/wordprocessingShape" mc:Ignorable="w14 w15 w16se w16cid w16 w16cex wp14">
   <w:body>
     <w:p>
       <w:pPr>
@@ -20,7 +20,7 @@
         <w:rPr>
           <w:noProof/>
         </w:rPr>
-        <w:pict>
+        <w:pict w14:anchorId="77D070BC">
           <v:group id="_x0000_s1026" style="position:absolute;left:0;text-align:left;margin-left:646pt;margin-top:0;width:109.25pt;height:45.95pt;z-index:2" coordorigin="13640,527" coordsize="2185,919">
             <v:shapetype id="_x0000_t202" coordsize="21600,21600" o:spt="202" path="m,l,21600r21600,l21600,xe">
               <v:stroke joinstyle="miter"/>
@@ -92,8 +92,6 @@
           <w:sz w:val="28"/>
         </w:rPr>
       </w:pPr>
-      <w:bookmarkStart w:id="1" w:name="_GoBack"/>
-      <w:bookmarkEnd w:id="1"/>
     </w:p>
     <w:p>
       <w:pPr>
@@ -139,7 +137,7 @@
         <w:rPr>
           <w:noProof/>
         </w:rPr>
-        <w:pict>
+        <w:pict w14:anchorId="1281E305">
           <v:shape id="_x0000_s1029" type="#_x0000_t202" style="position:absolute;left:0;text-align:left;margin-left:179.55pt;margin-top:14.2pt;width:441pt;height:145.8pt;z-index:1;mso-wrap-edited:f">
             <v:shadow on="t" offset="6pt,6pt"/>
             <v:textbox style="mso-next-textbox:#_x0000_s1029">
@@ -388,7 +386,7 @@
           <w:noProof/>
         </w:rPr>
         <w:sectPr>
-          <w:footerReference w:type="default" r:id="rId9"/>
+          <w:footerReference w:type="default" r:id="rId8"/>
           <w:type w:val="continuous"/>
           <w:pgSz w:w="16840" w:h="11907" w:orient="landscape" w:code="9"/>
           <w:pgMar w:top="527" w:right="822" w:bottom="737" w:left="720" w:header="540" w:footer="454" w:gutter="0"/>
@@ -3820,7 +3818,7 @@
           <w:rFonts w:hAnsi="ＭＳ 明朝"/>
         </w:rPr>
         <w:sectPr>
-          <w:headerReference w:type="default" r:id="rId10"/>
+          <w:headerReference w:type="default" r:id="rId9"/>
           <w:pgSz w:w="16840" w:h="11907" w:orient="landscape" w:code="9"/>
           <w:pgMar w:top="851" w:right="822" w:bottom="737" w:left="720" w:header="851" w:footer="454" w:gutter="0"/>
           <w:pgNumType w:start="1"/>
@@ -3829,13 +3827,13 @@
         </w:sectPr>
       </w:pPr>
     </w:p>
-    <w:bookmarkStart w:id="2" w:name="_Toc453996791"/>
-    <w:bookmarkStart w:id="3" w:name="_Toc526676431"/>
-    <w:bookmarkStart w:id="4" w:name="_Toc5460252"/>
-    <w:bookmarkStart w:id="5" w:name="_Toc5460381"/>
-    <w:bookmarkStart w:id="6" w:name="_Toc5534896"/>
-    <w:bookmarkStart w:id="7" w:name="_Toc5535841"/>
-    <w:bookmarkStart w:id="8" w:name="_Toc5732462"/>
+    <w:bookmarkStart w:id="1" w:name="_Toc453996791"/>
+    <w:bookmarkStart w:id="2" w:name="_Toc526676431"/>
+    <w:bookmarkStart w:id="3" w:name="_Toc5460252"/>
+    <w:bookmarkStart w:id="4" w:name="_Toc5460381"/>
+    <w:bookmarkStart w:id="5" w:name="_Toc5534896"/>
+    <w:bookmarkStart w:id="6" w:name="_Toc5535841"/>
+    <w:bookmarkStart w:id="7" w:name="_Toc5732462"/>
     <w:p>
       <w:pPr>
         <w:pStyle w:val="11"/>
@@ -8537,13 +8535,13 @@
       </w:r>
     </w:p>
     <w:bookmarkEnd w:id="0"/>
+    <w:bookmarkEnd w:id="1"/>
     <w:bookmarkEnd w:id="2"/>
     <w:bookmarkEnd w:id="3"/>
     <w:bookmarkEnd w:id="4"/>
     <w:bookmarkEnd w:id="5"/>
     <w:bookmarkEnd w:id="6"/>
     <w:bookmarkEnd w:id="7"/>
-    <w:bookmarkEnd w:id="8"/>
     <w:p>
       <w:pPr>
         <w:ind w:right="110"/>
@@ -8556,7 +8554,7 @@
           <w:u w:val="single"/>
         </w:rPr>
         <w:sectPr>
-          <w:headerReference w:type="default" r:id="rId11"/>
+          <w:headerReference w:type="default" r:id="rId10"/>
           <w:pgSz w:w="16840" w:h="11907" w:orient="landscape" w:code="9"/>
           <w:pgMar w:top="851" w:right="641" w:bottom="737" w:left="539" w:header="851" w:footer="363" w:gutter="0"/>
           <w:pgNumType w:start="1"/>
@@ -8572,9 +8570,9 @@
           <w:rFonts w:hAnsi="ＭＳ 明朝"/>
         </w:rPr>
       </w:pPr>
-      <w:bookmarkStart w:id="9" w:name="_本規約について"/>
-      <w:bookmarkStart w:id="10" w:name="_Toc526511886"/>
-      <w:bookmarkEnd w:id="9"/>
+      <w:bookmarkStart w:id="8" w:name="_本規約について"/>
+      <w:bookmarkStart w:id="9" w:name="_Toc526511886"/>
+      <w:bookmarkEnd w:id="8"/>
       <w:r>
         <w:rPr>
           <w:rFonts w:hAnsi="ＭＳ 明朝" w:hint="eastAsia"/>
@@ -8582,7 +8580,7 @@
         <w:lastRenderedPageBreak/>
         <w:t>本規約について</w:t>
       </w:r>
-      <w:bookmarkEnd w:id="10"/>
+      <w:bookmarkEnd w:id="9"/>
     </w:p>
     <w:p>
       <w:pPr>
@@ -8732,47 +8730,22 @@
           <w:rFonts w:hAnsi="ＭＳ 明朝" w:hint="eastAsia"/>
           <w:color w:val="FF0000"/>
         </w:rPr>
-        <w:t>の新機能である</w:t>
-      </w:r>
-      <w:proofErr w:type="spellStart"/>
-      <w:r>
-        <w:rPr>
-          <w:rFonts w:hAnsi="ＭＳ 明朝" w:hint="eastAsia"/>
+        <w:t>の新機能であるconstとletを取り入れて作成した。</w:t>
+      </w:r>
+    </w:p>
+    <w:p>
+      <w:pPr>
+        <w:rPr>
+          <w:rFonts w:hAnsi="ＭＳ 明朝"/>
           <w:color w:val="FF0000"/>
         </w:rPr>
-        <w:t>const</w:t>
-      </w:r>
-      <w:proofErr w:type="spellEnd"/>
+      </w:pPr>
       <w:r>
         <w:rPr>
           <w:rFonts w:hAnsi="ＭＳ 明朝" w:hint="eastAsia"/>
           <w:color w:val="FF0000"/>
         </w:rPr>
-        <w:t>とletを取り入れて作成した。</w:t>
-      </w:r>
-    </w:p>
-    <w:p>
-      <w:pPr>
-        <w:rPr>
-          <w:rFonts w:hAnsi="ＭＳ 明朝"/>
-          <w:color w:val="FF0000"/>
-        </w:rPr>
-      </w:pPr>
-      <w:proofErr w:type="spellStart"/>
-      <w:r>
-        <w:rPr>
-          <w:rFonts w:hAnsi="ＭＳ 明朝" w:hint="eastAsia"/>
-          <w:color w:val="FF0000"/>
-        </w:rPr>
-        <w:t>const</w:t>
-      </w:r>
-      <w:proofErr w:type="spellEnd"/>
-      <w:r>
-        <w:rPr>
-          <w:rFonts w:hAnsi="ＭＳ 明朝" w:hint="eastAsia"/>
-          <w:color w:val="FF0000"/>
-        </w:rPr>
-        <w:t>とletは</w:t>
+        <w:t>constとletは</w:t>
       </w:r>
       <w:r>
         <w:rPr>
@@ -9013,7 +8986,7 @@
         </w:rPr>
         <w:t>静的検査ツールで検査を行う。」と記載のある規約については、一般的に利用されている</w:t>
       </w:r>
-      <w:hyperlink r:id="rId12" w:history="1">
+      <w:hyperlink r:id="rId11" w:history="1">
         <w:r>
           <w:rPr>
             <w:rStyle w:val="a6"/>
@@ -9053,52 +9026,110 @@
           <w:rFonts w:hAnsi="ＭＳ 明朝"/>
         </w:rPr>
       </w:pPr>
-      <w:bookmarkStart w:id="11" w:name="_Toc526511887"/>
+      <w:bookmarkStart w:id="10" w:name="_Toc526511887"/>
       <w:r>
         <w:rPr>
           <w:rFonts w:hint="eastAsia"/>
         </w:rPr>
         <w:t>コードスタイルに関する規約</w:t>
       </w:r>
+      <w:bookmarkEnd w:id="10"/>
+    </w:p>
+    <w:p>
+      <w:pPr>
+        <w:pStyle w:val="2"/>
+        <w:rPr>
+          <w:rFonts w:hAnsi="ＭＳ 明朝"/>
+        </w:rPr>
+      </w:pPr>
+      <w:bookmarkStart w:id="11" w:name="_Toc526511888"/>
+      <w:r>
+        <w:rPr>
+          <w:rFonts w:hint="eastAsia"/>
+        </w:rPr>
+        <w:t>ソースコードレイアウト</w:t>
+      </w:r>
       <w:bookmarkEnd w:id="11"/>
     </w:p>
     <w:p>
       <w:pPr>
-        <w:pStyle w:val="2"/>
-        <w:rPr>
-          <w:rFonts w:hAnsi="ＭＳ 明朝"/>
-        </w:rPr>
-      </w:pPr>
-      <w:bookmarkStart w:id="12" w:name="_Toc526511888"/>
+        <w:pStyle w:val="a0"/>
+        <w:rPr>
+          <w:rFonts w:hAnsi="ＭＳ 明朝"/>
+        </w:rPr>
+      </w:pPr>
+    </w:p>
+    <w:p>
+      <w:pPr>
+        <w:pStyle w:val="3"/>
+        <w:rPr>
+          <w:rFonts w:hAnsi="ＭＳ 明朝"/>
+        </w:rPr>
+      </w:pPr>
+      <w:bookmarkStart w:id="12" w:name="_Toc526511889"/>
       <w:r>
         <w:rPr>
           <w:rFonts w:hint="eastAsia"/>
         </w:rPr>
-        <w:t>ソースコードレイアウト</w:t>
+        <w:t>文字コード</w:t>
+      </w:r>
+      <w:r>
+        <w:t xml:space="preserve"> </w:t>
+      </w:r>
+      <w:r>
+        <w:rPr>
+          <w:rFonts w:hAnsi="ＭＳ 明朝" w:hint="eastAsia"/>
+        </w:rPr>
+        <w:t>★</w:t>
       </w:r>
       <w:bookmarkEnd w:id="12"/>
     </w:p>
     <w:p>
       <w:pPr>
-        <w:pStyle w:val="a0"/>
-        <w:rPr>
-          <w:rFonts w:hAnsi="ＭＳ 明朝"/>
-        </w:rPr>
+        <w:ind w:leftChars="500" w:left="896"/>
+      </w:pPr>
+      <w:r>
+        <w:rPr>
+          <w:rFonts w:hint="eastAsia"/>
+        </w:rPr>
+        <w:t>ソースコードの文字コードは全て</w:t>
+      </w:r>
+      <w:r>
+        <w:t xml:space="preserve"> </w:t>
+      </w:r>
+      <w:r>
+        <w:rPr>
+          <w:b/>
+        </w:rPr>
+        <w:t>UTF-8</w:t>
+      </w:r>
+      <w:r>
+        <w:t xml:space="preserve"> </w:t>
+      </w:r>
+      <w:r>
+        <w:rPr>
+          <w:rFonts w:hint="eastAsia"/>
+        </w:rPr>
+        <w:t>で記述する。</w:t>
+      </w:r>
+    </w:p>
+    <w:p>
+      <w:pPr>
+        <w:ind w:leftChars="500" w:left="896"/>
       </w:pPr>
     </w:p>
     <w:p>
       <w:pPr>
         <w:pStyle w:val="3"/>
-        <w:rPr>
-          <w:rFonts w:hAnsi="ＭＳ 明朝"/>
-        </w:rPr>
-      </w:pPr>
-      <w:bookmarkStart w:id="13" w:name="_Toc526511889"/>
+      </w:pPr>
+      <w:bookmarkStart w:id="13" w:name="_SQL文のフォーマット"/>
+      <w:bookmarkStart w:id="14" w:name="_Toc526511890"/>
+      <w:bookmarkEnd w:id="13"/>
       <w:r>
         <w:rPr>
           <w:rFonts w:hint="eastAsia"/>
         </w:rPr>
-        <w:t>文字コード</w:t>
+        <w:t>改行</w:t>
       </w:r>
       <w:r>
         <w:t xml:space="preserve"> </w:t>
@@ -9109,7 +9140,7 @@
         </w:rPr>
         <w:t>★</w:t>
       </w:r>
-      <w:bookmarkEnd w:id="13"/>
+      <w:bookmarkEnd w:id="14"/>
     </w:p>
     <w:p>
       <w:pPr>
@@ -9119,108 +9150,50 @@
         <w:rPr>
           <w:rFonts w:hint="eastAsia"/>
         </w:rPr>
-        <w:t>ソースコードの文字コードは全て</w:t>
+        <w:t>改行には</w:t>
+      </w:r>
+      <w:r>
+        <w:rPr>
+          <w:b/>
+        </w:rPr>
+        <w:t>LF(0x0A)</w:t>
       </w:r>
       <w:r>
         <w:t xml:space="preserve"> </w:t>
       </w:r>
       <w:r>
         <w:rPr>
-          <w:b/>
-        </w:rPr>
-        <w:t>UTF-8</w:t>
+          <w:rFonts w:hint="eastAsia"/>
+        </w:rPr>
+        <w:t>を使用すること。</w:t>
+      </w:r>
+    </w:p>
+    <w:p>
+      <w:pPr>
+        <w:ind w:leftChars="500" w:left="896"/>
+      </w:pPr>
+    </w:p>
+    <w:p>
+      <w:pPr>
+        <w:pStyle w:val="3"/>
+      </w:pPr>
+      <w:bookmarkStart w:id="15" w:name="_Toc526511891"/>
+      <w:r>
+        <w:rPr>
+          <w:rFonts w:hint="eastAsia"/>
+        </w:rPr>
+        <w:t>インデント</w:t>
       </w:r>
       <w:r>
         <w:t xml:space="preserve"> </w:t>
       </w:r>
       <w:r>
         <w:rPr>
-          <w:rFonts w:hint="eastAsia"/>
-        </w:rPr>
-        <w:t>で記述する。</w:t>
-      </w:r>
-    </w:p>
-    <w:p>
-      <w:pPr>
-        <w:ind w:leftChars="500" w:left="896"/>
-      </w:pPr>
-    </w:p>
-    <w:p>
-      <w:pPr>
-        <w:pStyle w:val="3"/>
-      </w:pPr>
-      <w:bookmarkStart w:id="14" w:name="_SQL文のフォーマット"/>
-      <w:bookmarkStart w:id="15" w:name="_Toc526511890"/>
-      <w:bookmarkEnd w:id="14"/>
-      <w:r>
-        <w:rPr>
-          <w:rFonts w:hint="eastAsia"/>
-        </w:rPr>
-        <w:t>改行</w:t>
-      </w:r>
-      <w:r>
-        <w:t xml:space="preserve"> </w:t>
-      </w:r>
-      <w:r>
-        <w:rPr>
           <w:rFonts w:hAnsi="ＭＳ 明朝" w:hint="eastAsia"/>
         </w:rPr>
         <w:t>★</w:t>
       </w:r>
       <w:bookmarkEnd w:id="15"/>
-    </w:p>
-    <w:p>
-      <w:pPr>
-        <w:ind w:leftChars="500" w:left="896"/>
-      </w:pPr>
-      <w:r>
-        <w:rPr>
-          <w:rFonts w:hint="eastAsia"/>
-        </w:rPr>
-        <w:t>改行には</w:t>
-      </w:r>
-      <w:r>
-        <w:rPr>
-          <w:b/>
-        </w:rPr>
-        <w:t>LF(0x0A)</w:t>
-      </w:r>
-      <w:r>
-        <w:t xml:space="preserve"> </w:t>
-      </w:r>
-      <w:r>
-        <w:rPr>
-          <w:rFonts w:hint="eastAsia"/>
-        </w:rPr>
-        <w:t>を使用すること。</w:t>
-      </w:r>
-    </w:p>
-    <w:p>
-      <w:pPr>
-        <w:ind w:leftChars="500" w:left="896"/>
-      </w:pPr>
-    </w:p>
-    <w:p>
-      <w:pPr>
-        <w:pStyle w:val="3"/>
-      </w:pPr>
-      <w:bookmarkStart w:id="16" w:name="_Toc526511891"/>
-      <w:r>
-        <w:rPr>
-          <w:rFonts w:hint="eastAsia"/>
-        </w:rPr>
-        <w:t>インデント</w:t>
-      </w:r>
-      <w:r>
-        <w:t xml:space="preserve"> </w:t>
-      </w:r>
-      <w:r>
-        <w:rPr>
-          <w:rFonts w:hAnsi="ＭＳ 明朝" w:hint="eastAsia"/>
-        </w:rPr>
-        <w:t>★</w:t>
-      </w:r>
-      <w:bookmarkEnd w:id="16"/>
     </w:p>
     <w:p>
       <w:pPr>
@@ -9296,7 +9269,7 @@
       <w:pPr>
         <w:pStyle w:val="3"/>
       </w:pPr>
-      <w:bookmarkStart w:id="17" w:name="_Toc526511892"/>
+      <w:bookmarkStart w:id="16" w:name="_Toc526511892"/>
       <w:r>
         <w:rPr>
           <w:rFonts w:hint="eastAsia"/>
@@ -9312,7 +9285,7 @@
         </w:rPr>
         <w:t>★</w:t>
       </w:r>
-      <w:bookmarkEnd w:id="17"/>
+      <w:bookmarkEnd w:id="16"/>
     </w:p>
     <w:p>
       <w:pPr>
@@ -9408,7 +9381,7 @@
       <w:pPr>
         <w:pStyle w:val="3"/>
       </w:pPr>
-      <w:bookmarkStart w:id="18" w:name="_Toc526511893"/>
+      <w:bookmarkStart w:id="17" w:name="_Toc526511893"/>
       <w:r>
         <w:rPr>
           <w:rFonts w:hint="eastAsia"/>
@@ -9424,7 +9397,7 @@
         </w:rPr>
         <w:t>★</w:t>
       </w:r>
-      <w:bookmarkEnd w:id="18"/>
+      <w:bookmarkEnd w:id="17"/>
     </w:p>
     <w:p>
       <w:pPr>
@@ -9534,7 +9507,7 @@
         <w:rPr>
           <w:noProof/>
         </w:rPr>
-        <w:pict>
+        <w:pict w14:anchorId="1BEF0113">
           <v:shape id="_x0000_s1034" type="#_x0000_t202" style="position:absolute;left:0;text-align:left;margin-left:95pt;margin-top:3.7pt;width:199.5pt;height:34.7pt;z-index:3" fillcolor="#eaeaea">
             <v:stroke dashstyle="dash"/>
             <v:textbox style="mso-next-textbox:#_x0000_s1034" inset="5.85pt,.7pt,5.85pt,.7pt">
@@ -9642,7 +9615,7 @@
         <w:rPr>
           <w:noProof/>
         </w:rPr>
-        <w:pict>
+        <w:pict w14:anchorId="3B08E99A">
           <v:shape id="_x0000_s1035" type="#_x0000_t202" style="position:absolute;left:0;text-align:left;margin-left:95pt;margin-top:3.65pt;width:370.5pt;height:36.25pt;z-index:4" fillcolor="#eaeaea">
             <v:stroke dashstyle="dash"/>
             <v:textbox style="mso-next-textbox:#_x0000_s1035" inset="5.85pt,.7pt,5.85pt,.7pt">
@@ -9751,7 +9724,7 @@
       <w:pPr>
         <w:pStyle w:val="3"/>
       </w:pPr>
-      <w:bookmarkStart w:id="19" w:name="_Toc526511894"/>
+      <w:bookmarkStart w:id="18" w:name="_Toc526511894"/>
       <w:r>
         <w:rPr>
           <w:rFonts w:hint="eastAsia"/>
@@ -9767,7 +9740,7 @@
         </w:rPr>
         <w:t>★</w:t>
       </w:r>
-      <w:bookmarkEnd w:id="19"/>
+      <w:bookmarkEnd w:id="18"/>
     </w:p>
     <w:p>
       <w:pPr>
@@ -9829,7 +9802,7 @@
         <w:rPr>
           <w:noProof/>
         </w:rPr>
-        <w:pict>
+        <w:pict w14:anchorId="5FF69F85">
           <v:shape id="_x0000_s1036" type="#_x0000_t202" style="position:absolute;left:0;text-align:left;margin-left:95pt;margin-top:3.7pt;width:199.5pt;height:18.65pt;z-index:5" fillcolor="#eaeaea">
             <v:stroke dashstyle="dash"/>
             <v:textbox style="mso-next-textbox:#_x0000_s1036" inset="5.85pt,.7pt,5.85pt,.7pt">
@@ -9914,7 +9887,7 @@
         <w:rPr>
           <w:noProof/>
         </w:rPr>
-        <w:pict>
+        <w:pict w14:anchorId="1352A4B6">
           <v:shape id="_x0000_s1037" type="#_x0000_t202" style="position:absolute;left:0;text-align:left;margin-left:95pt;margin-top:3.65pt;width:399pt;height:20.2pt;z-index:6" fillcolor="#eaeaea">
             <v:stroke dashstyle="dash"/>
             <v:textbox style="mso-next-textbox:#_x0000_s1037" inset="5.85pt,.7pt,5.85pt,.7pt">
@@ -10107,7 +10080,7 @@
         <w:rPr>
           <w:noProof/>
         </w:rPr>
-        <w:pict>
+        <w:pict w14:anchorId="6485831A">
           <v:shape id="_x0000_s1038" type="#_x0000_t202" style="position:absolute;left:0;text-align:left;margin-left:95pt;margin-top:3.7pt;width:451.25pt;height:72.45pt;z-index:7" fillcolor="#eaeaea">
             <v:stroke dashstyle="dash"/>
             <v:textbox style="mso-next-textbox:#_x0000_s1038" inset="5.85pt,.7pt,5.85pt,.7pt">
@@ -10361,7 +10334,7 @@
       <w:pPr>
         <w:pStyle w:val="3"/>
       </w:pPr>
-      <w:bookmarkStart w:id="20" w:name="_Toc526511895"/>
+      <w:bookmarkStart w:id="19" w:name="_Toc526511895"/>
       <w:r>
         <w:rPr>
           <w:rFonts w:hint="eastAsia"/>
@@ -10377,7 +10350,7 @@
         </w:rPr>
         <w:t>★</w:t>
       </w:r>
-      <w:bookmarkEnd w:id="20"/>
+      <w:bookmarkEnd w:id="19"/>
     </w:p>
     <w:p>
       <w:pPr>
@@ -10534,7 +10507,7 @@
         <w:rPr>
           <w:noProof/>
         </w:rPr>
-        <w:pict>
+        <w:pict w14:anchorId="710363FE">
           <v:shape id="_x0000_s1039" type="#_x0000_t202" style="position:absolute;left:0;text-align:left;margin-left:95pt;margin-top:3.7pt;width:256.5pt;height:72.45pt;z-index:8" fillcolor="#eaeaea">
             <v:stroke dashstyle="dash"/>
             <v:textbox style="mso-next-textbox:#_x0000_s1039" inset="5.85pt,.7pt,5.85pt,.7pt">
@@ -10724,7 +10697,7 @@
         <w:rPr>
           <w:noProof/>
         </w:rPr>
-        <w:pict>
+        <w:pict w14:anchorId="2A200887">
           <v:shape id="_x0000_s1040" type="#_x0000_t202" style="position:absolute;left:0;text-align:left;margin-left:95pt;margin-top:3.65pt;width:517.75pt;height:93.6pt;z-index:9" fillcolor="#eaeaea">
             <v:stroke dashstyle="dash"/>
             <v:textbox style="mso-next-textbox:#_x0000_s1040" inset="5.85pt,.7pt,5.85pt,.7pt">
@@ -11113,7 +11086,7 @@
         <w:rPr>
           <w:noProof/>
         </w:rPr>
-        <w:pict>
+        <w:pict w14:anchorId="29F3E342">
           <v:shape id="_x0000_s1041" type="#_x0000_t202" style="position:absolute;left:0;text-align:left;margin-left:95pt;margin-top:3.65pt;width:171pt;height:93.6pt;z-index:10" fillcolor="#eaeaea">
             <v:stroke dashstyle="dash"/>
             <v:textbox style="mso-next-textbox:#_x0000_s1041" inset="5.85pt,.7pt,5.85pt,.7pt">
@@ -11442,7 +11415,7 @@
         <w:rPr>
           <w:noProof/>
         </w:rPr>
-        <w:pict>
+        <w:pict w14:anchorId="0C622802">
           <v:shape id="_x0000_s1042" type="#_x0000_t202" style="position:absolute;left:0;text-align:left;margin-left:95pt;margin-top:3.65pt;width:171pt;height:126.85pt;z-index:11" fillcolor="#eaeaea">
             <v:stroke dashstyle="dash"/>
             <v:textbox style="mso-next-textbox:#_x0000_s1042" inset="5.85pt,.7pt,5.85pt,.7pt">
@@ -11789,7 +11762,7 @@
         <w:rPr>
           <w:noProof/>
         </w:rPr>
-        <w:pict>
+        <w:pict w14:anchorId="2CA57DB7">
           <v:shape id="_x0000_s1043" type="#_x0000_t202" style="position:absolute;left:0;text-align:left;margin-left:95pt;margin-top:3.65pt;width:280.25pt;height:126.85pt;z-index:12" fillcolor="#eaeaea">
             <v:stroke dashstyle="dash"/>
             <v:textbox style="mso-next-textbox:#_x0000_s1043" inset="5.85pt,.7pt,5.85pt,.7pt">
@@ -12049,7 +12022,7 @@
           <w:rFonts w:hAnsi="ＭＳ 明朝"/>
         </w:rPr>
       </w:pPr>
-      <w:bookmarkStart w:id="21" w:name="_Toc526511896"/>
+      <w:bookmarkStart w:id="20" w:name="_Toc526511896"/>
       <w:r>
         <w:rPr>
           <w:rFonts w:hint="eastAsia"/>
@@ -12065,7 +12038,7 @@
         </w:rPr>
         <w:t>★</w:t>
       </w:r>
-      <w:bookmarkEnd w:id="21"/>
+      <w:bookmarkEnd w:id="20"/>
     </w:p>
     <w:p>
       <w:pPr>
@@ -12176,7 +12149,7 @@
         <w:rPr>
           <w:noProof/>
         </w:rPr>
-        <w:pict>
+        <w:pict w14:anchorId="63D496AB">
           <v:shape id="_x0000_s1044" type="#_x0000_t202" style="position:absolute;left:0;text-align:left;margin-left:95pt;margin-top:3.65pt;width:475pt;height:148.3pt;z-index:13" fillcolor="#eaeaea">
             <v:stroke dashstyle="dash"/>
             <v:textbox style="mso-next-textbox:#_x0000_s1044" inset="5.85pt,.7pt,5.85pt,.7pt">
@@ -12475,7 +12448,7 @@
         <w:rPr>
           <w:noProof/>
         </w:rPr>
-        <w:pict>
+        <w:pict w14:anchorId="6DA4F902">
           <v:shape id="_x0000_s1045" type="#_x0000_t202" style="position:absolute;left:0;text-align:left;margin-left:95pt;margin-top:3.65pt;width:570pt;height:153.7pt;z-index:14" fillcolor="#eaeaea">
             <v:stroke dashstyle="dash"/>
             <v:textbox style="mso-next-textbox:#_x0000_s1045" inset="5.85pt,.7pt,5.85pt,.7pt">
@@ -12909,7 +12882,7 @@
       <w:pPr>
         <w:pStyle w:val="3"/>
       </w:pPr>
-      <w:bookmarkStart w:id="22" w:name="_Toc526511897"/>
+      <w:bookmarkStart w:id="21" w:name="_Toc526511897"/>
       <w:r>
         <w:rPr>
           <w:rFonts w:hint="eastAsia"/>
@@ -12925,7 +12898,7 @@
         </w:rPr>
         <w:t>★</w:t>
       </w:r>
-      <w:bookmarkEnd w:id="22"/>
+      <w:bookmarkEnd w:id="21"/>
     </w:p>
     <w:p>
       <w:pPr>
@@ -12993,7 +12966,7 @@
         <w:rPr>
           <w:noProof/>
         </w:rPr>
-        <w:pict>
+        <w:pict w14:anchorId="6CF1A83A">
           <v:shape id="_x0000_s1046" type="#_x0000_t202" style="position:absolute;left:0;text-align:left;margin-left:95pt;margin-top:3.65pt;width:209pt;height:19.95pt;z-index:15" fillcolor="#eaeaea">
             <v:stroke dashstyle="dash"/>
             <v:textbox style="mso-next-textbox:#_x0000_s1046" inset="5.85pt,.7pt,5.85pt,.7pt">
@@ -13088,7 +13061,7 @@
         <w:rPr>
           <w:noProof/>
         </w:rPr>
-        <w:pict>
+        <w:pict w14:anchorId="0DCFA57F">
           <v:shape id="_x0000_s1047" type="#_x0000_t202" style="position:absolute;left:0;text-align:left;margin-left:95pt;margin-top:3.65pt;width:175.75pt;height:45.2pt;z-index:16" fillcolor="#eaeaea">
             <v:stroke dashstyle="dash"/>
             <v:textbox style="mso-next-textbox:#_x0000_s1047" inset="5.85pt,.7pt,5.85pt,.7pt">
@@ -13309,7 +13282,7 @@
         <w:rPr>
           <w:noProof/>
         </w:rPr>
-        <w:pict>
+        <w:pict w14:anchorId="720CA651">
           <v:shape id="_x0000_s1048" type="#_x0000_t202" style="position:absolute;left:0;text-align:left;margin-left:95pt;margin-top:3.65pt;width:299.25pt;height:77.5pt;z-index:17" fillcolor="#eaeaea">
             <v:stroke dashstyle="dash"/>
             <v:textbox style="mso-next-textbox:#_x0000_s1048" inset="5.85pt,.7pt,5.85pt,.7pt">
@@ -13457,58 +13430,58 @@
           <w:rFonts w:hAnsi="ＭＳ 明朝"/>
         </w:rPr>
       </w:pPr>
-      <w:bookmarkStart w:id="23" w:name="_Toc526511898"/>
+      <w:bookmarkStart w:id="22" w:name="_Toc526511898"/>
       <w:r>
         <w:rPr>
           <w:rFonts w:hAnsi="ＭＳ 明朝" w:hint="eastAsia"/>
         </w:rPr>
         <w:t>命名規約</w:t>
       </w:r>
+      <w:bookmarkEnd w:id="22"/>
+    </w:p>
+    <w:p>
+      <w:pPr>
+        <w:ind w:leftChars="300" w:left="538"/>
+        <w:rPr>
+          <w:rFonts w:hAnsi="ＭＳ 明朝"/>
+        </w:rPr>
+      </w:pPr>
+      <w:r>
+        <w:rPr>
+          <w:rFonts w:hAnsi="ＭＳ 明朝" w:hint="eastAsia"/>
+        </w:rPr>
+        <w:t>本節では、プログラム中の各識別子の命名規則について説明する。</w:t>
+      </w:r>
+    </w:p>
+    <w:p>
+      <w:pPr>
+        <w:ind w:leftChars="300" w:left="538"/>
+        <w:rPr>
+          <w:rFonts w:hAnsi="ＭＳ 明朝"/>
+        </w:rPr>
+      </w:pPr>
+    </w:p>
+    <w:p>
+      <w:pPr>
+        <w:pStyle w:val="3"/>
+      </w:pPr>
+      <w:bookmarkStart w:id="23" w:name="_Toc526511899"/>
+      <w:r>
+        <w:rPr>
+          <w:rFonts w:hint="eastAsia"/>
+        </w:rPr>
+        <w:t>変数</w:t>
+      </w:r>
+      <w:r>
+        <w:t xml:space="preserve"> </w:t>
+      </w:r>
+      <w:r>
+        <w:rPr>
+          <w:rFonts w:hAnsi="ＭＳ 明朝" w:hint="eastAsia"/>
+        </w:rPr>
+        <w:t>★</w:t>
+      </w:r>
       <w:bookmarkEnd w:id="23"/>
-    </w:p>
-    <w:p>
-      <w:pPr>
-        <w:ind w:leftChars="300" w:left="538"/>
-        <w:rPr>
-          <w:rFonts w:hAnsi="ＭＳ 明朝"/>
-        </w:rPr>
-      </w:pPr>
-      <w:r>
-        <w:rPr>
-          <w:rFonts w:hAnsi="ＭＳ 明朝" w:hint="eastAsia"/>
-        </w:rPr>
-        <w:t>本節では、プログラム中の各識別子の命名規則について説明する。</w:t>
-      </w:r>
-    </w:p>
-    <w:p>
-      <w:pPr>
-        <w:ind w:leftChars="300" w:left="538"/>
-        <w:rPr>
-          <w:rFonts w:hAnsi="ＭＳ 明朝"/>
-        </w:rPr>
-      </w:pPr>
-    </w:p>
-    <w:p>
-      <w:pPr>
-        <w:pStyle w:val="3"/>
-      </w:pPr>
-      <w:bookmarkStart w:id="24" w:name="_Toc526511899"/>
-      <w:r>
-        <w:rPr>
-          <w:rFonts w:hint="eastAsia"/>
-        </w:rPr>
-        <w:t>変数</w:t>
-      </w:r>
-      <w:r>
-        <w:t xml:space="preserve"> </w:t>
-      </w:r>
-      <w:r>
-        <w:rPr>
-          <w:rFonts w:hAnsi="ＭＳ 明朝" w:hint="eastAsia"/>
-        </w:rPr>
-        <w:t>★</w:t>
-      </w:r>
-      <w:bookmarkEnd w:id="24"/>
     </w:p>
     <w:p>
       <w:pPr>
@@ -13683,7 +13656,7 @@
         <w:rPr>
           <w:noProof/>
         </w:rPr>
-        <w:pict>
+        <w:pict w14:anchorId="6A555F91">
           <v:shape id="_x0000_s1049" type="#_x0000_t202" style="position:absolute;left:0;text-align:left;margin-left:95pt;margin-top:3.65pt;width:299.25pt;height:55.05pt;z-index:18" fillcolor="#eaeaea">
             <v:stroke dashstyle="dash"/>
             <v:textbox style="mso-next-textbox:#_x0000_s1049" inset="5.85pt,.7pt,5.85pt,.7pt">
@@ -13901,7 +13874,7 @@
       <w:pPr>
         <w:pStyle w:val="3"/>
       </w:pPr>
-      <w:bookmarkStart w:id="25" w:name="_Toc526511900"/>
+      <w:bookmarkStart w:id="24" w:name="_Toc526511900"/>
       <w:r>
         <w:rPr>
           <w:rFonts w:hint="eastAsia"/>
@@ -13917,7 +13890,7 @@
         </w:rPr>
         <w:t>★</w:t>
       </w:r>
-      <w:bookmarkEnd w:id="25"/>
+      <w:bookmarkEnd w:id="24"/>
     </w:p>
     <w:p>
       <w:pPr>
@@ -13999,7 +13972,7 @@
         <w:rPr>
           <w:noProof/>
         </w:rPr>
-        <w:pict>
+        <w:pict w14:anchorId="68403E7A">
           <v:shape id="_x0000_s1050" type="#_x0000_t202" style="position:absolute;left:0;text-align:left;margin-left:95pt;margin-top:3.65pt;width:190pt;height:34.1pt;z-index:19" fillcolor="#eaeaea">
             <v:stroke dashstyle="dash"/>
             <v:textbox style="mso-next-textbox:#_x0000_s1050" inset="5.85pt,.7pt,5.85pt,.7pt">
@@ -14119,7 +14092,7 @@
       <w:pPr>
         <w:pStyle w:val="3"/>
       </w:pPr>
-      <w:bookmarkStart w:id="26" w:name="_Toc526511901"/>
+      <w:bookmarkStart w:id="25" w:name="_Toc526511901"/>
       <w:r>
         <w:rPr>
           <w:rFonts w:hint="eastAsia"/>
@@ -14135,94 +14108,94 @@
         </w:rPr>
         <w:t>★</w:t>
       </w:r>
+      <w:bookmarkEnd w:id="25"/>
+    </w:p>
+    <w:p>
+      <w:pPr>
+        <w:ind w:leftChars="500" w:left="896"/>
+      </w:pPr>
+      <w:r>
+        <w:t>for</w:t>
+      </w:r>
+      <w:r>
+        <w:rPr>
+          <w:rFonts w:hint="eastAsia"/>
+        </w:rPr>
+        <w:t>文等のループ構文において、カウンタとして使用される変数の名称には、</w:t>
+      </w:r>
+    </w:p>
+    <w:p>
+      <w:pPr>
+        <w:ind w:leftChars="500" w:left="896"/>
+      </w:pPr>
+      <w:r>
+        <w:rPr>
+          <w:rFonts w:hint="eastAsia"/>
+        </w:rPr>
+        <w:t>慣用的に使用される変数名</w:t>
+      </w:r>
+      <w:r>
+        <w:t xml:space="preserve"> </w:t>
+      </w:r>
+      <w:r>
+        <w:rPr>
+          <w:b/>
+        </w:rPr>
+        <w:t xml:space="preserve">(i, j, k ...) </w:t>
+      </w:r>
+      <w:r>
+        <w:rPr>
+          <w:rFonts w:hint="eastAsia"/>
+        </w:rPr>
+        <w:t>を使用</w:t>
+      </w:r>
+      <w:r>
+        <w:rPr>
+          <w:rFonts w:hint="eastAsia"/>
+        </w:rPr>
+        <w:t>できる。</w:t>
+      </w:r>
+    </w:p>
+    <w:p>
+      <w:pPr>
+        <w:ind w:leftChars="500" w:left="896"/>
+      </w:pPr>
+    </w:p>
+    <w:p>
+      <w:pPr>
+        <w:ind w:leftChars="500" w:left="896"/>
+      </w:pPr>
+    </w:p>
+    <w:p>
+      <w:pPr>
+        <w:pStyle w:val="3"/>
+      </w:pPr>
+      <w:bookmarkStart w:id="26" w:name="_Toc526511902"/>
+      <w:r>
+        <w:rPr>
+          <w:rFonts w:hint="eastAsia"/>
+        </w:rPr>
+        <w:t>変数</w:t>
+      </w:r>
+      <w:r>
+        <w:t>(</w:t>
+      </w:r>
+      <w:r>
+        <w:rPr>
+          <w:rFonts w:hint="eastAsia"/>
+        </w:rPr>
+        <w:t>真偽値</w:t>
+      </w:r>
+      <w:r>
+        <w:t xml:space="preserve">) </w:t>
+      </w:r>
+      <w:r>
+        <w:rPr>
+          <w:rFonts w:hAnsi="ＭＳ 明朝" w:hint="eastAsia"/>
+        </w:rPr>
+        <w:t>★</w:t>
+      </w:r>
       <w:bookmarkEnd w:id="26"/>
-    </w:p>
-    <w:p>
-      <w:pPr>
-        <w:ind w:leftChars="500" w:left="896"/>
-      </w:pPr>
-      <w:r>
-        <w:t>for</w:t>
-      </w:r>
-      <w:r>
-        <w:rPr>
-          <w:rFonts w:hint="eastAsia"/>
-        </w:rPr>
-        <w:t>文等のループ構文において、カウンタとして使用される変数の名称には、</w:t>
-      </w:r>
-    </w:p>
-    <w:p>
-      <w:pPr>
-        <w:ind w:leftChars="500" w:left="896"/>
-      </w:pPr>
-      <w:r>
-        <w:rPr>
-          <w:rFonts w:hint="eastAsia"/>
-        </w:rPr>
-        <w:t>慣用的に使用される変数名</w:t>
-      </w:r>
-      <w:r>
-        <w:t xml:space="preserve"> </w:t>
-      </w:r>
-      <w:r>
-        <w:rPr>
-          <w:b/>
-        </w:rPr>
-        <w:t xml:space="preserve">(i, j, k ...) </w:t>
-      </w:r>
-      <w:r>
-        <w:rPr>
-          <w:rFonts w:hint="eastAsia"/>
-        </w:rPr>
-        <w:t>を使用</w:t>
-      </w:r>
-      <w:r>
-        <w:rPr>
-          <w:rFonts w:hint="eastAsia"/>
-        </w:rPr>
-        <w:t>できる。</w:t>
-      </w:r>
-    </w:p>
-    <w:p>
-      <w:pPr>
-        <w:ind w:leftChars="500" w:left="896"/>
-      </w:pPr>
-    </w:p>
-    <w:p>
-      <w:pPr>
-        <w:ind w:leftChars="500" w:left="896"/>
-      </w:pPr>
-    </w:p>
-    <w:p>
-      <w:pPr>
-        <w:pStyle w:val="3"/>
-      </w:pPr>
-      <w:bookmarkStart w:id="27" w:name="_Toc526511902"/>
-      <w:r>
-        <w:rPr>
-          <w:rFonts w:hint="eastAsia"/>
-        </w:rPr>
-        <w:t>変数</w:t>
-      </w:r>
-      <w:r>
-        <w:t>(</w:t>
-      </w:r>
-      <w:r>
-        <w:rPr>
-          <w:rFonts w:hint="eastAsia"/>
-        </w:rPr>
-        <w:t>真偽値</w:t>
-      </w:r>
-      <w:r>
-        <w:t xml:space="preserve">) </w:t>
-      </w:r>
-      <w:r>
-        <w:rPr>
-          <w:rFonts w:hAnsi="ＭＳ 明朝" w:hint="eastAsia"/>
-        </w:rPr>
-        <w:t>★</w:t>
-      </w:r>
-      <w:bookmarkEnd w:id="27"/>
     </w:p>
     <w:p>
       <w:pPr>
@@ -14306,7 +14279,7 @@
         <w:rPr>
           <w:noProof/>
         </w:rPr>
-        <w:pict>
+        <w:pict w14:anchorId="03A9B161">
           <v:shape id="_x0000_s1051" type="#_x0000_t202" style="position:absolute;left:0;text-align:left;margin-left:95pt;margin-top:3.65pt;width:280.25pt;height:92.1pt;z-index:20" fillcolor="#eaeaea">
             <v:stroke dashstyle="dash"/>
             <v:textbox style="mso-next-textbox:#_x0000_s1051" inset="5.85pt,.7pt,5.85pt,.7pt">
@@ -14616,7 +14589,7 @@
       <w:pPr>
         <w:pStyle w:val="3"/>
       </w:pPr>
-      <w:bookmarkStart w:id="28" w:name="_Toc526511903"/>
+      <w:bookmarkStart w:id="27" w:name="_Toc526511903"/>
       <w:r>
         <w:rPr>
           <w:rFonts w:hint="eastAsia"/>
@@ -14641,7 +14614,7 @@
         </w:rPr>
         <w:t>★</w:t>
       </w:r>
-      <w:bookmarkEnd w:id="28"/>
+      <w:bookmarkEnd w:id="27"/>
     </w:p>
     <w:p>
       <w:pPr>
@@ -14872,7 +14845,7 @@
         <w:rPr>
           <w:noProof/>
         </w:rPr>
-        <w:pict>
+        <w:pict w14:anchorId="20068EA9">
           <v:shape id="_x0000_s1052" type="#_x0000_t202" style="position:absolute;left:0;text-align:left;margin-left:95pt;margin-top:3.65pt;width:327.75pt;height:299.15pt;z-index:21" fillcolor="#eaeaea">
             <v:stroke dashstyle="dash"/>
             <v:textbox style="mso-next-textbox:#_x0000_s1052" inset="5.85pt,.7pt,5.85pt,.7pt">
@@ -15466,7 +15439,7 @@
       <w:pPr>
         <w:pStyle w:val="3"/>
       </w:pPr>
-      <w:bookmarkStart w:id="29" w:name="_Toc526511904"/>
+      <w:bookmarkStart w:id="28" w:name="_Toc526511904"/>
       <w:r>
         <w:rPr>
           <w:rFonts w:hint="eastAsia"/>
@@ -15491,7 +15464,7 @@
         </w:rPr>
         <w:t>★</w:t>
       </w:r>
-      <w:bookmarkEnd w:id="29"/>
+      <w:bookmarkEnd w:id="28"/>
     </w:p>
     <w:p>
       <w:pPr>
@@ -15588,7 +15561,7 @@
         <w:rPr>
           <w:noProof/>
         </w:rPr>
-        <w:pict>
+        <w:pict w14:anchorId="369BBA9E">
           <v:shape id="_x0000_s1053" type="#_x0000_t202" style="position:absolute;left:0;text-align:left;margin-left:95pt;margin-top:3.65pt;width:380pt;height:249.85pt;z-index:22" fillcolor="#eaeaea">
             <v:stroke dashstyle="dash"/>
             <v:textbox style="mso-next-textbox:#_x0000_s1053" inset="5.85pt,.7pt,5.85pt,.7pt">
@@ -15995,7 +15968,7 @@
       <w:pPr>
         <w:pStyle w:val="3"/>
       </w:pPr>
-      <w:bookmarkStart w:id="30" w:name="_Toc526511905"/>
+      <w:bookmarkStart w:id="29" w:name="_Toc526511905"/>
       <w:r>
         <w:rPr>
           <w:rFonts w:hint="eastAsia"/>
@@ -16023,7 +15996,7 @@
         </w:rPr>
         <w:t>★</w:t>
       </w:r>
-      <w:bookmarkEnd w:id="30"/>
+      <w:bookmarkEnd w:id="29"/>
     </w:p>
     <w:p>
       <w:pPr>
@@ -16088,7 +16061,7 @@
         <w:rPr>
           <w:noProof/>
         </w:rPr>
-        <w:pict>
+        <w:pict w14:anchorId="0F531558">
           <v:shape id="_x0000_s1054" type="#_x0000_t202" style="position:absolute;left:0;text-align:left;margin-left:95pt;margin-top:3.65pt;width:494pt;height:207.45pt;z-index:26" fillcolor="#eaeaea">
             <v:stroke dashstyle="dash"/>
             <v:textbox style="mso-next-textbox:#_x0000_s1054" inset="5.85pt,.7pt,5.85pt,.7pt">
@@ -16360,14 +16333,14 @@
           <w:rFonts w:hAnsi="ＭＳ 明朝"/>
         </w:rPr>
       </w:pPr>
-      <w:bookmarkStart w:id="31" w:name="_Toc526511906"/>
+      <w:bookmarkStart w:id="30" w:name="_Toc526511906"/>
       <w:r>
         <w:rPr>
           <w:rFonts w:hAnsi="ＭＳ 明朝" w:hint="eastAsia"/>
         </w:rPr>
         <w:t>リテラルの記述</w:t>
       </w:r>
-      <w:bookmarkEnd w:id="31"/>
+      <w:bookmarkEnd w:id="30"/>
     </w:p>
     <w:p>
       <w:pPr>
@@ -16379,7 +16352,7 @@
       <w:pPr>
         <w:pStyle w:val="3"/>
       </w:pPr>
-      <w:bookmarkStart w:id="32" w:name="_Toc526511907"/>
+      <w:bookmarkStart w:id="31" w:name="_Toc526511907"/>
       <w:r>
         <w:rPr>
           <w:rFonts w:hint="eastAsia"/>
@@ -16401,7 +16374,7 @@
         </w:rPr>
         <w:t>★</w:t>
       </w:r>
-      <w:bookmarkEnd w:id="32"/>
+      <w:bookmarkEnd w:id="31"/>
     </w:p>
     <w:p>
       <w:pPr>
@@ -16508,7 +16481,7 @@
         <w:rPr>
           <w:noProof/>
         </w:rPr>
-        <w:pict>
+        <w:pict w14:anchorId="01669190">
           <v:shape id="_x0000_s1055" type="#_x0000_t202" style="position:absolute;left:0;text-align:left;margin-left:95pt;margin-top:3.65pt;width:560.5pt;height:69.3pt;z-index:23" fillcolor="#eaeaea">
             <v:stroke dashstyle="dash"/>
             <v:textbox style="mso-next-textbox:#_x0000_s1055" inset="5.85pt,.7pt,5.85pt,.7pt">
@@ -16664,7 +16637,7 @@
         <w:rPr>
           <w:noProof/>
         </w:rPr>
-        <w:pict>
+        <w:pict w14:anchorId="56EAE474">
           <v:shape id="_x0000_s1056" type="#_x0000_t202" style="position:absolute;left:0;text-align:left;margin-left:95pt;margin-top:3.65pt;width:565.25pt;height:42.85pt;z-index:24" fillcolor="#eaeaea">
             <v:stroke dashstyle="dash"/>
             <v:textbox style="mso-next-textbox:#_x0000_s1056" inset="5.85pt,.7pt,5.85pt,.7pt">
@@ -16908,7 +16881,7 @@
       <w:pPr>
         <w:pStyle w:val="3"/>
       </w:pPr>
-      <w:bookmarkStart w:id="33" w:name="_Toc526511908"/>
+      <w:bookmarkStart w:id="32" w:name="_Toc526511908"/>
       <w:r>
         <w:rPr>
           <w:rFonts w:hint="eastAsia"/>
@@ -16936,7 +16909,7 @@
         </w:rPr>
         <w:t>★</w:t>
       </w:r>
-      <w:bookmarkEnd w:id="33"/>
+      <w:bookmarkEnd w:id="32"/>
     </w:p>
     <w:p>
       <w:pPr>
@@ -17013,7 +16986,7 @@
         <w:rPr>
           <w:noProof/>
         </w:rPr>
-        <w:pict>
+        <w:pict w14:anchorId="0C4B1741">
           <v:shape id="_x0000_s1059" type="#_x0000_t202" style="position:absolute;left:0;text-align:left;margin-left:95pt;margin-top:3.65pt;width:565.25pt;height:159.7pt;z-index:25" fillcolor="#eaeaea">
             <v:stroke dashstyle="dash"/>
             <v:textbox style="mso-next-textbox:#_x0000_s1059" inset="5.85pt,.7pt,5.85pt,.7pt">
@@ -17410,7 +17383,7 @@
       <w:pPr>
         <w:pStyle w:val="3"/>
       </w:pPr>
-      <w:bookmarkStart w:id="34" w:name="_Toc526511909"/>
+      <w:bookmarkStart w:id="33" w:name="_Toc526511909"/>
       <w:r>
         <w:rPr>
           <w:rFonts w:hint="eastAsia"/>
@@ -17432,128 +17405,328 @@
         </w:rPr>
         <w:t>★</w:t>
       </w:r>
+      <w:bookmarkEnd w:id="33"/>
+    </w:p>
+    <w:p>
+      <w:pPr>
+        <w:ind w:leftChars="500" w:left="896"/>
+      </w:pPr>
+      <w:r>
+        <w:rPr>
+          <w:rFonts w:hint="eastAsia"/>
+        </w:rPr>
+        <w:t>正規表現を使用する場合は、可能であれば、文字列引数ではなく、正規表現リテラルを使用すること。</w:t>
+      </w:r>
+    </w:p>
+    <w:p>
+      <w:pPr>
+        <w:ind w:leftChars="500" w:left="896"/>
+      </w:pPr>
+      <w:r>
+        <w:rPr>
+          <w:rFonts w:hint="eastAsia"/>
+        </w:rPr>
+        <w:t>ただし、正規表現の内容が動的に変わる場合や、正規表現の内容が複雑でコメントが必要となる場合は、</w:t>
+      </w:r>
+      <w:r>
+        <w:t>RegExp()</w:t>
+      </w:r>
+      <w:r>
+        <w:rPr>
+          <w:rFonts w:hint="eastAsia"/>
+        </w:rPr>
+        <w:t>コンストラクタを使用すること。</w:t>
+      </w:r>
+    </w:p>
+    <w:p>
+      <w:pPr>
+        <w:ind w:leftChars="300" w:left="538"/>
+        <w:rPr>
+          <w:rFonts w:hAnsi="ＭＳ 明朝"/>
+        </w:rPr>
+      </w:pPr>
+    </w:p>
+    <w:p>
+      <w:pPr>
+        <w:rPr>
+          <w:rFonts w:hAnsi="ＭＳ 明朝"/>
+        </w:rPr>
+      </w:pPr>
+      <w:r>
+        <w:rPr>
+          <w:rFonts w:hAnsi="ＭＳ 明朝"/>
+        </w:rPr>
+        <w:br w:type="page"/>
+      </w:r>
+    </w:p>
+    <w:p>
+      <w:pPr>
+        <w:pStyle w:val="1"/>
+      </w:pPr>
+      <w:bookmarkStart w:id="34" w:name="_Toc526511910"/>
+      <w:r>
+        <w:rPr>
+          <w:rFonts w:hint="eastAsia"/>
+        </w:rPr>
+        <w:t>セキュリティに関する規約</w:t>
+      </w:r>
       <w:bookmarkEnd w:id="34"/>
     </w:p>
     <w:p>
       <w:pPr>
+        <w:pStyle w:val="2"/>
+      </w:pPr>
+      <w:bookmarkStart w:id="35" w:name="_Toc526511911"/>
+      <w:r>
+        <w:t>JavaScript</w:t>
+      </w:r>
+      <w:r>
+        <w:rPr>
+          <w:rFonts w:hint="eastAsia"/>
+        </w:rPr>
+        <w:t>一般</w:t>
+      </w:r>
+      <w:bookmarkEnd w:id="35"/>
+    </w:p>
+    <w:p>
+      <w:pPr>
+        <w:pStyle w:val="a0"/>
+      </w:pPr>
+    </w:p>
+    <w:p>
+      <w:pPr>
+        <w:pStyle w:val="3"/>
+      </w:pPr>
+      <w:bookmarkStart w:id="36" w:name="_Toc526511912"/>
+      <w:r>
+        <w:rPr>
+          <w:rFonts w:hint="eastAsia"/>
+        </w:rPr>
+        <w:t>ソースコードの動的評価</w:t>
+      </w:r>
+      <w:r>
+        <w:t>(eval()/Function</w:t>
+      </w:r>
+      <w:r>
+        <w:rPr>
+          <w:rFonts w:hint="eastAsia"/>
+        </w:rPr>
+        <w:t>コンストラクタ</w:t>
+      </w:r>
+      <w:r>
+        <w:t>)</w:t>
+      </w:r>
+      <w:r>
+        <w:rPr>
+          <w:rFonts w:hint="eastAsia"/>
+        </w:rPr>
+        <w:t>を使用しない</w:t>
+      </w:r>
+      <w:r>
+        <w:rPr>
+          <w:rFonts w:hint="eastAsia"/>
+        </w:rPr>
+        <w:t>。</w:t>
+      </w:r>
+      <w:r>
+        <w:t xml:space="preserve"> </w:t>
+      </w:r>
+      <w:r>
+        <w:rPr>
+          <w:rFonts w:hAnsi="ＭＳ 明朝" w:hint="eastAsia"/>
+        </w:rPr>
+        <w:t>★</w:t>
+      </w:r>
+      <w:bookmarkEnd w:id="36"/>
+    </w:p>
+    <w:p>
+      <w:pPr>
         <w:ind w:leftChars="500" w:left="896"/>
       </w:pPr>
       <w:r>
         <w:rPr>
+          <w:rFonts w:hAnsi="ＭＳ 明朝" w:hint="eastAsia"/>
+        </w:rPr>
+        <w:t>こ</w:t>
+      </w:r>
+      <w:r>
+        <w:rPr>
+          <w:rFonts w:hAnsi="ＭＳ 明朝" w:hint="eastAsia"/>
+        </w:rPr>
+        <w:t>れらの関数の引数に外部から操作できる文字列を連結している場合は、</w:t>
+      </w:r>
+      <w:r>
+        <w:rPr>
+          <w:rFonts w:hAnsi="ＭＳ 明朝" w:hint="eastAsia"/>
+        </w:rPr>
+        <w:t>ブラウザ上で任意のコードを実行できる危険性があるため、原則使用しないこと</w:t>
+      </w:r>
+      <w:r>
+        <w:rPr>
           <w:rFonts w:hint="eastAsia"/>
         </w:rPr>
-        <w:t>正規表現を使用する場合は、可能であれば、文字列引数ではなく、正規表現リテラルを使用すること。</w:t>
+        <w:t>。</w:t>
       </w:r>
     </w:p>
     <w:p>
       <w:pPr>
         <w:ind w:leftChars="500" w:left="896"/>
+        <w:rPr>
+          <w:rFonts w:hAnsi="ＭＳ 明朝"/>
+        </w:rPr>
+      </w:pPr>
+      <w:r>
+        <w:rPr>
+          <w:rFonts w:hAnsi="ＭＳ 明朝"/>
+        </w:rPr>
+        <w:t>(</w:t>
+      </w:r>
+      <w:r>
+        <w:rPr>
+          <w:rFonts w:hAnsi="ＭＳ 明朝" w:hint="eastAsia"/>
+          <w:b/>
+        </w:rPr>
+        <w:t>利用可能</w:t>
+      </w:r>
+      <w:r>
+        <w:rPr>
+          <w:rFonts w:hAnsi="ＭＳ 明朝"/>
+          <w:b/>
+        </w:rPr>
+        <w:t>API</w:t>
+      </w:r>
+      <w:r>
+        <w:rPr>
+          <w:rFonts w:hAnsi="ＭＳ 明朝" w:hint="eastAsia"/>
+          <w:b/>
+        </w:rPr>
+        <w:t>一覧</w:t>
+      </w:r>
+      <w:r>
+        <w:rPr>
+          <w:rFonts w:hAnsi="ＭＳ 明朝" w:hint="eastAsia"/>
+        </w:rPr>
+        <w:t>を参照</w:t>
+      </w:r>
+      <w:r>
+        <w:rPr>
+          <w:rFonts w:hAnsi="ＭＳ 明朝"/>
+        </w:rPr>
+        <w:t>)</w:t>
+      </w:r>
+    </w:p>
+    <w:p>
+      <w:pPr>
+        <w:ind w:leftChars="500" w:left="896"/>
+        <w:rPr>
+          <w:rFonts w:hAnsi="ＭＳ 明朝"/>
+        </w:rPr>
+      </w:pPr>
+    </w:p>
+    <w:p>
+      <w:pPr>
+        <w:ind w:leftChars="500" w:left="896"/>
       </w:pPr>
       <w:r>
         <w:rPr>
           <w:rFonts w:hint="eastAsia"/>
         </w:rPr>
-        <w:t>ただし、正規表現の内容が動的に変わる場合や、正規表現の内容が複雑でコメントが必要となる場合は、</w:t>
-      </w:r>
-      <w:r>
-        <w:t>RegExp()</w:t>
+        <w:t>※静的検査ツールで検査を行う。</w:t>
+      </w:r>
+    </w:p>
+    <w:p>
+      <w:pPr>
+        <w:ind w:leftChars="500" w:left="896"/>
+        <w:rPr>
+          <w:rFonts w:hAnsi="ＭＳ 明朝"/>
+        </w:rPr>
+      </w:pPr>
+    </w:p>
+    <w:p>
+      <w:pPr>
+        <w:ind w:leftChars="500" w:left="896"/>
+      </w:pPr>
+      <w:r>
+        <w:rPr>
+          <w:rFonts w:hAnsi="ＭＳ 明朝"/>
+          <w:b/>
+        </w:rPr>
+        <w:t>(</w:t>
+      </w:r>
+      <w:r>
+        <w:rPr>
+          <w:rFonts w:hAnsi="ＭＳ 明朝" w:hint="eastAsia"/>
+          <w:b/>
+        </w:rPr>
+        <w:t>注</w:t>
+      </w:r>
+      <w:r>
+        <w:rPr>
+          <w:rFonts w:hAnsi="ＭＳ 明朝"/>
+          <w:b/>
+        </w:rPr>
+        <w:t>)</w:t>
+      </w:r>
+      <w:r>
+        <w:rPr>
+          <w:rFonts w:hAnsi="ＭＳ 明朝"/>
+        </w:rPr>
+        <w:t xml:space="preserve">  </w:t>
+      </w:r>
+      <w:r>
+        <w:rPr>
+          <w:rFonts w:hAnsi="ＭＳ 明朝"/>
+        </w:rPr>
+        <w:t>JavaScript</w:t>
+      </w:r>
+      <w:r>
+        <w:rPr>
+          <w:rFonts w:hAnsi="ＭＳ 明朝" w:hint="eastAsia"/>
+        </w:rPr>
+        <w:t>ではクロージャが使用できるのでこれらの関数が必要となることはほぼ無い。</w:t>
+      </w:r>
+    </w:p>
+    <w:p/>
+    <w:p>
+      <w:pPr>
+        <w:pStyle w:val="2"/>
+      </w:pPr>
+      <w:bookmarkStart w:id="37" w:name="_Toc526511913"/>
+      <w:r>
+        <w:t>jQuery</w:t>
       </w:r>
       <w:r>
         <w:rPr>
           <w:rFonts w:hint="eastAsia"/>
         </w:rPr>
-        <w:t>コンストラクタを使用すること。</w:t>
-      </w:r>
-    </w:p>
-    <w:p>
-      <w:pPr>
-        <w:ind w:leftChars="300" w:left="538"/>
-        <w:rPr>
-          <w:rFonts w:hAnsi="ＭＳ 明朝"/>
-        </w:rPr>
-      </w:pPr>
-    </w:p>
-    <w:p>
-      <w:pPr>
-        <w:rPr>
-          <w:rFonts w:hAnsi="ＭＳ 明朝"/>
-        </w:rPr>
-      </w:pPr>
-      <w:r>
-        <w:rPr>
-          <w:rFonts w:hAnsi="ＭＳ 明朝"/>
-        </w:rPr>
-        <w:br w:type="page"/>
-      </w:r>
-    </w:p>
-    <w:p>
-      <w:pPr>
-        <w:pStyle w:val="1"/>
-      </w:pPr>
-      <w:bookmarkStart w:id="35" w:name="_Toc526511910"/>
+        <w:t>関連</w:t>
+      </w:r>
+      <w:bookmarkEnd w:id="37"/>
+    </w:p>
+    <w:p>
+      <w:pPr>
+        <w:pStyle w:val="a0"/>
+      </w:pPr>
+    </w:p>
+    <w:p>
+      <w:pPr>
+        <w:pStyle w:val="3"/>
+      </w:pPr>
+      <w:bookmarkStart w:id="38" w:name="_Toc526511914"/>
       <w:r>
         <w:rPr>
           <w:rFonts w:hint="eastAsia"/>
         </w:rPr>
-        <w:t>セキュリティに関する規約</w:t>
-      </w:r>
-      <w:bookmarkEnd w:id="35"/>
-    </w:p>
-    <w:p>
-      <w:pPr>
-        <w:pStyle w:val="2"/>
-      </w:pPr>
-      <w:bookmarkStart w:id="36" w:name="_Toc526511911"/>
-      <w:r>
-        <w:t>JavaScript</w:t>
+        <w:t>文字列から</w:t>
+      </w:r>
+      <w:r>
+        <w:t>DOM</w:t>
       </w:r>
       <w:r>
         <w:rPr>
           <w:rFonts w:hint="eastAsia"/>
         </w:rPr>
-        <w:t>一般</w:t>
-      </w:r>
-      <w:bookmarkEnd w:id="36"/>
-    </w:p>
-    <w:p>
-      <w:pPr>
-        <w:pStyle w:val="a0"/>
-      </w:pPr>
-    </w:p>
-    <w:p>
-      <w:pPr>
-        <w:pStyle w:val="3"/>
-      </w:pPr>
-      <w:bookmarkStart w:id="37" w:name="_Toc526511912"/>
-      <w:r>
-        <w:rPr>
-          <w:rFonts w:hint="eastAsia"/>
-        </w:rPr>
-        <w:t>ソースコードの動的評価</w:t>
-      </w:r>
-      <w:r>
-        <w:t>(eval()/Function</w:t>
-      </w:r>
-      <w:r>
-        <w:rPr>
-          <w:rFonts w:hint="eastAsia"/>
-        </w:rPr>
-        <w:t>コンストラクタ</w:t>
-      </w:r>
-      <w:r>
-        <w:t>)</w:t>
-      </w:r>
-      <w:r>
-        <w:rPr>
-          <w:rFonts w:hint="eastAsia"/>
-        </w:rPr>
-        <w:t>を使用しない</w:t>
-      </w:r>
-      <w:r>
-        <w:rPr>
-          <w:rFonts w:hint="eastAsia"/>
-        </w:rPr>
-        <w:t>。</w:t>
+        <w:t>ノードを生成する関数の引数に変数を連結しない。</w:t>
       </w:r>
       <w:r>
         <w:t xml:space="preserve"> </w:t>
@@ -17564,207 +17737,7 @@
         </w:rPr>
         <w:t>★</w:t>
       </w:r>
-      <w:bookmarkEnd w:id="37"/>
-    </w:p>
-    <w:p>
-      <w:pPr>
-        <w:ind w:leftChars="500" w:left="896"/>
-      </w:pPr>
-      <w:r>
-        <w:rPr>
-          <w:rFonts w:hAnsi="ＭＳ 明朝" w:hint="eastAsia"/>
-        </w:rPr>
-        <w:t>こ</w:t>
-      </w:r>
-      <w:r>
-        <w:rPr>
-          <w:rFonts w:hAnsi="ＭＳ 明朝" w:hint="eastAsia"/>
-        </w:rPr>
-        <w:t>れらの関数の引数に外部から操作できる文字列を連結している場合は、</w:t>
-      </w:r>
-      <w:r>
-        <w:rPr>
-          <w:rFonts w:hAnsi="ＭＳ 明朝" w:hint="eastAsia"/>
-        </w:rPr>
-        <w:t>ブラウザ上で任意のコードを実行できる危険性があるため、原則使用しないこと</w:t>
-      </w:r>
-      <w:r>
-        <w:rPr>
-          <w:rFonts w:hint="eastAsia"/>
-        </w:rPr>
-        <w:t>。</w:t>
-      </w:r>
-    </w:p>
-    <w:p>
-      <w:pPr>
-        <w:ind w:leftChars="500" w:left="896"/>
-        <w:rPr>
-          <w:rFonts w:hAnsi="ＭＳ 明朝"/>
-        </w:rPr>
-      </w:pPr>
-      <w:r>
-        <w:rPr>
-          <w:rFonts w:hAnsi="ＭＳ 明朝"/>
-        </w:rPr>
-        <w:t>(</w:t>
-      </w:r>
-      <w:r>
-        <w:rPr>
-          <w:rFonts w:hAnsi="ＭＳ 明朝" w:hint="eastAsia"/>
-          <w:b/>
-        </w:rPr>
-        <w:t>利用可能</w:t>
-      </w:r>
-      <w:r>
-        <w:rPr>
-          <w:rFonts w:hAnsi="ＭＳ 明朝"/>
-          <w:b/>
-        </w:rPr>
-        <w:t>API</w:t>
-      </w:r>
-      <w:r>
-        <w:rPr>
-          <w:rFonts w:hAnsi="ＭＳ 明朝" w:hint="eastAsia"/>
-          <w:b/>
-        </w:rPr>
-        <w:t>一覧</w:t>
-      </w:r>
-      <w:r>
-        <w:rPr>
-          <w:rFonts w:hAnsi="ＭＳ 明朝" w:hint="eastAsia"/>
-        </w:rPr>
-        <w:t>を参照</w:t>
-      </w:r>
-      <w:r>
-        <w:rPr>
-          <w:rFonts w:hAnsi="ＭＳ 明朝"/>
-        </w:rPr>
-        <w:t>)</w:t>
-      </w:r>
-    </w:p>
-    <w:p>
-      <w:pPr>
-        <w:ind w:leftChars="500" w:left="896"/>
-        <w:rPr>
-          <w:rFonts w:hAnsi="ＭＳ 明朝"/>
-        </w:rPr>
-      </w:pPr>
-    </w:p>
-    <w:p>
-      <w:pPr>
-        <w:ind w:leftChars="500" w:left="896"/>
-      </w:pPr>
-      <w:r>
-        <w:rPr>
-          <w:rFonts w:hint="eastAsia"/>
-        </w:rPr>
-        <w:t>※静的検査ツールで検査を行う。</w:t>
-      </w:r>
-    </w:p>
-    <w:p>
-      <w:pPr>
-        <w:ind w:leftChars="500" w:left="896"/>
-        <w:rPr>
-          <w:rFonts w:hAnsi="ＭＳ 明朝"/>
-        </w:rPr>
-      </w:pPr>
-    </w:p>
-    <w:p>
-      <w:pPr>
-        <w:ind w:leftChars="500" w:left="896"/>
-      </w:pPr>
-      <w:r>
-        <w:rPr>
-          <w:rFonts w:hAnsi="ＭＳ 明朝"/>
-          <w:b/>
-        </w:rPr>
-        <w:t>(</w:t>
-      </w:r>
-      <w:r>
-        <w:rPr>
-          <w:rFonts w:hAnsi="ＭＳ 明朝" w:hint="eastAsia"/>
-          <w:b/>
-        </w:rPr>
-        <w:t>注</w:t>
-      </w:r>
-      <w:r>
-        <w:rPr>
-          <w:rFonts w:hAnsi="ＭＳ 明朝"/>
-          <w:b/>
-        </w:rPr>
-        <w:t>)</w:t>
-      </w:r>
-      <w:r>
-        <w:rPr>
-          <w:rFonts w:hAnsi="ＭＳ 明朝"/>
-        </w:rPr>
-        <w:t xml:space="preserve">  </w:t>
-      </w:r>
-      <w:r>
-        <w:rPr>
-          <w:rFonts w:hAnsi="ＭＳ 明朝"/>
-        </w:rPr>
-        <w:t>JavaScript</w:t>
-      </w:r>
-      <w:r>
-        <w:rPr>
-          <w:rFonts w:hAnsi="ＭＳ 明朝" w:hint="eastAsia"/>
-        </w:rPr>
-        <w:t>ではクロージャが使用できるのでこれらの関数が必要となることはほぼ無い。</w:t>
-      </w:r>
-    </w:p>
-    <w:p/>
-    <w:p>
-      <w:pPr>
-        <w:pStyle w:val="2"/>
-      </w:pPr>
-      <w:bookmarkStart w:id="38" w:name="_Toc526511913"/>
-      <w:r>
-        <w:t>jQuery</w:t>
-      </w:r>
-      <w:r>
-        <w:rPr>
-          <w:rFonts w:hint="eastAsia"/>
-        </w:rPr>
-        <w:t>関連</w:t>
-      </w:r>
       <w:bookmarkEnd w:id="38"/>
-    </w:p>
-    <w:p>
-      <w:pPr>
-        <w:pStyle w:val="a0"/>
-      </w:pPr>
-    </w:p>
-    <w:p>
-      <w:pPr>
-        <w:pStyle w:val="3"/>
-      </w:pPr>
-      <w:bookmarkStart w:id="39" w:name="_Toc526511914"/>
-      <w:r>
-        <w:rPr>
-          <w:rFonts w:hint="eastAsia"/>
-        </w:rPr>
-        <w:t>文字列から</w:t>
-      </w:r>
-      <w:r>
-        <w:t>DOM</w:t>
-      </w:r>
-      <w:r>
-        <w:rPr>
-          <w:rFonts w:hint="eastAsia"/>
-        </w:rPr>
-        <w:t>ノードを生成する関数の引数に変数を連結しない。</w:t>
-      </w:r>
-      <w:r>
-        <w:t xml:space="preserve"> </w:t>
-      </w:r>
-      <w:r>
-        <w:rPr>
-          <w:rFonts w:hAnsi="ＭＳ 明朝" w:hint="eastAsia"/>
-        </w:rPr>
-        <w:t>★</w:t>
-      </w:r>
-      <w:bookmarkEnd w:id="39"/>
     </w:p>
     <w:p>
       <w:pPr>
@@ -18012,7 +17985,7 @@
         <w:rPr>
           <w:noProof/>
         </w:rPr>
-        <w:pict>
+        <w:pict w14:anchorId="37C7C0C7">
           <v:shape id="_x0000_s1060" type="#_x0000_t202" style="position:absolute;left:0;text-align:left;margin-left:80.75pt;margin-top:5.1pt;width:441.75pt;height:30.3pt;z-index:39" fillcolor="#eaeaea">
             <v:stroke dashstyle="dash"/>
             <v:textbox style="mso-next-textbox:#_x0000_s1060" inset="5.85pt,.7pt,5.85pt,.7pt">
@@ -18137,7 +18110,7 @@
         <w:rPr>
           <w:noProof/>
         </w:rPr>
-        <w:pict>
+        <w:pict w14:anchorId="053B538F">
           <v:shape id="_x0000_s1061" type="#_x0000_t202" style="position:absolute;left:0;text-align:left;margin-left:80.75pt;margin-top:5.1pt;width:441.75pt;height:30.3pt;z-index:40" fillcolor="#eaeaea">
             <v:stroke dashstyle="dash"/>
             <v:textbox style="mso-next-textbox:#_x0000_s1061" inset="5.85pt,.7pt,5.85pt,.7pt">
@@ -18270,7 +18243,7 @@
         <w:rPr>
           <w:noProof/>
         </w:rPr>
-        <w:pict>
+        <w:pict w14:anchorId="50015071">
           <v:shape id="_x0000_s1062" type="#_x0000_t202" style="position:absolute;left:0;text-align:left;margin-left:80.75pt;margin-top:7.45pt;width:498.75pt;height:35.75pt;z-index:27" fillcolor="#eaeaea">
             <v:stroke dashstyle="dash"/>
             <v:textbox style="mso-next-textbox:#_x0000_s1062" inset="5.85pt,.7pt,5.85pt,.7pt">
@@ -18324,7 +18297,7 @@
       <w:pPr>
         <w:pStyle w:val="1"/>
       </w:pPr>
-      <w:bookmarkStart w:id="40" w:name="_Toc526511915"/>
+      <w:bookmarkStart w:id="39" w:name="_Toc526511915"/>
       <w:r>
         <w:rPr>
           <w:rFonts w:hint="eastAsia"/>
@@ -18337,59 +18310,59 @@
         </w:rPr>
         <w:t>に関する規約</w:t>
       </w:r>
+      <w:bookmarkEnd w:id="39"/>
+    </w:p>
+    <w:p>
+      <w:pPr>
+        <w:pStyle w:val="2"/>
+      </w:pPr>
+      <w:bookmarkStart w:id="40" w:name="_Toc526511916"/>
+      <w:r>
+        <w:t>JavaScript</w:t>
+      </w:r>
+      <w:r>
+        <w:rPr>
+          <w:rFonts w:hint="eastAsia"/>
+        </w:rPr>
+        <w:t>一般</w:t>
+      </w:r>
       <w:bookmarkEnd w:id="40"/>
     </w:p>
     <w:p>
       <w:pPr>
-        <w:pStyle w:val="2"/>
-      </w:pPr>
-      <w:bookmarkStart w:id="41" w:name="_Toc526511916"/>
-      <w:r>
-        <w:t>JavaScript</w:t>
+        <w:pStyle w:val="a0"/>
+      </w:pPr>
+    </w:p>
+    <w:p>
+      <w:pPr>
+        <w:pStyle w:val="3"/>
+      </w:pPr>
+      <w:bookmarkStart w:id="41" w:name="_Toc526511917"/>
+      <w:r>
+        <w:t>for</w:t>
       </w:r>
       <w:r>
         <w:rPr>
           <w:rFonts w:hint="eastAsia"/>
         </w:rPr>
-        <w:t>一般</w:t>
+        <w:t>文開始前に走査対象となる配列の長さを取得してお</w:t>
+      </w:r>
+      <w:r>
+        <w:rPr>
+          <w:rFonts w:hint="eastAsia"/>
+        </w:rPr>
+        <w:t>く。</w:t>
+      </w:r>
+      <w:r>
+        <w:t xml:space="preserve"> </w:t>
+      </w:r>
+      <w:r>
+        <w:rPr>
+          <w:rFonts w:hAnsi="ＭＳ 明朝" w:hint="eastAsia"/>
+        </w:rPr>
+        <w:t>★</w:t>
       </w:r>
       <w:bookmarkEnd w:id="41"/>
-    </w:p>
-    <w:p>
-      <w:pPr>
-        <w:pStyle w:val="a0"/>
-      </w:pPr>
-    </w:p>
-    <w:p>
-      <w:pPr>
-        <w:pStyle w:val="3"/>
-      </w:pPr>
-      <w:bookmarkStart w:id="42" w:name="_Toc526511917"/>
-      <w:r>
-        <w:t>for</w:t>
-      </w:r>
-      <w:r>
-        <w:rPr>
-          <w:rFonts w:hint="eastAsia"/>
-        </w:rPr>
-        <w:t>文開始前に走査対象となる配列の長さを取得してお</w:t>
-      </w:r>
-      <w:r>
-        <w:rPr>
-          <w:rFonts w:hint="eastAsia"/>
-        </w:rPr>
-        <w:t>く。</w:t>
-      </w:r>
-      <w:r>
-        <w:t xml:space="preserve"> </w:t>
-      </w:r>
-      <w:r>
-        <w:rPr>
-          <w:rFonts w:hAnsi="ＭＳ 明朝" w:hint="eastAsia"/>
-        </w:rPr>
-        <w:t>★</w:t>
-      </w:r>
-      <w:bookmarkEnd w:id="42"/>
     </w:p>
     <w:p>
       <w:pPr>
@@ -18523,7 +18496,7 @@
         <w:rPr>
           <w:noProof/>
         </w:rPr>
-        <w:pict>
+        <w:pict w14:anchorId="5D77E16E">
           <v:shape id="_x0000_s1063" type="#_x0000_t202" style="position:absolute;left:0;text-align:left;margin-left:66.5pt;margin-top:7.1pt;width:427.5pt;height:89.5pt;z-index:30" fillcolor="#eaeaea">
             <v:stroke dashstyle="dash"/>
             <v:textbox style="mso-next-textbox:#_x0000_s1063" inset="5.85pt,.7pt,5.85pt,.7pt">
@@ -18801,7 +18774,7 @@
         <w:rPr>
           <w:noProof/>
         </w:rPr>
-        <w:pict>
+        <w:pict w14:anchorId="5B1025C1">
           <v:shape id="_x0000_s1064" type="#_x0000_t202" style="position:absolute;left:0;text-align:left;margin-left:66.5pt;margin-top:7.1pt;width:247pt;height:87.9pt;z-index:31" fillcolor="#eaeaea">
             <v:stroke dashstyle="dash"/>
             <v:textbox style="mso-next-textbox:#_x0000_s1064" inset="5.85pt,.7pt,5.85pt,.7pt">
@@ -18998,7 +18971,7 @@
       <w:pPr>
         <w:pStyle w:val="3"/>
       </w:pPr>
-      <w:bookmarkStart w:id="43" w:name="_Toc526511918"/>
+      <w:bookmarkStart w:id="42" w:name="_Toc526511918"/>
       <w:r>
         <w:rPr>
           <w:rFonts w:hint="eastAsia"/>
@@ -19029,7 +19002,7 @@
         </w:rPr>
         <w:t>★</w:t>
       </w:r>
-      <w:bookmarkEnd w:id="43"/>
+      <w:bookmarkEnd w:id="42"/>
     </w:p>
     <w:p>
       <w:pPr>
@@ -19150,7 +19123,7 @@
         <w:rPr>
           <w:noProof/>
         </w:rPr>
-        <w:pict>
+        <w:pict w14:anchorId="1585536E">
           <v:shape id="_x0000_s1065" type="#_x0000_t202" style="position:absolute;left:0;text-align:left;margin-left:66.5pt;margin-top:7.1pt;width:275.5pt;height:215.35pt;z-index:28" fillcolor="#eaeaea">
             <v:stroke dashstyle="dash"/>
             <v:textbox style="mso-next-textbox:#_x0000_s1065" inset="5.85pt,.7pt,5.85pt,.7pt">
@@ -19669,7 +19642,7 @@
         <w:rPr>
           <w:noProof/>
         </w:rPr>
-        <w:pict>
+        <w:pict w14:anchorId="36DE4F2B">
           <v:shape id="_x0000_s1066" type="#_x0000_t202" style="position:absolute;left:0;text-align:left;margin-left:66.5pt;margin-top:7.1pt;width:275.5pt;height:272.2pt;z-index:29" fillcolor="#eaeaea">
             <v:stroke dashstyle="dash"/>
             <v:textbox style="mso-next-textbox:#_x0000_s1066" inset="5.85pt,.7pt,5.85pt,.7pt">
@@ -20137,7 +20110,7 @@
       <w:pPr>
         <w:pStyle w:val="3"/>
       </w:pPr>
-      <w:bookmarkStart w:id="44" w:name="_Toc526511919"/>
+      <w:bookmarkStart w:id="43" w:name="_Toc526511919"/>
       <w:r>
         <w:t>with</w:t>
       </w:r>
@@ -20153,7 +20126,7 @@
         </w:rPr>
         <w:t>★</w:t>
       </w:r>
-      <w:bookmarkEnd w:id="44"/>
+      <w:bookmarkEnd w:id="43"/>
     </w:p>
     <w:p>
       <w:pPr>
@@ -20242,7 +20215,7 @@
       <w:pPr>
         <w:pStyle w:val="3"/>
       </w:pPr>
-      <w:bookmarkStart w:id="45" w:name="_Toc526511920"/>
+      <w:bookmarkStart w:id="44" w:name="_Toc526511920"/>
       <w:r>
         <w:lastRenderedPageBreak/>
         <w:t>script</w:t>
@@ -20265,246 +20238,246 @@
         </w:rPr>
         <w:t>。</w:t>
       </w:r>
+      <w:bookmarkEnd w:id="44"/>
+    </w:p>
+    <w:p>
+      <w:pPr>
+        <w:ind w:leftChars="500" w:left="896"/>
+        <w:rPr>
+          <w:rFonts w:hAnsi="ＭＳ 明朝"/>
+        </w:rPr>
+      </w:pPr>
+      <w:r>
+        <w:rPr>
+          <w:rFonts w:hAnsi="ＭＳ 明朝" w:hint="eastAsia"/>
+        </w:rPr>
+        <w:t>ブラウザは、初期表示処理の際、</w:t>
+      </w:r>
+      <w:r>
+        <w:rPr>
+          <w:rFonts w:hAnsi="ＭＳ 明朝"/>
+        </w:rPr>
+        <w:t>JavaScript</w:t>
+      </w:r>
+      <w:r>
+        <w:rPr>
+          <w:rFonts w:hAnsi="ＭＳ 明朝" w:hint="eastAsia"/>
+        </w:rPr>
+        <w:t>ファイルのダウンロードおよびスクリプトの評価を行なっている間は後続の要素のレンダリング処理を停止する</w:t>
+      </w:r>
+      <w:r>
+        <w:rPr>
+          <w:rFonts w:hAnsi="ＭＳ 明朝" w:hint="eastAsia"/>
+        </w:rPr>
+        <w:t>。</w:t>
+      </w:r>
+    </w:p>
+    <w:p>
+      <w:pPr>
+        <w:ind w:leftChars="500" w:left="896"/>
+        <w:rPr>
+          <w:rFonts w:hAnsi="ＭＳ 明朝"/>
+        </w:rPr>
+      </w:pPr>
+      <w:r>
+        <w:rPr>
+          <w:rFonts w:hAnsi="ＭＳ 明朝" w:hint="eastAsia"/>
+        </w:rPr>
+        <w:t>このため、script要素</w:t>
+      </w:r>
+      <w:r>
+        <w:rPr>
+          <w:rFonts w:hAnsi="ＭＳ 明朝" w:hint="eastAsia"/>
+        </w:rPr>
+        <w:t>が</w:t>
+      </w:r>
+      <w:r>
+        <w:rPr>
+          <w:rFonts w:hAnsi="ＭＳ 明朝"/>
+        </w:rPr>
+        <w:t>head</w:t>
+      </w:r>
+      <w:r>
+        <w:rPr>
+          <w:rFonts w:hAnsi="ＭＳ 明朝" w:hint="eastAsia"/>
+        </w:rPr>
+        <w:t>要素</w:t>
+      </w:r>
+      <w:r>
+        <w:rPr>
+          <w:rFonts w:hAnsi="ＭＳ 明朝" w:hint="eastAsia"/>
+        </w:rPr>
+        <w:t>やドキュメントの中間に挿入されていると画面描画の完了が遅れる</w:t>
+      </w:r>
+      <w:r>
+        <w:rPr>
+          <w:rFonts w:hAnsi="ＭＳ 明朝" w:hint="eastAsia"/>
+        </w:rPr>
+        <w:t>。</w:t>
+      </w:r>
+    </w:p>
+    <w:p>
+      <w:pPr>
+        <w:ind w:leftChars="500" w:left="896"/>
+        <w:rPr>
+          <w:rFonts w:hAnsi="ＭＳ 明朝"/>
+        </w:rPr>
+      </w:pPr>
+    </w:p>
+    <w:p>
+      <w:pPr>
+        <w:ind w:leftChars="500" w:left="896"/>
+        <w:rPr>
+          <w:rFonts w:hAnsi="ＭＳ 明朝"/>
+        </w:rPr>
+      </w:pPr>
+      <w:r>
+        <w:rPr>
+          <w:rFonts w:hAnsi="ＭＳ 明朝" w:hint="eastAsia"/>
+        </w:rPr>
+        <w:t>こ</w:t>
+      </w:r>
+      <w:r>
+        <w:rPr>
+          <w:rFonts w:hAnsi="ＭＳ 明朝" w:hint="eastAsia"/>
+        </w:rPr>
+        <w:t>の問題を回避するため、script要素</w:t>
+      </w:r>
+      <w:r>
+        <w:rPr>
+          <w:rFonts w:hAnsi="ＭＳ 明朝" w:hint="eastAsia"/>
+        </w:rPr>
+        <w:t>の配置位置はドキュメントの末尾</w:t>
+      </w:r>
+      <w:r>
+        <w:rPr>
+          <w:rFonts w:hAnsi="ＭＳ 明朝"/>
+        </w:rPr>
+        <w:t>(body</w:t>
+      </w:r>
+      <w:r>
+        <w:rPr>
+          <w:rFonts w:hAnsi="ＭＳ 明朝" w:hint="eastAsia"/>
+        </w:rPr>
+        <w:t>要素の終了タグ</w:t>
+      </w:r>
+      <w:r>
+        <w:rPr>
+          <w:rFonts w:hAnsi="ＭＳ 明朝" w:hint="eastAsia"/>
+        </w:rPr>
+        <w:t>直前</w:t>
+      </w:r>
+      <w:r>
+        <w:rPr>
+          <w:rFonts w:hAnsi="ＭＳ 明朝"/>
+        </w:rPr>
+        <w:t>)</w:t>
+      </w:r>
+      <w:r>
+        <w:rPr>
+          <w:rFonts w:hAnsi="ＭＳ 明朝" w:hint="eastAsia"/>
+        </w:rPr>
+        <w:t>に配置することを推奨する。</w:t>
+      </w:r>
+    </w:p>
+    <w:p>
+      <w:pPr>
+        <w:ind w:leftChars="500" w:left="896"/>
+        <w:rPr>
+          <w:rFonts w:hAnsi="ＭＳ 明朝"/>
+        </w:rPr>
+      </w:pPr>
+      <w:r>
+        <w:rPr>
+          <w:rFonts w:hAnsi="ＭＳ 明朝" w:hint="eastAsia"/>
+        </w:rPr>
+        <w:t>こうすることで</w:t>
+      </w:r>
+      <w:r>
+        <w:rPr>
+          <w:rFonts w:hAnsi="ＭＳ 明朝" w:hint="eastAsia"/>
+        </w:rPr>
+        <w:t>、スクリプトファイルのダウンロードおよびスクリプトの評価は、画面のレンダリング処理と並行で行なわれるようになり</w:t>
+      </w:r>
+      <w:r>
+        <w:rPr>
+          <w:rFonts w:hAnsi="ＭＳ 明朝" w:hint="eastAsia"/>
+        </w:rPr>
+        <w:t>、</w:t>
+      </w:r>
+    </w:p>
+    <w:p>
+      <w:pPr>
+        <w:ind w:leftChars="500" w:left="896"/>
+        <w:rPr>
+          <w:rFonts w:hAnsi="ＭＳ 明朝"/>
+        </w:rPr>
+      </w:pPr>
+      <w:r>
+        <w:rPr>
+          <w:rFonts w:hAnsi="ＭＳ 明朝" w:hint="eastAsia"/>
+        </w:rPr>
+        <w:t>体感的なパフォーマンスが向上する</w:t>
+      </w:r>
+      <w:r>
+        <w:rPr>
+          <w:rFonts w:hAnsi="ＭＳ 明朝" w:hint="eastAsia"/>
+        </w:rPr>
+        <w:t>。</w:t>
+      </w:r>
+    </w:p>
+    <w:p>
+      <w:pPr>
+        <w:pStyle w:val="a0"/>
+      </w:pPr>
+    </w:p>
+    <w:p>
+      <w:pPr>
+        <w:pStyle w:val="a0"/>
+      </w:pPr>
+    </w:p>
+    <w:p>
+      <w:pPr>
+        <w:pStyle w:val="2"/>
+      </w:pPr>
+      <w:bookmarkStart w:id="45" w:name="_Toc526511921"/>
+      <w:r>
+        <w:t>jQuery</w:t>
+      </w:r>
+      <w:r>
+        <w:rPr>
+          <w:rFonts w:hint="eastAsia"/>
+        </w:rPr>
+        <w:t>関連</w:t>
+      </w:r>
       <w:bookmarkEnd w:id="45"/>
     </w:p>
     <w:p>
       <w:pPr>
-        <w:ind w:leftChars="500" w:left="896"/>
-        <w:rPr>
-          <w:rFonts w:hAnsi="ＭＳ 明朝"/>
-        </w:rPr>
-      </w:pPr>
-      <w:r>
-        <w:rPr>
-          <w:rFonts w:hAnsi="ＭＳ 明朝" w:hint="eastAsia"/>
-        </w:rPr>
-        <w:t>ブラウザは、初期表示処理の際、</w:t>
-      </w:r>
-      <w:r>
-        <w:rPr>
-          <w:rFonts w:hAnsi="ＭＳ 明朝"/>
-        </w:rPr>
-        <w:t>JavaScript</w:t>
-      </w:r>
-      <w:r>
-        <w:rPr>
-          <w:rFonts w:hAnsi="ＭＳ 明朝" w:hint="eastAsia"/>
-        </w:rPr>
-        <w:t>ファイルのダウンロードおよびスクリプトの評価を行なっている間は後続の要素のレンダリング処理を停止する</w:t>
-      </w:r>
-      <w:r>
-        <w:rPr>
-          <w:rFonts w:hAnsi="ＭＳ 明朝" w:hint="eastAsia"/>
-        </w:rPr>
-        <w:t>。</w:t>
-      </w:r>
-    </w:p>
-    <w:p>
-      <w:pPr>
-        <w:ind w:leftChars="500" w:left="896"/>
-        <w:rPr>
-          <w:rFonts w:hAnsi="ＭＳ 明朝"/>
-        </w:rPr>
-      </w:pPr>
-      <w:r>
-        <w:rPr>
-          <w:rFonts w:hAnsi="ＭＳ 明朝" w:hint="eastAsia"/>
-        </w:rPr>
-        <w:t>このため、script要素</w:t>
-      </w:r>
-      <w:r>
-        <w:rPr>
-          <w:rFonts w:hAnsi="ＭＳ 明朝" w:hint="eastAsia"/>
-        </w:rPr>
-        <w:t>が</w:t>
-      </w:r>
-      <w:r>
-        <w:rPr>
-          <w:rFonts w:hAnsi="ＭＳ 明朝"/>
-        </w:rPr>
-        <w:t>head</w:t>
-      </w:r>
-      <w:r>
-        <w:rPr>
-          <w:rFonts w:hAnsi="ＭＳ 明朝" w:hint="eastAsia"/>
-        </w:rPr>
-        <w:t>要素</w:t>
-      </w:r>
-      <w:r>
-        <w:rPr>
-          <w:rFonts w:hAnsi="ＭＳ 明朝" w:hint="eastAsia"/>
-        </w:rPr>
-        <w:t>やドキュメントの中間に挿入されていると画面描画の完了が遅れる</w:t>
-      </w:r>
-      <w:r>
-        <w:rPr>
-          <w:rFonts w:hAnsi="ＭＳ 明朝" w:hint="eastAsia"/>
-        </w:rPr>
-        <w:t>。</w:t>
-      </w:r>
-    </w:p>
-    <w:p>
-      <w:pPr>
-        <w:ind w:leftChars="500" w:left="896"/>
-        <w:rPr>
-          <w:rFonts w:hAnsi="ＭＳ 明朝"/>
-        </w:rPr>
-      </w:pPr>
-    </w:p>
-    <w:p>
-      <w:pPr>
-        <w:ind w:leftChars="500" w:left="896"/>
-        <w:rPr>
-          <w:rFonts w:hAnsi="ＭＳ 明朝"/>
-        </w:rPr>
-      </w:pPr>
-      <w:r>
-        <w:rPr>
-          <w:rFonts w:hAnsi="ＭＳ 明朝" w:hint="eastAsia"/>
-        </w:rPr>
-        <w:t>こ</w:t>
-      </w:r>
-      <w:r>
-        <w:rPr>
-          <w:rFonts w:hAnsi="ＭＳ 明朝" w:hint="eastAsia"/>
-        </w:rPr>
-        <w:t>の問題を回避するため、script要素</w:t>
-      </w:r>
-      <w:r>
-        <w:rPr>
-          <w:rFonts w:hAnsi="ＭＳ 明朝" w:hint="eastAsia"/>
-        </w:rPr>
-        <w:t>の配置位置はドキュメントの末尾</w:t>
-      </w:r>
-      <w:r>
-        <w:rPr>
-          <w:rFonts w:hAnsi="ＭＳ 明朝"/>
-        </w:rPr>
-        <w:t>(body</w:t>
-      </w:r>
-      <w:r>
-        <w:rPr>
-          <w:rFonts w:hAnsi="ＭＳ 明朝" w:hint="eastAsia"/>
-        </w:rPr>
-        <w:t>要素の終了タグ</w:t>
-      </w:r>
-      <w:r>
-        <w:rPr>
-          <w:rFonts w:hAnsi="ＭＳ 明朝" w:hint="eastAsia"/>
-        </w:rPr>
-        <w:t>直前</w:t>
-      </w:r>
-      <w:r>
-        <w:rPr>
-          <w:rFonts w:hAnsi="ＭＳ 明朝"/>
-        </w:rPr>
-        <w:t>)</w:t>
-      </w:r>
-      <w:r>
-        <w:rPr>
-          <w:rFonts w:hAnsi="ＭＳ 明朝" w:hint="eastAsia"/>
-        </w:rPr>
-        <w:t>に配置することを推奨する。</w:t>
-      </w:r>
-    </w:p>
-    <w:p>
-      <w:pPr>
-        <w:ind w:leftChars="500" w:left="896"/>
-        <w:rPr>
-          <w:rFonts w:hAnsi="ＭＳ 明朝"/>
-        </w:rPr>
-      </w:pPr>
-      <w:r>
-        <w:rPr>
-          <w:rFonts w:hAnsi="ＭＳ 明朝" w:hint="eastAsia"/>
-        </w:rPr>
-        <w:t>こうすることで</w:t>
-      </w:r>
-      <w:r>
-        <w:rPr>
-          <w:rFonts w:hAnsi="ＭＳ 明朝" w:hint="eastAsia"/>
-        </w:rPr>
-        <w:t>、スクリプトファイルのダウンロードおよびスクリプトの評価は、画面のレンダリング処理と並行で行なわれるようになり</w:t>
-      </w:r>
-      <w:r>
-        <w:rPr>
-          <w:rFonts w:hAnsi="ＭＳ 明朝" w:hint="eastAsia"/>
-        </w:rPr>
-        <w:t>、</w:t>
-      </w:r>
-    </w:p>
-    <w:p>
-      <w:pPr>
-        <w:ind w:leftChars="500" w:left="896"/>
-        <w:rPr>
-          <w:rFonts w:hAnsi="ＭＳ 明朝"/>
-        </w:rPr>
-      </w:pPr>
-      <w:r>
-        <w:rPr>
-          <w:rFonts w:hAnsi="ＭＳ 明朝" w:hint="eastAsia"/>
-        </w:rPr>
-        <w:t>体感的なパフォーマンスが向上する</w:t>
-      </w:r>
-      <w:r>
-        <w:rPr>
-          <w:rFonts w:hAnsi="ＭＳ 明朝" w:hint="eastAsia"/>
-        </w:rPr>
-        <w:t>。</w:t>
-      </w:r>
-    </w:p>
-    <w:p>
-      <w:pPr>
         <w:pStyle w:val="a0"/>
       </w:pPr>
     </w:p>
     <w:p>
       <w:pPr>
-        <w:pStyle w:val="a0"/>
-      </w:pPr>
-    </w:p>
-    <w:p>
-      <w:pPr>
-        <w:pStyle w:val="2"/>
-      </w:pPr>
-      <w:bookmarkStart w:id="46" w:name="_Toc526511921"/>
-      <w:r>
-        <w:t>jQuery</w:t>
-      </w:r>
+        <w:pStyle w:val="3"/>
+      </w:pPr>
+      <w:bookmarkStart w:id="46" w:name="_Toc526511922"/>
       <w:r>
         <w:rPr>
           <w:rFonts w:hint="eastAsia"/>
         </w:rPr>
-        <w:t>関連</w:t>
+        <w:t>セレクタの処理結果をキャッシュする。</w:t>
+      </w:r>
+      <w:r>
+        <w:t xml:space="preserve"> </w:t>
+      </w:r>
+      <w:r>
+        <w:rPr>
+          <w:rFonts w:hAnsi="ＭＳ 明朝" w:hint="eastAsia"/>
+        </w:rPr>
+        <w:t>★</w:t>
       </w:r>
       <w:bookmarkEnd w:id="46"/>
-    </w:p>
-    <w:p>
-      <w:pPr>
-        <w:pStyle w:val="a0"/>
-      </w:pPr>
-    </w:p>
-    <w:p>
-      <w:pPr>
-        <w:pStyle w:val="3"/>
-      </w:pPr>
-      <w:bookmarkStart w:id="47" w:name="_Toc526511922"/>
-      <w:r>
-        <w:rPr>
-          <w:rFonts w:hint="eastAsia"/>
-        </w:rPr>
-        <w:t>セレクタの処理結果をキャッシュする。</w:t>
-      </w:r>
-      <w:r>
-        <w:t xml:space="preserve"> </w:t>
-      </w:r>
-      <w:r>
-        <w:rPr>
-          <w:rFonts w:hAnsi="ＭＳ 明朝" w:hint="eastAsia"/>
-        </w:rPr>
-        <w:t>★</w:t>
-      </w:r>
-      <w:bookmarkEnd w:id="47"/>
     </w:p>
     <w:p>
       <w:pPr>
@@ -20599,7 +20572,7 @@
         <w:rPr>
           <w:noProof/>
         </w:rPr>
-        <w:pict>
+        <w:pict w14:anchorId="099004E8">
           <v:shape id="_x0000_s1067" type="#_x0000_t202" style="position:absolute;left:0;text-align:left;margin-left:66.5pt;margin-top:7.1pt;width:327.75pt;height:73.75pt;z-index:32" fillcolor="#eaeaea">
             <v:stroke dashstyle="dash"/>
             <v:textbox style="mso-next-textbox:#_x0000_s1067" inset="5.85pt,.7pt,5.85pt,.7pt">
@@ -20782,7 +20755,7 @@
         <w:rPr>
           <w:noProof/>
         </w:rPr>
-        <w:pict>
+        <w:pict w14:anchorId="7518FB6A">
           <v:shape id="_x0000_s1068" type="#_x0000_t202" style="position:absolute;left:0;text-align:left;margin-left:66.5pt;margin-top:6.2pt;width:270.75pt;height:78.65pt;z-index:33" fillcolor="#eaeaea">
             <v:stroke dashstyle="dash"/>
             <v:textbox style="mso-next-textbox:#_x0000_s1068" inset="5.85pt,.7pt,5.85pt,.7pt">
@@ -20938,14 +20911,14 @@
       <w:pPr>
         <w:pStyle w:val="3"/>
       </w:pPr>
-      <w:bookmarkStart w:id="48" w:name="_Toc526511923"/>
+      <w:bookmarkStart w:id="47" w:name="_Toc526511923"/>
       <w:r>
         <w:rPr>
           <w:rFonts w:hint="eastAsia"/>
         </w:rPr>
         <w:t>ブラウザが直接処理できるセレクタをセレクタ式の先頭に記述する。</w:t>
       </w:r>
-      <w:bookmarkEnd w:id="48"/>
+      <w:bookmarkEnd w:id="47"/>
     </w:p>
     <w:p>
       <w:pPr>
@@ -21162,7 +21135,7 @@
           <w:rFonts w:hAnsi="ＭＳ 明朝"/>
         </w:rPr>
       </w:pPr>
-      <w:bookmarkStart w:id="49" w:name="_Toc526511924"/>
+      <w:bookmarkStart w:id="48" w:name="_Toc526511924"/>
       <w:r>
         <w:rPr>
           <w:rFonts w:hAnsi="ＭＳ 明朝" w:hint="eastAsia"/>
@@ -21175,50 +21148,50 @@
         </w:rPr>
         <w:t>規約</w:t>
       </w:r>
+      <w:bookmarkEnd w:id="48"/>
+    </w:p>
+    <w:p>
+      <w:pPr>
+        <w:pStyle w:val="2"/>
+        <w:rPr>
+          <w:rFonts w:hAnsi="ＭＳ 明朝"/>
+        </w:rPr>
+      </w:pPr>
+      <w:bookmarkStart w:id="49" w:name="_Toc526511925"/>
+      <w:r>
+        <w:rPr>
+          <w:rFonts w:hAnsi="ＭＳ 明朝"/>
+        </w:rPr>
+        <w:t>JavaScript</w:t>
+      </w:r>
+      <w:r>
+        <w:rPr>
+          <w:rFonts w:hAnsi="ＭＳ 明朝" w:hint="eastAsia"/>
+        </w:rPr>
+        <w:t>一般</w:t>
+      </w:r>
       <w:bookmarkEnd w:id="49"/>
     </w:p>
     <w:p>
       <w:pPr>
-        <w:pStyle w:val="2"/>
-        <w:rPr>
-          <w:rFonts w:hAnsi="ＭＳ 明朝"/>
-        </w:rPr>
-      </w:pPr>
-      <w:bookmarkStart w:id="50" w:name="_Toc526511925"/>
-      <w:r>
-        <w:rPr>
-          <w:rFonts w:hAnsi="ＭＳ 明朝"/>
-        </w:rPr>
-        <w:t>JavaScript</w:t>
-      </w:r>
-      <w:r>
-        <w:rPr>
-          <w:rFonts w:hAnsi="ＭＳ 明朝" w:hint="eastAsia"/>
-        </w:rPr>
-        <w:t>一般</w:t>
+        <w:pStyle w:val="a0"/>
+      </w:pPr>
+    </w:p>
+    <w:p>
+      <w:pPr>
+        <w:pStyle w:val="3"/>
+      </w:pPr>
+      <w:bookmarkStart w:id="50" w:name="_Toc526511926"/>
+      <w:r>
+        <w:t>strict</w:t>
+      </w:r>
+      <w:r>
+        <w:rPr>
+          <w:rFonts w:hint="eastAsia"/>
+        </w:rPr>
+        <w:t>ディレクティブをグローバルスコープで使用しない。</w:t>
       </w:r>
       <w:bookmarkEnd w:id="50"/>
-    </w:p>
-    <w:p>
-      <w:pPr>
-        <w:pStyle w:val="a0"/>
-      </w:pPr>
-    </w:p>
-    <w:p>
-      <w:pPr>
-        <w:pStyle w:val="3"/>
-      </w:pPr>
-      <w:bookmarkStart w:id="51" w:name="_Toc526511926"/>
-      <w:r>
-        <w:t>strict</w:t>
-      </w:r>
-      <w:r>
-        <w:rPr>
-          <w:rFonts w:hint="eastAsia"/>
-        </w:rPr>
-        <w:t>ディレクティブをグローバルスコープで使用しない。</w:t>
-      </w:r>
-      <w:bookmarkEnd w:id="51"/>
     </w:p>
     <w:p>
       <w:pPr>
@@ -21424,7 +21397,7 @@
         <w:rPr>
           <w:noProof/>
         </w:rPr>
-        <w:pict>
+        <w:pict w14:anchorId="5A72081E">
           <v:shape id="_x0000_s1071" type="#_x0000_t202" style="position:absolute;left:0;text-align:left;margin-left:66.5pt;margin-top:8.45pt;width:446.5pt;height:105.5pt;z-index:41" fillcolor="#eaeaea">
             <v:stroke dashstyle="dash"/>
             <v:textbox style="mso-next-textbox:#_x0000_s1071" inset="5.85pt,.7pt,5.85pt,.7pt">
@@ -21747,7 +21720,7 @@
         <w:rPr>
           <w:noProof/>
         </w:rPr>
-        <w:pict>
+        <w:pict w14:anchorId="63AE556A">
           <v:shape id="_x0000_s1072" type="#_x0000_t202" style="position:absolute;left:0;text-align:left;margin-left:66.5pt;margin-top:8.45pt;width:446.5pt;height:105.5pt;z-index:42" fillcolor="#eaeaea">
             <v:stroke dashstyle="dash"/>
             <v:textbox style="mso-next-textbox:#_x0000_s1072" inset="5.85pt,.7pt,5.85pt,.7pt">
@@ -21971,7 +21944,7 @@
       <w:pPr>
         <w:pStyle w:val="3"/>
       </w:pPr>
-      <w:bookmarkStart w:id="52" w:name="_Toc526511927"/>
+      <w:bookmarkStart w:id="51" w:name="_Toc526511927"/>
       <w:r>
         <w:rPr>
           <w:rFonts w:hint="eastAsia"/>
@@ -21996,7 +21969,7 @@
         </w:rPr>
         <w:t>★</w:t>
       </w:r>
-      <w:bookmarkEnd w:id="52"/>
+      <w:bookmarkEnd w:id="51"/>
     </w:p>
     <w:p>
       <w:pPr>
@@ -22155,7 +22128,7 @@
         <w:rPr>
           <w:noProof/>
         </w:rPr>
-        <w:pict>
+        <w:pict w14:anchorId="320FC0A4">
           <v:shape id="_x0000_s1073" type="#_x0000_t202" style="position:absolute;left:0;text-align:left;margin-left:66.5pt;margin-top:8.45pt;width:199.5pt;height:32.8pt;z-index:34" fillcolor="#eaeaea">
             <v:stroke dashstyle="dash"/>
             <v:textbox style="mso-next-textbox:#_x0000_s1073" inset="5.85pt,.7pt,5.85pt,.7pt">
@@ -22348,7 +22321,7 @@
         <w:rPr>
           <w:noProof/>
         </w:rPr>
-        <w:pict>
+        <w:pict w14:anchorId="215E1418">
           <v:shape id="_x0000_s1074" type="#_x0000_t202" style="position:absolute;left:0;text-align:left;margin-left:66.5pt;margin-top:8.45pt;width:242.25pt;height:32.8pt;z-index:35" fillcolor="#eaeaea">
             <v:stroke dashstyle="dash"/>
             <v:textbox style="mso-next-textbox:#_x0000_s1074" inset="5.85pt,.7pt,5.85pt,.7pt">
@@ -22367,7 +22340,23 @@
                       <w:kern w:val="0"/>
                       <w:szCs w:val="22"/>
                     </w:rPr>
-                    <w:t xml:space="preserve">      ("   " !== false)     // -&gt; false</w:t>
+                    <w:t xml:space="preserve">      ("   " !== false)     // -&gt; </w:t>
+                  </w:r>
+                  <w:r>
+                    <w:rPr>
+                      <w:rFonts w:hAnsi="ＭＳ 明朝" w:cs="ＭＳ ゴシック" w:hint="eastAsia"/>
+                      <w:kern w:val="0"/>
+                      <w:szCs w:val="22"/>
+                    </w:rPr>
+                    <w:t>t</w:t>
+                  </w:r>
+                  <w:r>
+                    <w:rPr>
+                      <w:rFonts w:hAnsi="ＭＳ 明朝" w:cs="ＭＳ ゴシック"/>
+                      <w:kern w:val="0"/>
+                      <w:szCs w:val="22"/>
+                    </w:rPr>
+                    <w:t>rue</w:t>
                   </w:r>
                 </w:p>
                 <w:p>
@@ -22384,7 +22373,15 @@
                       <w:kern w:val="0"/>
                       <w:szCs w:val="22"/>
                     </w:rPr>
-                    <w:t xml:space="preserve">      (undefined !== null)  // -&gt; false</w:t>
+                    <w:t xml:space="preserve">      (undefined !== null)  // -&gt; </w:t>
+                  </w:r>
+                  <w:r>
+                    <w:rPr>
+                      <w:rFonts w:hAnsi="ＭＳ 明朝" w:cs="ＭＳ ゴシック"/>
+                      <w:kern w:val="0"/>
+                      <w:szCs w:val="22"/>
+                    </w:rPr>
+                    <w:t>true</w:t>
                   </w:r>
                 </w:p>
               </w:txbxContent>
@@ -22431,7 +22428,7 @@
       <w:pPr>
         <w:pStyle w:val="3"/>
       </w:pPr>
-      <w:bookmarkStart w:id="53" w:name="_Toc526511928"/>
+      <w:bookmarkStart w:id="52" w:name="_Toc526511928"/>
       <w:r>
         <w:rPr>
           <w:rFonts w:hint="eastAsia"/>
@@ -22450,89 +22447,89 @@
       <w:r>
         <w:t>)</w:t>
       </w:r>
+      <w:bookmarkEnd w:id="52"/>
+    </w:p>
+    <w:p>
+      <w:pPr>
+        <w:ind w:leftChars="500" w:left="896"/>
+        <w:rPr>
+          <w:rFonts w:hAnsi="ＭＳ 明朝"/>
+        </w:rPr>
+      </w:pPr>
+      <w:r>
+        <w:rPr>
+          <w:rFonts w:hAnsi="ＭＳ 明朝" w:hint="eastAsia"/>
+        </w:rPr>
+        <w:t>ブラウザ内で発生したエラーを捕捉したとしても、サーバー側のアプリケーションのように</w:t>
+      </w:r>
+      <w:r>
+        <w:rPr>
+          <w:rFonts w:hAnsi="ＭＳ 明朝"/>
+        </w:rPr>
+        <w:t xml:space="preserve"> </w:t>
+      </w:r>
+      <w:r>
+        <w:rPr>
+          <w:rFonts w:hAnsi="ＭＳ 明朝" w:hint="eastAsia"/>
+        </w:rPr>
+        <w:t>障害ログ出力や復旧処理ができるわけではないので、</w:t>
+      </w:r>
+    </w:p>
+    <w:p>
+      <w:pPr>
+        <w:ind w:leftChars="500" w:left="896"/>
+        <w:rPr>
+          <w:rFonts w:hAnsi="ＭＳ 明朝"/>
+        </w:rPr>
+      </w:pPr>
+      <w:r>
+        <w:rPr>
+          <w:rFonts w:hAnsi="ＭＳ 明朝" w:hint="eastAsia"/>
+        </w:rPr>
+        <w:t>エラーオブジェクトの補足は原則行わず、ブラウザのデフォルト動作に任せるものとする。</w:t>
+      </w:r>
+    </w:p>
+    <w:p>
+      <w:pPr>
+        <w:rPr>
+          <w:rFonts w:hAnsi="ＭＳ 明朝"/>
+        </w:rPr>
+      </w:pPr>
+    </w:p>
+    <w:p>
+      <w:pPr>
+        <w:rPr>
+          <w:rFonts w:hAnsi="ＭＳ 明朝"/>
+        </w:rPr>
+      </w:pPr>
+      <w:r>
+        <w:rPr>
+          <w:rFonts w:hAnsi="ＭＳ 明朝"/>
+        </w:rPr>
+        <w:br w:type="page"/>
+      </w:r>
+    </w:p>
+    <w:p>
+      <w:pPr>
+        <w:pStyle w:val="3"/>
+      </w:pPr>
+      <w:bookmarkStart w:id="53" w:name="_Toc526511929"/>
+      <w:r>
+        <w:t>オブジェクトのループには</w:t>
+      </w:r>
+      <w:r>
+        <w:rPr>
+          <w:rFonts w:hint="eastAsia"/>
+        </w:rPr>
+        <w:t>Object.keysを利用する。</w:t>
+      </w:r>
+      <w:r>
+        <w:rPr>
+          <w:rFonts w:hAnsi="ＭＳ 明朝" w:hint="eastAsia"/>
+        </w:rPr>
+        <w:t>★</w:t>
+      </w:r>
       <w:bookmarkEnd w:id="53"/>
-    </w:p>
-    <w:p>
-      <w:pPr>
-        <w:ind w:leftChars="500" w:left="896"/>
-        <w:rPr>
-          <w:rFonts w:hAnsi="ＭＳ 明朝"/>
-        </w:rPr>
-      </w:pPr>
-      <w:r>
-        <w:rPr>
-          <w:rFonts w:hAnsi="ＭＳ 明朝" w:hint="eastAsia"/>
-        </w:rPr>
-        <w:t>ブラウザ内で発生したエラーを捕捉したとしても、サーバー側のアプリケーションのように</w:t>
-      </w:r>
-      <w:r>
-        <w:rPr>
-          <w:rFonts w:hAnsi="ＭＳ 明朝"/>
-        </w:rPr>
-        <w:t xml:space="preserve"> </w:t>
-      </w:r>
-      <w:r>
-        <w:rPr>
-          <w:rFonts w:hAnsi="ＭＳ 明朝" w:hint="eastAsia"/>
-        </w:rPr>
-        <w:t>障害ログ出力や復旧処理ができるわけではないので、</w:t>
-      </w:r>
-    </w:p>
-    <w:p>
-      <w:pPr>
-        <w:ind w:leftChars="500" w:left="896"/>
-        <w:rPr>
-          <w:rFonts w:hAnsi="ＭＳ 明朝"/>
-        </w:rPr>
-      </w:pPr>
-      <w:r>
-        <w:rPr>
-          <w:rFonts w:hAnsi="ＭＳ 明朝" w:hint="eastAsia"/>
-        </w:rPr>
-        <w:t>エラーオブジェクトの補足は原則行わず、ブラウザのデフォルト動作に任せるものとする。</w:t>
-      </w:r>
-    </w:p>
-    <w:p>
-      <w:pPr>
-        <w:rPr>
-          <w:rFonts w:hAnsi="ＭＳ 明朝"/>
-        </w:rPr>
-      </w:pPr>
-    </w:p>
-    <w:p>
-      <w:pPr>
-        <w:rPr>
-          <w:rFonts w:hAnsi="ＭＳ 明朝"/>
-        </w:rPr>
-      </w:pPr>
-      <w:r>
-        <w:rPr>
-          <w:rFonts w:hAnsi="ＭＳ 明朝"/>
-        </w:rPr>
-        <w:br w:type="page"/>
-      </w:r>
-    </w:p>
-    <w:p>
-      <w:pPr>
-        <w:pStyle w:val="3"/>
-      </w:pPr>
-      <w:bookmarkStart w:id="54" w:name="_Toc526511929"/>
-      <w:r>
-        <w:t>オブジェクトのループには</w:t>
-      </w:r>
-      <w:r>
-        <w:rPr>
-          <w:rFonts w:hint="eastAsia"/>
-        </w:rPr>
-        <w:t>Object.keysを利用する。</w:t>
-      </w:r>
-      <w:r>
-        <w:rPr>
-          <w:rFonts w:hAnsi="ＭＳ 明朝" w:hint="eastAsia"/>
-        </w:rPr>
-        <w:t>★</w:t>
-      </w:r>
-      <w:bookmarkEnd w:id="54"/>
     </w:p>
     <w:p>
       <w:pPr>
@@ -22679,7 +22676,7 @@
         <w:rPr>
           <w:noProof/>
         </w:rPr>
-        <w:pict>
+        <w:pict w14:anchorId="31359F42">
           <v:shape id="_x0000_s1075" type="#_x0000_t202" style="position:absolute;left:0;text-align:left;margin-left:66.5pt;margin-top:7.8pt;width:298.45pt;height:122.25pt;z-index:36" fillcolor="#eaeaea">
             <v:stroke dashstyle="dash"/>
             <v:textbox style="mso-next-textbox:#_x0000_s1075" inset="5.85pt,.7pt,5.85pt,.7pt">
@@ -22900,7 +22897,7 @@
       <w:pPr>
         <w:pStyle w:val="3"/>
       </w:pPr>
-      <w:bookmarkStart w:id="55" w:name="_Toc526511930"/>
+      <w:bookmarkStart w:id="54" w:name="_Toc526511930"/>
       <w:r>
         <w:rPr>
           <w:rFonts w:hint="eastAsia"/>
@@ -22916,7 +22913,7 @@
         </w:rPr>
         <w:t>★</w:t>
       </w:r>
-      <w:bookmarkEnd w:id="55"/>
+      <w:bookmarkEnd w:id="54"/>
     </w:p>
     <w:p>
       <w:pPr>
@@ -22996,7 +22993,7 @@
       <w:pPr>
         <w:pStyle w:val="3"/>
       </w:pPr>
-      <w:bookmarkStart w:id="56" w:name="_Toc526511931"/>
+      <w:bookmarkStart w:id="55" w:name="_Toc526511931"/>
       <w:r>
         <w:rPr>
           <w:rFonts w:hint="eastAsia"/>
@@ -23012,133 +23009,133 @@
         </w:rPr>
         <w:t>★</w:t>
       </w:r>
+      <w:bookmarkEnd w:id="55"/>
+    </w:p>
+    <w:p>
+      <w:pPr>
+        <w:ind w:leftChars="500" w:left="896"/>
+        <w:rPr>
+          <w:rFonts w:hAnsi="ＭＳ 明朝"/>
+        </w:rPr>
+      </w:pPr>
+      <w:r>
+        <w:rPr>
+          <w:rFonts w:hAnsi="ＭＳ 明朝" w:hint="eastAsia"/>
+        </w:rPr>
+        <w:t>既存のコンストラクタ関数に対するプロトタイプオブジェクトの変更を原則として禁じる。</w:t>
+      </w:r>
+    </w:p>
+    <w:p>
+      <w:pPr>
+        <w:ind w:leftChars="500" w:left="896"/>
+        <w:rPr>
+          <w:rFonts w:hAnsi="ＭＳ 明朝"/>
+        </w:rPr>
+      </w:pPr>
+      <w:r>
+        <w:rPr>
+          <w:rFonts w:hAnsi="ＭＳ 明朝" w:hint="eastAsia"/>
+        </w:rPr>
+        <w:t>ただし、</w:t>
+      </w:r>
+      <w:r>
+        <w:rPr>
+          <w:rFonts w:hAnsi="ＭＳ 明朝"/>
+        </w:rPr>
+        <w:t>jQuery</w:t>
+      </w:r>
+      <w:r>
+        <w:rPr>
+          <w:rFonts w:hAnsi="ＭＳ 明朝" w:hint="eastAsia"/>
+        </w:rPr>
+        <w:t>プラグインを作成する場合に限り、</w:t>
+      </w:r>
+      <w:r>
+        <w:rPr>
+          <w:rFonts w:hAnsi="ＭＳ 明朝"/>
+        </w:rPr>
+        <w:t>jQuery</w:t>
+      </w:r>
+      <w:r>
+        <w:rPr>
+          <w:rFonts w:hAnsi="ＭＳ 明朝" w:hint="eastAsia"/>
+        </w:rPr>
+        <w:t>オブジェクトのプロトタイプ定義</w:t>
+      </w:r>
+      <w:r>
+        <w:rPr>
+          <w:rFonts w:hAnsi="ＭＳ 明朝"/>
+        </w:rPr>
+        <w:t>(jQuery.fn)</w:t>
+      </w:r>
+      <w:r>
+        <w:rPr>
+          <w:rFonts w:hAnsi="ＭＳ 明朝" w:hint="eastAsia"/>
+        </w:rPr>
+        <w:t>の拡張を認める。</w:t>
+      </w:r>
+    </w:p>
+    <w:p>
+      <w:pPr>
+        <w:rPr>
+          <w:rFonts w:hAnsi="ＭＳ 明朝"/>
+        </w:rPr>
+      </w:pPr>
+      <w:r>
+        <w:rPr>
+          <w:rFonts w:hAnsi="ＭＳ 明朝"/>
+        </w:rPr>
+        <w:br w:type="page"/>
+      </w:r>
+    </w:p>
+    <w:p>
+      <w:pPr>
+        <w:pStyle w:val="3"/>
+      </w:pPr>
+      <w:bookmarkStart w:id="56" w:name="_Toc526511932"/>
+      <w:r>
+        <w:t>JavaScript</w:t>
+      </w:r>
+      <w:r>
+        <w:rPr>
+          <w:rFonts w:hint="eastAsia"/>
+        </w:rPr>
+        <w:t>を</w:t>
+      </w:r>
+      <w:r>
+        <w:t>HTML</w:t>
+      </w:r>
+      <w:r>
+        <w:rPr>
+          <w:rFonts w:hint="eastAsia"/>
+        </w:rPr>
+        <w:t>に直接記述する場合、「</w:t>
+      </w:r>
+      <w:r>
+        <w:t>-</w:t>
+      </w:r>
+      <w:r>
+        <w:rPr>
+          <w:rFonts w:hint="eastAsia"/>
+        </w:rPr>
+        <w:t>」（ハイフン）を</w:t>
+      </w:r>
+      <w:r>
+        <w:t>2</w:t>
+      </w:r>
+      <w:r>
+        <w:rPr>
+          <w:rFonts w:hint="eastAsia"/>
+        </w:rPr>
+        <w:t>つ以上連続して記述しない。</w:t>
+      </w:r>
+      <w:r>
+        <w:rPr>
+          <w:rFonts w:hAnsi="ＭＳ 明朝" w:hint="eastAsia"/>
+        </w:rPr>
+        <w:t>★</w:t>
+      </w:r>
       <w:bookmarkEnd w:id="56"/>
-    </w:p>
-    <w:p>
-      <w:pPr>
-        <w:ind w:leftChars="500" w:left="896"/>
-        <w:rPr>
-          <w:rFonts w:hAnsi="ＭＳ 明朝"/>
-        </w:rPr>
-      </w:pPr>
-      <w:r>
-        <w:rPr>
-          <w:rFonts w:hAnsi="ＭＳ 明朝" w:hint="eastAsia"/>
-        </w:rPr>
-        <w:t>既存のコンストラクタ関数に対するプロトタイプオブジェクトの変更を原則として禁じる。</w:t>
-      </w:r>
-    </w:p>
-    <w:p>
-      <w:pPr>
-        <w:ind w:leftChars="500" w:left="896"/>
-        <w:rPr>
-          <w:rFonts w:hAnsi="ＭＳ 明朝"/>
-        </w:rPr>
-      </w:pPr>
-      <w:r>
-        <w:rPr>
-          <w:rFonts w:hAnsi="ＭＳ 明朝" w:hint="eastAsia"/>
-        </w:rPr>
-        <w:t>ただし、</w:t>
-      </w:r>
-      <w:r>
-        <w:rPr>
-          <w:rFonts w:hAnsi="ＭＳ 明朝"/>
-        </w:rPr>
-        <w:t>jQuery</w:t>
-      </w:r>
-      <w:r>
-        <w:rPr>
-          <w:rFonts w:hAnsi="ＭＳ 明朝" w:hint="eastAsia"/>
-        </w:rPr>
-        <w:t>プラグインを作成する場合に限り、</w:t>
-      </w:r>
-      <w:r>
-        <w:rPr>
-          <w:rFonts w:hAnsi="ＭＳ 明朝"/>
-        </w:rPr>
-        <w:t>jQuery</w:t>
-      </w:r>
-      <w:r>
-        <w:rPr>
-          <w:rFonts w:hAnsi="ＭＳ 明朝" w:hint="eastAsia"/>
-        </w:rPr>
-        <w:t>オブジェクトのプロトタイプ定義</w:t>
-      </w:r>
-      <w:r>
-        <w:rPr>
-          <w:rFonts w:hAnsi="ＭＳ 明朝"/>
-        </w:rPr>
-        <w:t>(jQuery.fn)</w:t>
-      </w:r>
-      <w:r>
-        <w:rPr>
-          <w:rFonts w:hAnsi="ＭＳ 明朝" w:hint="eastAsia"/>
-        </w:rPr>
-        <w:t>の拡張を認める。</w:t>
-      </w:r>
-    </w:p>
-    <w:p>
-      <w:pPr>
-        <w:rPr>
-          <w:rFonts w:hAnsi="ＭＳ 明朝"/>
-        </w:rPr>
-      </w:pPr>
-      <w:r>
-        <w:rPr>
-          <w:rFonts w:hAnsi="ＭＳ 明朝"/>
-        </w:rPr>
-        <w:br w:type="page"/>
-      </w:r>
-    </w:p>
-    <w:p>
-      <w:pPr>
-        <w:pStyle w:val="3"/>
-      </w:pPr>
-      <w:bookmarkStart w:id="57" w:name="_Toc526511932"/>
-      <w:r>
-        <w:t>JavaScript</w:t>
-      </w:r>
-      <w:r>
-        <w:rPr>
-          <w:rFonts w:hint="eastAsia"/>
-        </w:rPr>
-        <w:t>を</w:t>
-      </w:r>
-      <w:r>
-        <w:t>HTML</w:t>
-      </w:r>
-      <w:r>
-        <w:rPr>
-          <w:rFonts w:hint="eastAsia"/>
-        </w:rPr>
-        <w:t>に直接記述する場合、「</w:t>
-      </w:r>
-      <w:r>
-        <w:t>-</w:t>
-      </w:r>
-      <w:r>
-        <w:rPr>
-          <w:rFonts w:hint="eastAsia"/>
-        </w:rPr>
-        <w:t>」（ハイフン）を</w:t>
-      </w:r>
-      <w:r>
-        <w:t>2</w:t>
-      </w:r>
-      <w:r>
-        <w:rPr>
-          <w:rFonts w:hint="eastAsia"/>
-        </w:rPr>
-        <w:t>つ以上連続して記述しない。</w:t>
-      </w:r>
-      <w:r>
-        <w:rPr>
-          <w:rFonts w:hAnsi="ＭＳ 明朝" w:hint="eastAsia"/>
-        </w:rPr>
-        <w:t>★</w:t>
-      </w:r>
-      <w:bookmarkEnd w:id="57"/>
     </w:p>
     <w:p>
       <w:pPr>
@@ -23266,7 +23263,7 @@
         <w:rPr>
           <w:noProof/>
         </w:rPr>
-        <w:pict>
+        <w:pict w14:anchorId="712B65D7">
           <v:shape id="_x0000_s1077" type="#_x0000_t202" style="position:absolute;left:0;text-align:left;margin-left:66.5pt;margin-top:6.2pt;width:446.5pt;height:45.65pt;z-index:48" fillcolor="#eaeaea">
             <v:stroke dashstyle="dash"/>
             <v:textbox style="mso-next-textbox:#_x0000_s1077" inset="5.85pt,.7pt,5.85pt,.7pt">
@@ -23407,7 +23404,7 @@
         <w:rPr>
           <w:noProof/>
         </w:rPr>
-        <w:pict>
+        <w:pict w14:anchorId="28EED228">
           <v:shape id="_x0000_s1078" type="#_x0000_t202" style="position:absolute;left:0;text-align:left;margin-left:66.5pt;margin-top:5.15pt;width:446.5pt;height:74.65pt;z-index:43" fillcolor="#eaeaea">
             <v:stroke dashstyle="dash"/>
             <v:textbox style="mso-next-textbox:#_x0000_s1078" inset="5.85pt,.7pt,5.85pt,.7pt">
@@ -23671,7 +23668,7 @@
         <w:rPr>
           <w:noProof/>
         </w:rPr>
-        <w:pict>
+        <w:pict w14:anchorId="6D01157B">
           <v:shape id="_x0000_s1079" type="#_x0000_t202" style="position:absolute;left:0;text-align:left;margin-left:66.5pt;margin-top:6.45pt;width:446.5pt;height:20.45pt;z-index:44" fillcolor="#eaeaea">
             <v:stroke dashstyle="dash"/>
             <v:textbox style="mso-next-textbox:#_x0000_s1079" inset="5.85pt,.7pt,5.85pt,.7pt">
@@ -23745,7 +23742,7 @@
         <w:rPr>
           <w:noProof/>
         </w:rPr>
-        <w:pict>
+        <w:pict w14:anchorId="5DA1FE6D">
           <v:shape id="_x0000_s1080" type="#_x0000_t202" style="position:absolute;left:0;text-align:left;margin-left:66.5pt;margin-top:4.25pt;width:446.5pt;height:32.2pt;z-index:45" fillcolor="#eaeaea">
             <v:stroke dashstyle="dash"/>
             <v:textbox style="mso-next-textbox:#_x0000_s1080" inset="5.85pt,.7pt,5.85pt,.7pt">
@@ -23913,7 +23910,7 @@
         <w:rPr>
           <w:noProof/>
         </w:rPr>
-        <w:pict>
+        <w:pict w14:anchorId="2AAA876C">
           <v:shape id="_x0000_s1081" type="#_x0000_t202" style="position:absolute;left:0;text-align:left;margin-left:63.45pt;margin-top:8.5pt;width:446.5pt;height:20.45pt;z-index:46" fillcolor="#eaeaea">
             <v:stroke dashstyle="dash"/>
             <v:textbox style="mso-next-textbox:#_x0000_s1081" inset="5.85pt,.7pt,5.85pt,.7pt">
@@ -23961,7 +23958,7 @@
         <w:rPr>
           <w:noProof/>
         </w:rPr>
-        <w:pict>
+        <w:pict w14:anchorId="6B19FC52">
           <v:shape id="_x0000_s1082" type="#_x0000_t202" style="position:absolute;left:0;text-align:left;margin-left:63.45pt;margin-top:35.4pt;width:446.5pt;height:32.2pt;z-index:47" fillcolor="#eaeaea">
             <v:stroke dashstyle="dash"/>
             <v:textbox style="mso-next-textbox:#_x0000_s1082" inset="5.85pt,.7pt,5.85pt,.7pt">
@@ -24074,7 +24071,7 @@
           <w:rFonts w:hAnsi="ＭＳ 明朝"/>
         </w:rPr>
       </w:pPr>
-      <w:bookmarkStart w:id="58" w:name="_Toc526511933"/>
+      <w:bookmarkStart w:id="57" w:name="_Toc526511933"/>
       <w:r>
         <w:rPr>
           <w:rFonts w:hAnsi="ＭＳ 明朝"/>
@@ -24088,189 +24085,189 @@
         </w:rPr>
         <w:t>関連</w:t>
       </w:r>
+      <w:bookmarkEnd w:id="57"/>
+    </w:p>
+    <w:p>
+      <w:pPr>
+        <w:pStyle w:val="a0"/>
+      </w:pPr>
+    </w:p>
+    <w:p>
+      <w:pPr>
+        <w:pStyle w:val="a0"/>
+      </w:pPr>
+    </w:p>
+    <w:p>
+      <w:pPr>
+        <w:pStyle w:val="3"/>
+      </w:pPr>
+      <w:bookmarkStart w:id="58" w:name="_Toc526511934"/>
+      <w:r>
+        <w:t>DOM</w:t>
+      </w:r>
+      <w:r>
+        <w:rPr>
+          <w:rFonts w:hint="eastAsia"/>
+        </w:rPr>
+        <w:t>関連</w:t>
+      </w:r>
+      <w:r>
+        <w:t>API</w:t>
+      </w:r>
+      <w:r>
+        <w:rPr>
+          <w:rFonts w:hint="eastAsia"/>
+        </w:rPr>
+        <w:t>を直接使用することを避ける</w:t>
+      </w:r>
+      <w:r>
+        <w:rPr>
+          <w:rFonts w:hint="eastAsia"/>
+        </w:rPr>
+        <w:t>。</w:t>
+      </w:r>
       <w:bookmarkEnd w:id="58"/>
     </w:p>
     <w:p>
       <w:pPr>
+        <w:ind w:leftChars="500" w:left="896"/>
+        <w:rPr>
+          <w:rFonts w:hAnsi="ＭＳ 明朝"/>
+        </w:rPr>
+      </w:pPr>
+      <w:r>
+        <w:rPr>
+          <w:rFonts w:hAnsi="ＭＳ 明朝"/>
+        </w:rPr>
+        <w:t>DOM</w:t>
+      </w:r>
+      <w:r>
+        <w:rPr>
+          <w:rFonts w:hAnsi="ＭＳ 明朝" w:hint="eastAsia"/>
+        </w:rPr>
+        <w:t>関連</w:t>
+      </w:r>
+      <w:r>
+        <w:rPr>
+          <w:rFonts w:hAnsi="ＭＳ 明朝"/>
+        </w:rPr>
+        <w:t>API</w:t>
+      </w:r>
+      <w:r>
+        <w:rPr>
+          <w:rFonts w:hAnsi="ＭＳ 明朝" w:hint="eastAsia"/>
+        </w:rPr>
+        <w:t>は、ブラウザごとにインターフェースの差異が存在するため、直接これらの</w:t>
+      </w:r>
+      <w:r>
+        <w:rPr>
+          <w:rFonts w:hAnsi="ＭＳ 明朝"/>
+        </w:rPr>
+        <w:t>API</w:t>
+      </w:r>
+      <w:r>
+        <w:rPr>
+          <w:rFonts w:hAnsi="ＭＳ 明朝" w:hint="eastAsia"/>
+        </w:rPr>
+        <w:t>を使用せず、</w:t>
+      </w:r>
+      <w:r>
+        <w:rPr>
+          <w:rFonts w:hAnsi="ＭＳ 明朝"/>
+        </w:rPr>
+        <w:t>jQuery</w:t>
+      </w:r>
+      <w:r>
+        <w:rPr>
+          <w:rFonts w:hAnsi="ＭＳ 明朝" w:hint="eastAsia"/>
+        </w:rPr>
+        <w:t>の同等の関数を通じて使用すること。</w:t>
+      </w:r>
+    </w:p>
+    <w:p>
+      <w:pPr>
+        <w:ind w:leftChars="500" w:left="896"/>
+        <w:rPr>
+          <w:rFonts w:hAnsi="ＭＳ 明朝"/>
+        </w:rPr>
+      </w:pPr>
+      <w:r>
+        <w:rPr>
+          <w:rFonts w:hAnsi="ＭＳ 明朝"/>
+        </w:rPr>
+        <w:t>(</w:t>
+      </w:r>
+      <w:r>
+        <w:rPr>
+          <w:rFonts w:hAnsi="ＭＳ 明朝" w:hint="eastAsia"/>
+          <w:b/>
+        </w:rPr>
+        <w:t>利用可能</w:t>
+      </w:r>
+      <w:r>
+        <w:rPr>
+          <w:rFonts w:hAnsi="ＭＳ 明朝"/>
+          <w:b/>
+        </w:rPr>
+        <w:t>API</w:t>
+      </w:r>
+      <w:r>
+        <w:rPr>
+          <w:rFonts w:hAnsi="ＭＳ 明朝" w:hint="eastAsia"/>
+          <w:b/>
+        </w:rPr>
+        <w:t>一覧</w:t>
+      </w:r>
+      <w:r>
+        <w:rPr>
+          <w:rFonts w:hAnsi="ＭＳ 明朝" w:hint="eastAsia"/>
+        </w:rPr>
+        <w:t>を参照</w:t>
+      </w:r>
+      <w:r>
+        <w:rPr>
+          <w:rFonts w:hAnsi="ＭＳ 明朝"/>
+        </w:rPr>
+        <w:t>)</w:t>
+      </w:r>
+    </w:p>
+    <w:p>
+      <w:pPr>
         <w:pStyle w:val="a0"/>
       </w:pPr>
     </w:p>
     <w:p>
       <w:pPr>
         <w:pStyle w:val="a0"/>
+        <w:rPr>
+          <w:rFonts w:hAnsi="ＭＳ 明朝"/>
+        </w:rPr>
       </w:pPr>
     </w:p>
     <w:p>
       <w:pPr>
         <w:pStyle w:val="3"/>
       </w:pPr>
-      <w:bookmarkStart w:id="59" w:name="_Toc526511934"/>
-      <w:r>
-        <w:t>DOM</w:t>
+      <w:bookmarkStart w:id="59" w:name="_Toc526511935"/>
+      <w:r>
+        <w:t xml:space="preserve">:enabled </w:t>
       </w:r>
       <w:r>
         <w:rPr>
           <w:rFonts w:hint="eastAsia"/>
         </w:rPr>
-        <w:t>関連</w:t>
-      </w:r>
-      <w:r>
-        <w:t>API</w:t>
-      </w:r>
-      <w:r>
-        <w:rPr>
-          <w:rFonts w:hint="eastAsia"/>
-        </w:rPr>
-        <w:t>を直接使用することを避ける</w:t>
-      </w:r>
-      <w:r>
-        <w:rPr>
-          <w:rFonts w:hint="eastAsia"/>
-        </w:rPr>
-        <w:t>。</w:t>
+        <w:t>擬似セレクタを使用しない。</w:t>
+      </w:r>
+      <w:r>
+        <w:t xml:space="preserve"> </w:t>
+      </w:r>
+      <w:r>
+        <w:rPr>
+          <w:rFonts w:hAnsi="ＭＳ 明朝" w:hint="eastAsia"/>
+        </w:rPr>
+        <w:t>★</w:t>
       </w:r>
       <w:bookmarkEnd w:id="59"/>
-    </w:p>
-    <w:p>
-      <w:pPr>
-        <w:ind w:leftChars="500" w:left="896"/>
-        <w:rPr>
-          <w:rFonts w:hAnsi="ＭＳ 明朝"/>
-        </w:rPr>
-      </w:pPr>
-      <w:r>
-        <w:rPr>
-          <w:rFonts w:hAnsi="ＭＳ 明朝"/>
-        </w:rPr>
-        <w:t>DOM</w:t>
-      </w:r>
-      <w:r>
-        <w:rPr>
-          <w:rFonts w:hAnsi="ＭＳ 明朝" w:hint="eastAsia"/>
-        </w:rPr>
-        <w:t>関連</w:t>
-      </w:r>
-      <w:r>
-        <w:rPr>
-          <w:rFonts w:hAnsi="ＭＳ 明朝"/>
-        </w:rPr>
-        <w:t>API</w:t>
-      </w:r>
-      <w:r>
-        <w:rPr>
-          <w:rFonts w:hAnsi="ＭＳ 明朝" w:hint="eastAsia"/>
-        </w:rPr>
-        <w:t>は、ブラウザごとにインターフェースの差異が存在するため、直接これらの</w:t>
-      </w:r>
-      <w:r>
-        <w:rPr>
-          <w:rFonts w:hAnsi="ＭＳ 明朝"/>
-        </w:rPr>
-        <w:t>API</w:t>
-      </w:r>
-      <w:r>
-        <w:rPr>
-          <w:rFonts w:hAnsi="ＭＳ 明朝" w:hint="eastAsia"/>
-        </w:rPr>
-        <w:t>を使用せず、</w:t>
-      </w:r>
-      <w:r>
-        <w:rPr>
-          <w:rFonts w:hAnsi="ＭＳ 明朝"/>
-        </w:rPr>
-        <w:t>jQuery</w:t>
-      </w:r>
-      <w:r>
-        <w:rPr>
-          <w:rFonts w:hAnsi="ＭＳ 明朝" w:hint="eastAsia"/>
-        </w:rPr>
-        <w:t>の同等の関数を通じて使用すること。</w:t>
-      </w:r>
-    </w:p>
-    <w:p>
-      <w:pPr>
-        <w:ind w:leftChars="500" w:left="896"/>
-        <w:rPr>
-          <w:rFonts w:hAnsi="ＭＳ 明朝"/>
-        </w:rPr>
-      </w:pPr>
-      <w:r>
-        <w:rPr>
-          <w:rFonts w:hAnsi="ＭＳ 明朝"/>
-        </w:rPr>
-        <w:t>(</w:t>
-      </w:r>
-      <w:r>
-        <w:rPr>
-          <w:rFonts w:hAnsi="ＭＳ 明朝" w:hint="eastAsia"/>
-          <w:b/>
-        </w:rPr>
-        <w:t>利用可能</w:t>
-      </w:r>
-      <w:r>
-        <w:rPr>
-          <w:rFonts w:hAnsi="ＭＳ 明朝"/>
-          <w:b/>
-        </w:rPr>
-        <w:t>API</w:t>
-      </w:r>
-      <w:r>
-        <w:rPr>
-          <w:rFonts w:hAnsi="ＭＳ 明朝" w:hint="eastAsia"/>
-          <w:b/>
-        </w:rPr>
-        <w:t>一覧</w:t>
-      </w:r>
-      <w:r>
-        <w:rPr>
-          <w:rFonts w:hAnsi="ＭＳ 明朝" w:hint="eastAsia"/>
-        </w:rPr>
-        <w:t>を参照</w:t>
-      </w:r>
-      <w:r>
-        <w:rPr>
-          <w:rFonts w:hAnsi="ＭＳ 明朝"/>
-        </w:rPr>
-        <w:t>)</w:t>
-      </w:r>
-    </w:p>
-    <w:p>
-      <w:pPr>
-        <w:pStyle w:val="a0"/>
-      </w:pPr>
-    </w:p>
-    <w:p>
-      <w:pPr>
-        <w:pStyle w:val="a0"/>
-        <w:rPr>
-          <w:rFonts w:hAnsi="ＭＳ 明朝"/>
-        </w:rPr>
-      </w:pPr>
-    </w:p>
-    <w:p>
-      <w:pPr>
-        <w:pStyle w:val="3"/>
-      </w:pPr>
-      <w:bookmarkStart w:id="60" w:name="_Toc526511935"/>
-      <w:r>
-        <w:t xml:space="preserve">:enabled </w:t>
-      </w:r>
-      <w:r>
-        <w:rPr>
-          <w:rFonts w:hint="eastAsia"/>
-        </w:rPr>
-        <w:t>擬似セレクタを使用しない。</w:t>
-      </w:r>
-      <w:r>
-        <w:t xml:space="preserve"> </w:t>
-      </w:r>
-      <w:r>
-        <w:rPr>
-          <w:rFonts w:hAnsi="ＭＳ 明朝" w:hint="eastAsia"/>
-        </w:rPr>
-        <w:t>★</w:t>
-      </w:r>
-      <w:bookmarkEnd w:id="60"/>
     </w:p>
     <w:p>
       <w:pPr>
@@ -24642,7 +24639,7 @@
         <w:rPr>
           <w:noProof/>
         </w:rPr>
-        <w:pict>
+        <w:pict w14:anchorId="5EF1B792">
           <v:shape id="_x0000_s1083" type="#_x0000_t202" style="position:absolute;left:0;text-align:left;margin-left:66.5pt;margin-top:8.45pt;width:484.5pt;height:17.45pt;z-index:37" fillcolor="#eaeaea">
             <v:stroke dashstyle="dash"/>
             <v:textbox style="mso-next-textbox:#_x0000_s1083" inset="5.85pt,.7pt,5.85pt,.7pt">
@@ -24835,7 +24832,7 @@
         <w:rPr>
           <w:noProof/>
         </w:rPr>
-        <w:pict>
+        <w:pict w14:anchorId="7A1C3786">
           <v:shape id="_x0000_s1084" type="#_x0000_t202" style="position:absolute;left:0;text-align:left;margin-left:66.5pt;margin-top:8.45pt;width:413.25pt;height:18.4pt;z-index:38" fillcolor="#eaeaea">
             <v:stroke dashstyle="dash"/>
             <v:textbox style="mso-next-textbox:#_x0000_s1084" inset="5.85pt,.7pt,5.85pt,.7pt">
@@ -24894,8 +24891,8 @@
       </w:pPr>
     </w:p>
     <w:sectPr>
-      <w:headerReference w:type="default" r:id="rId13"/>
-      <w:footerReference w:type="default" r:id="rId14"/>
+      <w:headerReference w:type="default" r:id="rId12"/>
+      <w:footerReference w:type="default" r:id="rId13"/>
       <w:type w:val="continuous"/>
       <w:pgSz w:w="16838" w:h="11906" w:orient="landscape" w:code="9"/>
       <w:pgMar w:top="851" w:right="567" w:bottom="567" w:left="567" w:header="851" w:footer="454" w:gutter="0"/>
@@ -24908,7 +24905,7 @@
 </file>
 
 <file path=word/endnotes.xml><?xml version="1.0" encoding="utf-8"?>
-<w:endnotes xmlns:wpc="http://schemas.microsoft.com/office/word/2010/wordprocessingCanvas" xmlns:mc="http://schemas.openxmlformats.org/markup-compatibility/2006" xmlns:o="urn:schemas-microsoft-com:office:office" xmlns:r="http://schemas.openxmlformats.org/officeDocument/2006/relationships" xmlns:m="http://schemas.openxmlformats.org/officeDocument/2006/math" xmlns:v="urn:schemas-microsoft-com:vml" xmlns:wp14="http://schemas.microsoft.com/office/word/2010/wordprocessingDrawing" xmlns:wp="http://schemas.openxmlformats.org/drawingml/2006/wordprocessingDrawing" xmlns:w10="urn:schemas-microsoft-com:office:word" xmlns:w="http://schemas.openxmlformats.org/wordprocessingml/2006/main" xmlns:w14="http://schemas.microsoft.com/office/word/2010/wordml" xmlns:wpg="http://schemas.microsoft.com/office/word/2010/wordprocessingGroup" xmlns:wpi="http://schemas.microsoft.com/office/word/2010/wordprocessingInk" xmlns:wne="http://schemas.microsoft.com/office/word/2006/wordml" xmlns:wps="http://schemas.microsoft.com/office/word/2010/wordprocessingShape" mc:Ignorable="w14 wp14">
+<w:endnotes xmlns:wpc="http://schemas.microsoft.com/office/word/2010/wordprocessingCanvas" xmlns:cx="http://schemas.microsoft.com/office/drawing/2014/chartex" xmlns:cx1="http://schemas.microsoft.com/office/drawing/2015/9/8/chartex" xmlns:cx2="http://schemas.microsoft.com/office/drawing/2015/10/21/chartex" xmlns:cx3="http://schemas.microsoft.com/office/drawing/2016/5/9/chartex" xmlns:cx4="http://schemas.microsoft.com/office/drawing/2016/5/10/chartex" xmlns:cx5="http://schemas.microsoft.com/office/drawing/2016/5/11/chartex" xmlns:cx6="http://schemas.microsoft.com/office/drawing/2016/5/12/chartex" xmlns:cx7="http://schemas.microsoft.com/office/drawing/2016/5/13/chartex" xmlns:cx8="http://schemas.microsoft.com/office/drawing/2016/5/14/chartex" xmlns:mc="http://schemas.openxmlformats.org/markup-compatibility/2006" xmlns:aink="http://schemas.microsoft.com/office/drawing/2016/ink" xmlns:am3d="http://schemas.microsoft.com/office/drawing/2017/model3d" xmlns:o="urn:schemas-microsoft-com:office:office" xmlns:r="http://schemas.openxmlformats.org/officeDocument/2006/relationships" xmlns:m="http://schemas.openxmlformats.org/officeDocument/2006/math" xmlns:v="urn:schemas-microsoft-com:vml" xmlns:wp14="http://schemas.microsoft.com/office/word/2010/wordprocessingDrawing" xmlns:wp="http://schemas.openxmlformats.org/drawingml/2006/wordprocessingDrawing" xmlns:w10="urn:schemas-microsoft-com:office:word" xmlns:w="http://schemas.openxmlformats.org/wordprocessingml/2006/main" xmlns:w14="http://schemas.microsoft.com/office/word/2010/wordml" xmlns:w15="http://schemas.microsoft.com/office/word/2012/wordml" xmlns:w16cex="http://schemas.microsoft.com/office/word/2018/wordml/cex" xmlns:w16cid="http://schemas.microsoft.com/office/word/2016/wordml/cid" xmlns:w16="http://schemas.microsoft.com/office/word/2018/wordml" xmlns:w16se="http://schemas.microsoft.com/office/word/2015/wordml/symex" xmlns:wpg="http://schemas.microsoft.com/office/word/2010/wordprocessingGroup" xmlns:wpi="http://schemas.microsoft.com/office/word/2010/wordprocessingInk" xmlns:wne="http://schemas.microsoft.com/office/word/2006/wordml" xmlns:wps="http://schemas.microsoft.com/office/word/2010/wordprocessingShape" mc:Ignorable="w14 w15 w16se w16cid w16 w16cex wp14">
   <w:endnote w:type="separator" w:id="-1">
     <w:p>
       <w:r>
@@ -24927,7 +24924,7 @@
 </file>
 
 <file path=word/footer1.xml><?xml version="1.0" encoding="utf-8"?>
-<w:ftr xmlns:wpc="http://schemas.microsoft.com/office/word/2010/wordprocessingCanvas" xmlns:mc="http://schemas.openxmlformats.org/markup-compatibility/2006" xmlns:o="urn:schemas-microsoft-com:office:office" xmlns:r="http://schemas.openxmlformats.org/officeDocument/2006/relationships" xmlns:m="http://schemas.openxmlformats.org/officeDocument/2006/math" xmlns:v="urn:schemas-microsoft-com:vml" xmlns:wp14="http://schemas.microsoft.com/office/word/2010/wordprocessingDrawing" xmlns:wp="http://schemas.openxmlformats.org/drawingml/2006/wordprocessingDrawing" xmlns:w10="urn:schemas-microsoft-com:office:word" xmlns:w="http://schemas.openxmlformats.org/wordprocessingml/2006/main" xmlns:w14="http://schemas.microsoft.com/office/word/2010/wordml" xmlns:wpg="http://schemas.microsoft.com/office/word/2010/wordprocessingGroup" xmlns:wpi="http://schemas.microsoft.com/office/word/2010/wordprocessingInk" xmlns:wne="http://schemas.microsoft.com/office/word/2006/wordml" xmlns:wps="http://schemas.microsoft.com/office/word/2010/wordprocessingShape" mc:Ignorable="w14 wp14">
+<w:ftr xmlns:wpc="http://schemas.microsoft.com/office/word/2010/wordprocessingCanvas" xmlns:cx="http://schemas.microsoft.com/office/drawing/2014/chartex" xmlns:cx1="http://schemas.microsoft.com/office/drawing/2015/9/8/chartex" xmlns:cx2="http://schemas.microsoft.com/office/drawing/2015/10/21/chartex" xmlns:cx3="http://schemas.microsoft.com/office/drawing/2016/5/9/chartex" xmlns:cx4="http://schemas.microsoft.com/office/drawing/2016/5/10/chartex" xmlns:cx5="http://schemas.microsoft.com/office/drawing/2016/5/11/chartex" xmlns:cx6="http://schemas.microsoft.com/office/drawing/2016/5/12/chartex" xmlns:cx7="http://schemas.microsoft.com/office/drawing/2016/5/13/chartex" xmlns:cx8="http://schemas.microsoft.com/office/drawing/2016/5/14/chartex" xmlns:mc="http://schemas.openxmlformats.org/markup-compatibility/2006" xmlns:aink="http://schemas.microsoft.com/office/drawing/2016/ink" xmlns:am3d="http://schemas.microsoft.com/office/drawing/2017/model3d" xmlns:o="urn:schemas-microsoft-com:office:office" xmlns:r="http://schemas.openxmlformats.org/officeDocument/2006/relationships" xmlns:m="http://schemas.openxmlformats.org/officeDocument/2006/math" xmlns:v="urn:schemas-microsoft-com:vml" xmlns:wp14="http://schemas.microsoft.com/office/word/2010/wordprocessingDrawing" xmlns:wp="http://schemas.openxmlformats.org/drawingml/2006/wordprocessingDrawing" xmlns:w10="urn:schemas-microsoft-com:office:word" xmlns:w="http://schemas.openxmlformats.org/wordprocessingml/2006/main" xmlns:w14="http://schemas.microsoft.com/office/word/2010/wordml" xmlns:w15="http://schemas.microsoft.com/office/word/2012/wordml" xmlns:w16cex="http://schemas.microsoft.com/office/word/2018/wordml/cex" xmlns:w16cid="http://schemas.microsoft.com/office/word/2016/wordml/cid" xmlns:w16="http://schemas.microsoft.com/office/word/2018/wordml" xmlns:w16se="http://schemas.microsoft.com/office/word/2015/wordml/symex" xmlns:wpg="http://schemas.microsoft.com/office/word/2010/wordprocessingGroup" xmlns:wpi="http://schemas.microsoft.com/office/word/2010/wordprocessingInk" xmlns:wne="http://schemas.microsoft.com/office/word/2006/wordml" xmlns:wps="http://schemas.microsoft.com/office/word/2010/wordprocessingShape" mc:Ignorable="w14 w15 w16se w16cid w16 w16cex wp14">
   <w:p>
     <w:pPr>
       <w:pStyle w:val="a8"/>
@@ -24942,7 +24939,7 @@
 </file>
 
 <file path=word/footer2.xml><?xml version="1.0" encoding="utf-8"?>
-<w:ftr xmlns:wpc="http://schemas.microsoft.com/office/word/2010/wordprocessingCanvas" xmlns:mc="http://schemas.openxmlformats.org/markup-compatibility/2006" xmlns:o="urn:schemas-microsoft-com:office:office" xmlns:r="http://schemas.openxmlformats.org/officeDocument/2006/relationships" xmlns:m="http://schemas.openxmlformats.org/officeDocument/2006/math" xmlns:v="urn:schemas-microsoft-com:vml" xmlns:wp14="http://schemas.microsoft.com/office/word/2010/wordprocessingDrawing" xmlns:wp="http://schemas.openxmlformats.org/drawingml/2006/wordprocessingDrawing" xmlns:w10="urn:schemas-microsoft-com:office:word" xmlns:w="http://schemas.openxmlformats.org/wordprocessingml/2006/main" xmlns:w14="http://schemas.microsoft.com/office/word/2010/wordml" xmlns:wpg="http://schemas.microsoft.com/office/word/2010/wordprocessingGroup" xmlns:wpi="http://schemas.microsoft.com/office/word/2010/wordprocessingInk" xmlns:wne="http://schemas.microsoft.com/office/word/2006/wordml" xmlns:wps="http://schemas.microsoft.com/office/word/2010/wordprocessingShape" mc:Ignorable="w14 wp14">
+<w:ftr xmlns:wpc="http://schemas.microsoft.com/office/word/2010/wordprocessingCanvas" xmlns:cx="http://schemas.microsoft.com/office/drawing/2014/chartex" xmlns:cx1="http://schemas.microsoft.com/office/drawing/2015/9/8/chartex" xmlns:cx2="http://schemas.microsoft.com/office/drawing/2015/10/21/chartex" xmlns:cx3="http://schemas.microsoft.com/office/drawing/2016/5/9/chartex" xmlns:cx4="http://schemas.microsoft.com/office/drawing/2016/5/10/chartex" xmlns:cx5="http://schemas.microsoft.com/office/drawing/2016/5/11/chartex" xmlns:cx6="http://schemas.microsoft.com/office/drawing/2016/5/12/chartex" xmlns:cx7="http://schemas.microsoft.com/office/drawing/2016/5/13/chartex" xmlns:cx8="http://schemas.microsoft.com/office/drawing/2016/5/14/chartex" xmlns:mc="http://schemas.openxmlformats.org/markup-compatibility/2006" xmlns:aink="http://schemas.microsoft.com/office/drawing/2016/ink" xmlns:am3d="http://schemas.microsoft.com/office/drawing/2017/model3d" xmlns:o="urn:schemas-microsoft-com:office:office" xmlns:r="http://schemas.openxmlformats.org/officeDocument/2006/relationships" xmlns:m="http://schemas.openxmlformats.org/officeDocument/2006/math" xmlns:v="urn:schemas-microsoft-com:vml" xmlns:wp14="http://schemas.microsoft.com/office/word/2010/wordprocessingDrawing" xmlns:wp="http://schemas.openxmlformats.org/drawingml/2006/wordprocessingDrawing" xmlns:w10="urn:schemas-microsoft-com:office:word" xmlns:w="http://schemas.openxmlformats.org/wordprocessingml/2006/main" xmlns:w14="http://schemas.microsoft.com/office/word/2010/wordml" xmlns:w15="http://schemas.microsoft.com/office/word/2012/wordml" xmlns:w16cex="http://schemas.microsoft.com/office/word/2018/wordml/cex" xmlns:w16cid="http://schemas.microsoft.com/office/word/2016/wordml/cid" xmlns:w16="http://schemas.microsoft.com/office/word/2018/wordml" xmlns:w16se="http://schemas.microsoft.com/office/word/2015/wordml/symex" xmlns:wpg="http://schemas.microsoft.com/office/word/2010/wordprocessingGroup" xmlns:wpi="http://schemas.microsoft.com/office/word/2010/wordprocessingInk" xmlns:wne="http://schemas.microsoft.com/office/word/2006/wordml" xmlns:wps="http://schemas.microsoft.com/office/word/2010/wordprocessingShape" mc:Ignorable="w14 w15 w16se w16cid w16 w16cex wp14">
   <w:p>
     <w:pPr>
       <w:pStyle w:val="a8"/>
@@ -24972,7 +24969,7 @@
 </file>
 
 <file path=word/footnotes.xml><?xml version="1.0" encoding="utf-8"?>
-<w:footnotes xmlns:wpc="http://schemas.microsoft.com/office/word/2010/wordprocessingCanvas" xmlns:mc="http://schemas.openxmlformats.org/markup-compatibility/2006" xmlns:o="urn:schemas-microsoft-com:office:office" xmlns:r="http://schemas.openxmlformats.org/officeDocument/2006/relationships" xmlns:m="http://schemas.openxmlformats.org/officeDocument/2006/math" xmlns:v="urn:schemas-microsoft-com:vml" xmlns:wp14="http://schemas.microsoft.com/office/word/2010/wordprocessingDrawing" xmlns:wp="http://schemas.openxmlformats.org/drawingml/2006/wordprocessingDrawing" xmlns:w10="urn:schemas-microsoft-com:office:word" xmlns:w="http://schemas.openxmlformats.org/wordprocessingml/2006/main" xmlns:w14="http://schemas.microsoft.com/office/word/2010/wordml" xmlns:wpg="http://schemas.microsoft.com/office/word/2010/wordprocessingGroup" xmlns:wpi="http://schemas.microsoft.com/office/word/2010/wordprocessingInk" xmlns:wne="http://schemas.microsoft.com/office/word/2006/wordml" xmlns:wps="http://schemas.microsoft.com/office/word/2010/wordprocessingShape" mc:Ignorable="w14 wp14">
+<w:footnotes xmlns:wpc="http://schemas.microsoft.com/office/word/2010/wordprocessingCanvas" xmlns:cx="http://schemas.microsoft.com/office/drawing/2014/chartex" xmlns:cx1="http://schemas.microsoft.com/office/drawing/2015/9/8/chartex" xmlns:cx2="http://schemas.microsoft.com/office/drawing/2015/10/21/chartex" xmlns:cx3="http://schemas.microsoft.com/office/drawing/2016/5/9/chartex" xmlns:cx4="http://schemas.microsoft.com/office/drawing/2016/5/10/chartex" xmlns:cx5="http://schemas.microsoft.com/office/drawing/2016/5/11/chartex" xmlns:cx6="http://schemas.microsoft.com/office/drawing/2016/5/12/chartex" xmlns:cx7="http://schemas.microsoft.com/office/drawing/2016/5/13/chartex" xmlns:cx8="http://schemas.microsoft.com/office/drawing/2016/5/14/chartex" xmlns:mc="http://schemas.openxmlformats.org/markup-compatibility/2006" xmlns:aink="http://schemas.microsoft.com/office/drawing/2016/ink" xmlns:am3d="http://schemas.microsoft.com/office/drawing/2017/model3d" xmlns:o="urn:schemas-microsoft-com:office:office" xmlns:r="http://schemas.openxmlformats.org/officeDocument/2006/relationships" xmlns:m="http://schemas.openxmlformats.org/officeDocument/2006/math" xmlns:v="urn:schemas-microsoft-com:vml" xmlns:wp14="http://schemas.microsoft.com/office/word/2010/wordprocessingDrawing" xmlns:wp="http://schemas.openxmlformats.org/drawingml/2006/wordprocessingDrawing" xmlns:w10="urn:schemas-microsoft-com:office:word" xmlns:w="http://schemas.openxmlformats.org/wordprocessingml/2006/main" xmlns:w14="http://schemas.microsoft.com/office/word/2010/wordml" xmlns:w15="http://schemas.microsoft.com/office/word/2012/wordml" xmlns:w16cex="http://schemas.microsoft.com/office/word/2018/wordml/cex" xmlns:w16cid="http://schemas.microsoft.com/office/word/2016/wordml/cid" xmlns:w16="http://schemas.microsoft.com/office/word/2018/wordml" xmlns:w16se="http://schemas.microsoft.com/office/word/2015/wordml/symex" xmlns:wpg="http://schemas.microsoft.com/office/word/2010/wordprocessingGroup" xmlns:wpi="http://schemas.microsoft.com/office/word/2010/wordprocessingInk" xmlns:wne="http://schemas.microsoft.com/office/word/2006/wordml" xmlns:wps="http://schemas.microsoft.com/office/word/2010/wordprocessingShape" mc:Ignorable="w14 w15 w16se w16cid w16 w16cex wp14">
   <w:footnote w:type="separator" w:id="-1">
     <w:p>
       <w:r>
@@ -24991,7 +24988,7 @@
 </file>
 
 <file path=word/header1.xml><?xml version="1.0" encoding="utf-8"?>
-<w:hdr xmlns:wpc="http://schemas.microsoft.com/office/word/2010/wordprocessingCanvas" xmlns:mc="http://schemas.openxmlformats.org/markup-compatibility/2006" xmlns:o="urn:schemas-microsoft-com:office:office" xmlns:r="http://schemas.openxmlformats.org/officeDocument/2006/relationships" xmlns:m="http://schemas.openxmlformats.org/officeDocument/2006/math" xmlns:v="urn:schemas-microsoft-com:vml" xmlns:wp14="http://schemas.microsoft.com/office/word/2010/wordprocessingDrawing" xmlns:wp="http://schemas.openxmlformats.org/drawingml/2006/wordprocessingDrawing" xmlns:w10="urn:schemas-microsoft-com:office:word" xmlns:w="http://schemas.openxmlformats.org/wordprocessingml/2006/main" xmlns:w14="http://schemas.microsoft.com/office/word/2010/wordml" xmlns:wpg="http://schemas.microsoft.com/office/word/2010/wordprocessingGroup" xmlns:wpi="http://schemas.microsoft.com/office/word/2010/wordprocessingInk" xmlns:wne="http://schemas.microsoft.com/office/word/2006/wordml" xmlns:wps="http://schemas.microsoft.com/office/word/2010/wordprocessingShape" mc:Ignorable="w14 wp14">
+<w:hdr xmlns:wpc="http://schemas.microsoft.com/office/word/2010/wordprocessingCanvas" xmlns:cx="http://schemas.microsoft.com/office/drawing/2014/chartex" xmlns:cx1="http://schemas.microsoft.com/office/drawing/2015/9/8/chartex" xmlns:cx2="http://schemas.microsoft.com/office/drawing/2015/10/21/chartex" xmlns:cx3="http://schemas.microsoft.com/office/drawing/2016/5/9/chartex" xmlns:cx4="http://schemas.microsoft.com/office/drawing/2016/5/10/chartex" xmlns:cx5="http://schemas.microsoft.com/office/drawing/2016/5/11/chartex" xmlns:cx6="http://schemas.microsoft.com/office/drawing/2016/5/12/chartex" xmlns:cx7="http://schemas.microsoft.com/office/drawing/2016/5/13/chartex" xmlns:cx8="http://schemas.microsoft.com/office/drawing/2016/5/14/chartex" xmlns:mc="http://schemas.openxmlformats.org/markup-compatibility/2006" xmlns:aink="http://schemas.microsoft.com/office/drawing/2016/ink" xmlns:am3d="http://schemas.microsoft.com/office/drawing/2017/model3d" xmlns:o="urn:schemas-microsoft-com:office:office" xmlns:r="http://schemas.openxmlformats.org/officeDocument/2006/relationships" xmlns:m="http://schemas.openxmlformats.org/officeDocument/2006/math" xmlns:v="urn:schemas-microsoft-com:vml" xmlns:wp14="http://schemas.microsoft.com/office/word/2010/wordprocessingDrawing" xmlns:wp="http://schemas.openxmlformats.org/drawingml/2006/wordprocessingDrawing" xmlns:w10="urn:schemas-microsoft-com:office:word" xmlns:w="http://schemas.openxmlformats.org/wordprocessingml/2006/main" xmlns:w14="http://schemas.microsoft.com/office/word/2010/wordml" xmlns:w15="http://schemas.microsoft.com/office/word/2012/wordml" xmlns:w16cex="http://schemas.microsoft.com/office/word/2018/wordml/cex" xmlns:w16cid="http://schemas.microsoft.com/office/word/2016/wordml/cid" xmlns:w16="http://schemas.microsoft.com/office/word/2018/wordml" xmlns:w16se="http://schemas.microsoft.com/office/word/2015/wordml/symex" xmlns:wpg="http://schemas.microsoft.com/office/word/2010/wordprocessingGroup" xmlns:wpi="http://schemas.microsoft.com/office/word/2010/wordprocessingInk" xmlns:wne="http://schemas.microsoft.com/office/word/2006/wordml" xmlns:wps="http://schemas.microsoft.com/office/word/2010/wordprocessingShape" mc:Ignorable="w14 w15 w16se w16cid w16 w16cex wp14">
   <w:tbl>
     <w:tblPr>
       <w:tblW w:w="0" w:type="auto"/>
@@ -25623,7 +25620,7 @@
             <w:rPr>
               <w:noProof/>
             </w:rPr>
-            <w:pict>
+            <w:pict w14:anchorId="53A81EE2">
               <v:shapetype id="_x0000_t202" coordsize="21600,21600" o:spt="202" path="m,l,21600r21600,l21600,xe">
                 <v:stroke joinstyle="miter"/>
                 <v:path gradientshapeok="t" o:connecttype="rect"/>
@@ -25721,7 +25718,7 @@
 </file>
 
 <file path=word/header2.xml><?xml version="1.0" encoding="utf-8"?>
-<w:hdr xmlns:wpc="http://schemas.microsoft.com/office/word/2010/wordprocessingCanvas" xmlns:mc="http://schemas.openxmlformats.org/markup-compatibility/2006" xmlns:o="urn:schemas-microsoft-com:office:office" xmlns:r="http://schemas.openxmlformats.org/officeDocument/2006/relationships" xmlns:m="http://schemas.openxmlformats.org/officeDocument/2006/math" xmlns:v="urn:schemas-microsoft-com:vml" xmlns:wp14="http://schemas.microsoft.com/office/word/2010/wordprocessingDrawing" xmlns:wp="http://schemas.openxmlformats.org/drawingml/2006/wordprocessingDrawing" xmlns:w10="urn:schemas-microsoft-com:office:word" xmlns:w="http://schemas.openxmlformats.org/wordprocessingml/2006/main" xmlns:w14="http://schemas.microsoft.com/office/word/2010/wordml" xmlns:wpg="http://schemas.microsoft.com/office/word/2010/wordprocessingGroup" xmlns:wpi="http://schemas.microsoft.com/office/word/2010/wordprocessingInk" xmlns:wne="http://schemas.microsoft.com/office/word/2006/wordml" xmlns:wps="http://schemas.microsoft.com/office/word/2010/wordprocessingShape" mc:Ignorable="w14 wp14">
+<w:hdr xmlns:wpc="http://schemas.microsoft.com/office/word/2010/wordprocessingCanvas" xmlns:cx="http://schemas.microsoft.com/office/drawing/2014/chartex" xmlns:cx1="http://schemas.microsoft.com/office/drawing/2015/9/8/chartex" xmlns:cx2="http://schemas.microsoft.com/office/drawing/2015/10/21/chartex" xmlns:cx3="http://schemas.microsoft.com/office/drawing/2016/5/9/chartex" xmlns:cx4="http://schemas.microsoft.com/office/drawing/2016/5/10/chartex" xmlns:cx5="http://schemas.microsoft.com/office/drawing/2016/5/11/chartex" xmlns:cx6="http://schemas.microsoft.com/office/drawing/2016/5/12/chartex" xmlns:cx7="http://schemas.microsoft.com/office/drawing/2016/5/13/chartex" xmlns:cx8="http://schemas.microsoft.com/office/drawing/2016/5/14/chartex" xmlns:mc="http://schemas.openxmlformats.org/markup-compatibility/2006" xmlns:aink="http://schemas.microsoft.com/office/drawing/2016/ink" xmlns:am3d="http://schemas.microsoft.com/office/drawing/2017/model3d" xmlns:o="urn:schemas-microsoft-com:office:office" xmlns:r="http://schemas.openxmlformats.org/officeDocument/2006/relationships" xmlns:m="http://schemas.openxmlformats.org/officeDocument/2006/math" xmlns:v="urn:schemas-microsoft-com:vml" xmlns:wp14="http://schemas.microsoft.com/office/word/2010/wordprocessingDrawing" xmlns:wp="http://schemas.openxmlformats.org/drawingml/2006/wordprocessingDrawing" xmlns:w10="urn:schemas-microsoft-com:office:word" xmlns:w="http://schemas.openxmlformats.org/wordprocessingml/2006/main" xmlns:w14="http://schemas.microsoft.com/office/word/2010/wordml" xmlns:w15="http://schemas.microsoft.com/office/word/2012/wordml" xmlns:w16cex="http://schemas.microsoft.com/office/word/2018/wordml/cex" xmlns:w16cid="http://schemas.microsoft.com/office/word/2016/wordml/cid" xmlns:w16="http://schemas.microsoft.com/office/word/2018/wordml" xmlns:w16se="http://schemas.microsoft.com/office/word/2015/wordml/symex" xmlns:wpg="http://schemas.microsoft.com/office/word/2010/wordprocessingGroup" xmlns:wpi="http://schemas.microsoft.com/office/word/2010/wordprocessingInk" xmlns:wne="http://schemas.microsoft.com/office/word/2006/wordml" xmlns:wps="http://schemas.microsoft.com/office/word/2010/wordprocessingShape" mc:Ignorable="w14 w15 w16se w16cid w16 w16cex wp14">
   <w:tbl>
     <w:tblPr>
       <w:tblW w:w="0" w:type="auto"/>
@@ -26301,7 +26298,7 @@
             <w:rPr>
               <w:noProof/>
             </w:rPr>
-            <w:pict>
+            <w:pict w14:anchorId="73B59758">
               <v:shapetype id="_x0000_t202" coordsize="21600,21600" o:spt="202" path="m,l,21600r21600,l21600,xe">
                 <v:stroke joinstyle="miter"/>
                 <v:path gradientshapeok="t" o:connecttype="rect"/>
@@ -26399,7 +26396,7 @@
 </file>
 
 <file path=word/header3.xml><?xml version="1.0" encoding="utf-8"?>
-<w:hdr xmlns:wpc="http://schemas.microsoft.com/office/word/2010/wordprocessingCanvas" xmlns:mc="http://schemas.openxmlformats.org/markup-compatibility/2006" xmlns:o="urn:schemas-microsoft-com:office:office" xmlns:r="http://schemas.openxmlformats.org/officeDocument/2006/relationships" xmlns:m="http://schemas.openxmlformats.org/officeDocument/2006/math" xmlns:v="urn:schemas-microsoft-com:vml" xmlns:wp14="http://schemas.microsoft.com/office/word/2010/wordprocessingDrawing" xmlns:wp="http://schemas.openxmlformats.org/drawingml/2006/wordprocessingDrawing" xmlns:w10="urn:schemas-microsoft-com:office:word" xmlns:w="http://schemas.openxmlformats.org/wordprocessingml/2006/main" xmlns:w14="http://schemas.microsoft.com/office/word/2010/wordml" xmlns:wpg="http://schemas.microsoft.com/office/word/2010/wordprocessingGroup" xmlns:wpi="http://schemas.microsoft.com/office/word/2010/wordprocessingInk" xmlns:wne="http://schemas.microsoft.com/office/word/2006/wordml" xmlns:wps="http://schemas.microsoft.com/office/word/2010/wordprocessingShape" mc:Ignorable="w14 wp14">
+<w:hdr xmlns:wpc="http://schemas.microsoft.com/office/word/2010/wordprocessingCanvas" xmlns:cx="http://schemas.microsoft.com/office/drawing/2014/chartex" xmlns:cx1="http://schemas.microsoft.com/office/drawing/2015/9/8/chartex" xmlns:cx2="http://schemas.microsoft.com/office/drawing/2015/10/21/chartex" xmlns:cx3="http://schemas.microsoft.com/office/drawing/2016/5/9/chartex" xmlns:cx4="http://schemas.microsoft.com/office/drawing/2016/5/10/chartex" xmlns:cx5="http://schemas.microsoft.com/office/drawing/2016/5/11/chartex" xmlns:cx6="http://schemas.microsoft.com/office/drawing/2016/5/12/chartex" xmlns:cx7="http://schemas.microsoft.com/office/drawing/2016/5/13/chartex" xmlns:cx8="http://schemas.microsoft.com/office/drawing/2016/5/14/chartex" xmlns:mc="http://schemas.openxmlformats.org/markup-compatibility/2006" xmlns:aink="http://schemas.microsoft.com/office/drawing/2016/ink" xmlns:am3d="http://schemas.microsoft.com/office/drawing/2017/model3d" xmlns:o="urn:schemas-microsoft-com:office:office" xmlns:r="http://schemas.openxmlformats.org/officeDocument/2006/relationships" xmlns:m="http://schemas.openxmlformats.org/officeDocument/2006/math" xmlns:v="urn:schemas-microsoft-com:vml" xmlns:wp14="http://schemas.microsoft.com/office/word/2010/wordprocessingDrawing" xmlns:wp="http://schemas.openxmlformats.org/drawingml/2006/wordprocessingDrawing" xmlns:w10="urn:schemas-microsoft-com:office:word" xmlns:w="http://schemas.openxmlformats.org/wordprocessingml/2006/main" xmlns:w14="http://schemas.microsoft.com/office/word/2010/wordml" xmlns:w15="http://schemas.microsoft.com/office/word/2012/wordml" xmlns:w16cex="http://schemas.microsoft.com/office/word/2018/wordml/cex" xmlns:w16cid="http://schemas.microsoft.com/office/word/2016/wordml/cid" xmlns:w16="http://schemas.microsoft.com/office/word/2018/wordml" xmlns:w16se="http://schemas.microsoft.com/office/word/2015/wordml/symex" xmlns:wpg="http://schemas.microsoft.com/office/word/2010/wordprocessingGroup" xmlns:wpi="http://schemas.microsoft.com/office/word/2010/wordprocessingInk" xmlns:wne="http://schemas.microsoft.com/office/word/2006/wordml" xmlns:wps="http://schemas.microsoft.com/office/word/2010/wordprocessingShape" mc:Ignorable="w14 w15 w16se w16cid w16 w16cex wp14">
   <w:tbl>
     <w:tblPr>
       <w:tblW w:w="0" w:type="auto"/>
@@ -26872,7 +26869,7 @@
             <w:rPr>
               <w:noProof/>
             </w:rPr>
-            <w:pict>
+            <w:pict w14:anchorId="187C039B">
               <v:shapetype id="_x0000_t202" coordsize="21600,21600" o:spt="202" path="m,l,21600r21600,l21600,xe">
                 <v:stroke joinstyle="miter"/>
                 <v:path gradientshapeok="t" o:connecttype="rect"/>
@@ -26965,8 +26962,8 @@
 </file>
 
 <file path=word/numbering.xml><?xml version="1.0" encoding="utf-8"?>
-<w:numbering xmlns:wpc="http://schemas.microsoft.com/office/word/2010/wordprocessingCanvas" xmlns:mc="http://schemas.openxmlformats.org/markup-compatibility/2006" xmlns:o="urn:schemas-microsoft-com:office:office" xmlns:r="http://schemas.openxmlformats.org/officeDocument/2006/relationships" xmlns:m="http://schemas.openxmlformats.org/officeDocument/2006/math" xmlns:v="urn:schemas-microsoft-com:vml" xmlns:wp14="http://schemas.microsoft.com/office/word/2010/wordprocessingDrawing" xmlns:wp="http://schemas.openxmlformats.org/drawingml/2006/wordprocessingDrawing" xmlns:w10="urn:schemas-microsoft-com:office:word" xmlns:w="http://schemas.openxmlformats.org/wordprocessingml/2006/main" xmlns:w14="http://schemas.microsoft.com/office/word/2010/wordml" xmlns:wpg="http://schemas.microsoft.com/office/word/2010/wordprocessingGroup" xmlns:wpi="http://schemas.microsoft.com/office/word/2010/wordprocessingInk" xmlns:wne="http://schemas.microsoft.com/office/word/2006/wordml" xmlns:wps="http://schemas.microsoft.com/office/word/2010/wordprocessingShape" mc:Ignorable="w14 wp14">
-  <w:abstractNum w:abstractNumId="0">
+<w:numbering xmlns:wpc="http://schemas.microsoft.com/office/word/2010/wordprocessingCanvas" xmlns:cx="http://schemas.microsoft.com/office/drawing/2014/chartex" xmlns:cx1="http://schemas.microsoft.com/office/drawing/2015/9/8/chartex" xmlns:cx2="http://schemas.microsoft.com/office/drawing/2015/10/21/chartex" xmlns:cx3="http://schemas.microsoft.com/office/drawing/2016/5/9/chartex" xmlns:cx4="http://schemas.microsoft.com/office/drawing/2016/5/10/chartex" xmlns:cx5="http://schemas.microsoft.com/office/drawing/2016/5/11/chartex" xmlns:cx6="http://schemas.microsoft.com/office/drawing/2016/5/12/chartex" xmlns:cx7="http://schemas.microsoft.com/office/drawing/2016/5/13/chartex" xmlns:cx8="http://schemas.microsoft.com/office/drawing/2016/5/14/chartex" xmlns:mc="http://schemas.openxmlformats.org/markup-compatibility/2006" xmlns:aink="http://schemas.microsoft.com/office/drawing/2016/ink" xmlns:am3d="http://schemas.microsoft.com/office/drawing/2017/model3d" xmlns:o="urn:schemas-microsoft-com:office:office" xmlns:r="http://schemas.openxmlformats.org/officeDocument/2006/relationships" xmlns:m="http://schemas.openxmlformats.org/officeDocument/2006/math" xmlns:v="urn:schemas-microsoft-com:vml" xmlns:wp14="http://schemas.microsoft.com/office/word/2010/wordprocessingDrawing" xmlns:wp="http://schemas.openxmlformats.org/drawingml/2006/wordprocessingDrawing" xmlns:w10="urn:schemas-microsoft-com:office:word" xmlns:w="http://schemas.openxmlformats.org/wordprocessingml/2006/main" xmlns:w14="http://schemas.microsoft.com/office/word/2010/wordml" xmlns:w15="http://schemas.microsoft.com/office/word/2012/wordml" xmlns:w16cex="http://schemas.microsoft.com/office/word/2018/wordml/cex" xmlns:w16cid="http://schemas.microsoft.com/office/word/2016/wordml/cid" xmlns:w16="http://schemas.microsoft.com/office/word/2018/wordml" xmlns:w16se="http://schemas.microsoft.com/office/word/2015/wordml/symex" xmlns:wpg="http://schemas.microsoft.com/office/word/2010/wordprocessingGroup" xmlns:wpi="http://schemas.microsoft.com/office/word/2010/wordprocessingInk" xmlns:wne="http://schemas.microsoft.com/office/word/2006/wordml" xmlns:wps="http://schemas.microsoft.com/office/word/2010/wordprocessingShape" mc:Ignorable="w14 w15 w16se w16cid w16 w16cex wp14">
+  <w:abstractNum w:abstractNumId="0" w15:restartNumberingAfterBreak="0">
     <w:nsid w:val="0255222C"/>
     <w:multiLevelType w:val="hybridMultilevel"/>
     <w:tmpl w:val="39109BDE"/>
@@ -27107,7 +27104,7 @@
       </w:rPr>
     </w:lvl>
   </w:abstractNum>
-  <w:abstractNum w:abstractNumId="1">
+  <w:abstractNum w:abstractNumId="1" w15:restartNumberingAfterBreak="0">
     <w:nsid w:val="0875234E"/>
     <w:multiLevelType w:val="hybridMultilevel"/>
     <w:tmpl w:val="15BC105A"/>
@@ -27246,7 +27243,7 @@
       </w:rPr>
     </w:lvl>
   </w:abstractNum>
-  <w:abstractNum w:abstractNumId="2">
+  <w:abstractNum w:abstractNumId="2" w15:restartNumberingAfterBreak="0">
     <w:nsid w:val="19A05788"/>
     <w:multiLevelType w:val="multilevel"/>
     <w:tmpl w:val="64E8B5BE"/>
@@ -27386,7 +27383,7 @@
       </w:rPr>
     </w:lvl>
   </w:abstractNum>
-  <w:abstractNum w:abstractNumId="3">
+  <w:abstractNum w:abstractNumId="3" w15:restartNumberingAfterBreak="0">
     <w:nsid w:val="271E581D"/>
     <w:multiLevelType w:val="hybridMultilevel"/>
     <w:tmpl w:val="B220F334"/>
@@ -27526,7 +27523,7 @@
       </w:rPr>
     </w:lvl>
   </w:abstractNum>
-  <w:abstractNum w:abstractNumId="4">
+  <w:abstractNum w:abstractNumId="4" w15:restartNumberingAfterBreak="0">
     <w:nsid w:val="29375A63"/>
     <w:multiLevelType w:val="hybridMultilevel"/>
     <w:tmpl w:val="55DE9DBE"/>
@@ -27666,7 +27663,7 @@
       </w:rPr>
     </w:lvl>
   </w:abstractNum>
-  <w:abstractNum w:abstractNumId="5">
+  <w:abstractNum w:abstractNumId="5" w15:restartNumberingAfterBreak="0">
     <w:nsid w:val="2FF46655"/>
     <w:multiLevelType w:val="hybridMultilevel"/>
     <w:tmpl w:val="E4DED57E"/>
@@ -27806,7 +27803,7 @@
       </w:rPr>
     </w:lvl>
   </w:abstractNum>
-  <w:abstractNum w:abstractNumId="6">
+  <w:abstractNum w:abstractNumId="6" w15:restartNumberingAfterBreak="0">
     <w:nsid w:val="324259A2"/>
     <w:multiLevelType w:val="hybridMultilevel"/>
     <w:tmpl w:val="E2C419B4"/>
@@ -27946,7 +27943,7 @@
       </w:rPr>
     </w:lvl>
   </w:abstractNum>
-  <w:abstractNum w:abstractNumId="7">
+  <w:abstractNum w:abstractNumId="7" w15:restartNumberingAfterBreak="0">
     <w:nsid w:val="331C791F"/>
     <w:multiLevelType w:val="hybridMultilevel"/>
     <w:tmpl w:val="FAFC3DD8"/>
@@ -28086,7 +28083,7 @@
       </w:rPr>
     </w:lvl>
   </w:abstractNum>
-  <w:abstractNum w:abstractNumId="8">
+  <w:abstractNum w:abstractNumId="8" w15:restartNumberingAfterBreak="0">
     <w:nsid w:val="3C2F1D15"/>
     <w:multiLevelType w:val="hybridMultilevel"/>
     <w:tmpl w:val="C8E0F6C0"/>
@@ -28226,7 +28223,7 @@
       </w:rPr>
     </w:lvl>
   </w:abstractNum>
-  <w:abstractNum w:abstractNumId="9">
+  <w:abstractNum w:abstractNumId="9" w15:restartNumberingAfterBreak="0">
     <w:nsid w:val="3D633308"/>
     <w:multiLevelType w:val="hybridMultilevel"/>
     <w:tmpl w:val="3098A36E"/>
@@ -28366,7 +28363,7 @@
       </w:rPr>
     </w:lvl>
   </w:abstractNum>
-  <w:abstractNum w:abstractNumId="10">
+  <w:abstractNum w:abstractNumId="10" w15:restartNumberingAfterBreak="0">
     <w:nsid w:val="443E37BF"/>
     <w:multiLevelType w:val="multilevel"/>
     <w:tmpl w:val="123A7DCE"/>
@@ -28510,7 +28507,7 @@
       </w:rPr>
     </w:lvl>
   </w:abstractNum>
-  <w:abstractNum w:abstractNumId="11">
+  <w:abstractNum w:abstractNumId="11" w15:restartNumberingAfterBreak="0">
     <w:nsid w:val="4CB9204A"/>
     <w:multiLevelType w:val="hybridMultilevel"/>
     <w:tmpl w:val="E61425F2"/>
@@ -28650,7 +28647,7 @@
       </w:rPr>
     </w:lvl>
   </w:abstractNum>
-  <w:abstractNum w:abstractNumId="12">
+  <w:abstractNum w:abstractNumId="12" w15:restartNumberingAfterBreak="0">
     <w:nsid w:val="55304D30"/>
     <w:multiLevelType w:val="multilevel"/>
     <w:tmpl w:val="70340CF8"/>
@@ -28791,7 +28788,7 @@
       </w:rPr>
     </w:lvl>
   </w:abstractNum>
-  <w:abstractNum w:abstractNumId="13">
+  <w:abstractNum w:abstractNumId="13" w15:restartNumberingAfterBreak="0">
     <w:nsid w:val="5FF636A5"/>
     <w:multiLevelType w:val="hybridMultilevel"/>
     <w:tmpl w:val="4EFC91EA"/>
@@ -28930,7 +28927,7 @@
       </w:rPr>
     </w:lvl>
   </w:abstractNum>
-  <w:abstractNum w:abstractNumId="14">
+  <w:abstractNum w:abstractNumId="14" w15:restartNumberingAfterBreak="0">
     <w:nsid w:val="61C92077"/>
     <w:multiLevelType w:val="hybridMultilevel"/>
     <w:tmpl w:val="70340CF8"/>
@@ -29071,7 +29068,7 @@
       </w:rPr>
     </w:lvl>
   </w:abstractNum>
-  <w:abstractNum w:abstractNumId="15">
+  <w:abstractNum w:abstractNumId="15" w15:restartNumberingAfterBreak="0">
     <w:nsid w:val="66EB061D"/>
     <w:multiLevelType w:val="hybridMultilevel"/>
     <w:tmpl w:val="8D206ACA"/>
@@ -29211,7 +29208,7 @@
       </w:rPr>
     </w:lvl>
   </w:abstractNum>
-  <w:abstractNum w:abstractNumId="16">
+  <w:abstractNum w:abstractNumId="16" w15:restartNumberingAfterBreak="0">
     <w:nsid w:val="685607B1"/>
     <w:multiLevelType w:val="hybridMultilevel"/>
     <w:tmpl w:val="64E8B5BE"/>
@@ -29351,7 +29348,7 @@
       </w:rPr>
     </w:lvl>
   </w:abstractNum>
-  <w:abstractNum w:abstractNumId="17">
+  <w:abstractNum w:abstractNumId="17" w15:restartNumberingAfterBreak="0">
     <w:nsid w:val="6E230892"/>
     <w:multiLevelType w:val="hybridMultilevel"/>
     <w:tmpl w:val="F45ABC1E"/>
@@ -29552,7 +29549,7 @@
 </file>
 
 <file path=word/styles.xml><?xml version="1.0" encoding="utf-8"?>
-<w:styles xmlns:mc="http://schemas.openxmlformats.org/markup-compatibility/2006" xmlns:r="http://schemas.openxmlformats.org/officeDocument/2006/relationships" xmlns:w="http://schemas.openxmlformats.org/wordprocessingml/2006/main" xmlns:w14="http://schemas.microsoft.com/office/word/2010/wordml" mc:Ignorable="w14">
+<w:styles xmlns:mc="http://schemas.openxmlformats.org/markup-compatibility/2006" xmlns:r="http://schemas.openxmlformats.org/officeDocument/2006/relationships" xmlns:w="http://schemas.openxmlformats.org/wordprocessingml/2006/main" xmlns:w14="http://schemas.microsoft.com/office/word/2010/wordml" xmlns:w15="http://schemas.microsoft.com/office/word/2012/wordml" xmlns:w16cex="http://schemas.microsoft.com/office/word/2018/wordml/cex" xmlns:w16cid="http://schemas.microsoft.com/office/word/2016/wordml/cid" xmlns:w16="http://schemas.microsoft.com/office/word/2018/wordml" xmlns:w16se="http://schemas.microsoft.com/office/word/2015/wordml/symex" mc:Ignorable="w14 w15 w16se w16cid w16 w16cex">
   <w:docDefaults>
     <w:rPrDefault>
       <w:rPr>
@@ -29562,27 +29559,151 @@
     </w:rPrDefault>
     <w:pPrDefault/>
   </w:docDefaults>
-  <w:latentStyles w:defLockedState="0" w:defUIPriority="0" w:defSemiHidden="0" w:defUnhideWhenUsed="0" w:defQFormat="0" w:count="267">
+  <w:latentStyles w:defLockedState="0" w:defUIPriority="0" w:defSemiHidden="0" w:defUnhideWhenUsed="0" w:defQFormat="0" w:count="376">
     <w:lsdException w:name="Normal" w:qFormat="1"/>
     <w:lsdException w:name="heading 1" w:qFormat="1"/>
-    <w:lsdException w:name="heading 2" w:qFormat="1"/>
-    <w:lsdException w:name="heading 3" w:qFormat="1"/>
-    <w:lsdException w:name="heading 4" w:qFormat="1"/>
-    <w:lsdException w:name="heading 5" w:qFormat="1"/>
+    <w:lsdException w:name="heading 2" w:semiHidden="1" w:unhideWhenUsed="1" w:qFormat="1"/>
+    <w:lsdException w:name="heading 3" w:semiHidden="1" w:unhideWhenUsed="1" w:qFormat="1"/>
+    <w:lsdException w:name="heading 4" w:semiHidden="1" w:unhideWhenUsed="1" w:qFormat="1"/>
+    <w:lsdException w:name="heading 5" w:semiHidden="1" w:unhideWhenUsed="1" w:qFormat="1"/>
     <w:lsdException w:name="heading 6" w:semiHidden="1" w:unhideWhenUsed="1" w:qFormat="1"/>
     <w:lsdException w:name="heading 7" w:semiHidden="1" w:unhideWhenUsed="1" w:qFormat="1"/>
     <w:lsdException w:name="heading 8" w:semiHidden="1" w:unhideWhenUsed="1" w:qFormat="1"/>
     <w:lsdException w:name="heading 9" w:semiHidden="1" w:unhideWhenUsed="1" w:qFormat="1"/>
-    <w:lsdException w:name="toc 1" w:uiPriority="39"/>
-    <w:lsdException w:name="toc 2" w:uiPriority="39"/>
-    <w:lsdException w:name="toc 3" w:uiPriority="39"/>
-    <w:lsdException w:name="footer" w:uiPriority="99"/>
+    <w:lsdException w:name="index 1" w:semiHidden="1" w:unhideWhenUsed="1"/>
+    <w:lsdException w:name="index 2" w:semiHidden="1" w:unhideWhenUsed="1"/>
+    <w:lsdException w:name="index 3" w:semiHidden="1" w:unhideWhenUsed="1"/>
+    <w:lsdException w:name="index 4" w:semiHidden="1" w:unhideWhenUsed="1"/>
+    <w:lsdException w:name="index 5" w:semiHidden="1" w:unhideWhenUsed="1"/>
+    <w:lsdException w:name="index 6" w:semiHidden="1" w:unhideWhenUsed="1"/>
+    <w:lsdException w:name="index 7" w:semiHidden="1" w:unhideWhenUsed="1"/>
+    <w:lsdException w:name="index 8" w:semiHidden="1" w:unhideWhenUsed="1"/>
+    <w:lsdException w:name="index 9" w:semiHidden="1" w:unhideWhenUsed="1"/>
+    <w:lsdException w:name="toc 1" w:semiHidden="1" w:uiPriority="39" w:unhideWhenUsed="1"/>
+    <w:lsdException w:name="toc 2" w:semiHidden="1" w:uiPriority="39" w:unhideWhenUsed="1"/>
+    <w:lsdException w:name="toc 3" w:semiHidden="1" w:uiPriority="39" w:unhideWhenUsed="1"/>
+    <w:lsdException w:name="toc 4" w:semiHidden="1" w:unhideWhenUsed="1"/>
+    <w:lsdException w:name="toc 5" w:semiHidden="1" w:unhideWhenUsed="1"/>
+    <w:lsdException w:name="toc 6" w:semiHidden="1" w:unhideWhenUsed="1"/>
+    <w:lsdException w:name="toc 7" w:semiHidden="1" w:unhideWhenUsed="1"/>
+    <w:lsdException w:name="toc 8" w:semiHidden="1" w:unhideWhenUsed="1"/>
+    <w:lsdException w:name="toc 9" w:semiHidden="1" w:unhideWhenUsed="1"/>
+    <w:lsdException w:name="Normal Indent" w:semiHidden="1" w:unhideWhenUsed="1"/>
+    <w:lsdException w:name="footnote text" w:semiHidden="1" w:unhideWhenUsed="1"/>
+    <w:lsdException w:name="annotation text" w:semiHidden="1" w:unhideWhenUsed="1"/>
+    <w:lsdException w:name="header" w:semiHidden="1" w:unhideWhenUsed="1"/>
+    <w:lsdException w:name="footer" w:semiHidden="1" w:uiPriority="99" w:unhideWhenUsed="1"/>
+    <w:lsdException w:name="index heading" w:semiHidden="1" w:unhideWhenUsed="1"/>
     <w:lsdException w:name="caption" w:semiHidden="1" w:unhideWhenUsed="1" w:qFormat="1"/>
+    <w:lsdException w:name="table of figures" w:semiHidden="1" w:unhideWhenUsed="1"/>
+    <w:lsdException w:name="envelope address" w:semiHidden="1" w:unhideWhenUsed="1"/>
+    <w:lsdException w:name="envelope return" w:semiHidden="1" w:unhideWhenUsed="1"/>
+    <w:lsdException w:name="footnote reference" w:semiHidden="1" w:unhideWhenUsed="1"/>
+    <w:lsdException w:name="annotation reference" w:semiHidden="1" w:unhideWhenUsed="1"/>
+    <w:lsdException w:name="line number" w:semiHidden="1" w:unhideWhenUsed="1"/>
+    <w:lsdException w:name="page number" w:semiHidden="1" w:unhideWhenUsed="1"/>
+    <w:lsdException w:name="endnote reference" w:semiHidden="1" w:unhideWhenUsed="1"/>
+    <w:lsdException w:name="endnote text" w:semiHidden="1" w:unhideWhenUsed="1"/>
+    <w:lsdException w:name="macro" w:semiHidden="1" w:unhideWhenUsed="1"/>
+    <w:lsdException w:name="toa heading" w:semiHidden="1" w:unhideWhenUsed="1"/>
+    <w:lsdException w:name="List Number" w:semiHidden="1" w:unhideWhenUsed="1"/>
+    <w:lsdException w:name="List 2" w:semiHidden="1" w:unhideWhenUsed="1"/>
+    <w:lsdException w:name="List 3" w:semiHidden="1" w:unhideWhenUsed="1"/>
+    <w:lsdException w:name="List 4" w:semiHidden="1" w:unhideWhenUsed="1"/>
+    <w:lsdException w:name="List 5" w:semiHidden="1" w:unhideWhenUsed="1"/>
+    <w:lsdException w:name="List Bullet 2" w:semiHidden="1" w:unhideWhenUsed="1"/>
+    <w:lsdException w:name="List Bullet 3" w:semiHidden="1" w:unhideWhenUsed="1"/>
+    <w:lsdException w:name="List Bullet 4" w:semiHidden="1" w:unhideWhenUsed="1"/>
+    <w:lsdException w:name="List Bullet 5" w:semiHidden="1" w:unhideWhenUsed="1"/>
+    <w:lsdException w:name="List Number 2" w:semiHidden="1" w:unhideWhenUsed="1"/>
+    <w:lsdException w:name="List Number 3" w:semiHidden="1" w:unhideWhenUsed="1"/>
+    <w:lsdException w:name="List Number 4" w:semiHidden="1" w:unhideWhenUsed="1"/>
+    <w:lsdException w:name="List Number 5" w:semiHidden="1" w:unhideWhenUsed="1"/>
     <w:lsdException w:name="Title" w:qFormat="1"/>
+    <w:lsdException w:name="Closing" w:semiHidden="1" w:unhideWhenUsed="1"/>
+    <w:lsdException w:name="Signature" w:semiHidden="1" w:unhideWhenUsed="1"/>
+    <w:lsdException w:name="Default Paragraph Font" w:semiHidden="1" w:unhideWhenUsed="1"/>
+    <w:lsdException w:name="Body Text" w:semiHidden="1" w:unhideWhenUsed="1"/>
+    <w:lsdException w:name="Body Text Indent" w:semiHidden="1" w:unhideWhenUsed="1"/>
+    <w:lsdException w:name="List Continue" w:semiHidden="1" w:unhideWhenUsed="1"/>
+    <w:lsdException w:name="Message Header" w:semiHidden="1" w:unhideWhenUsed="1"/>
     <w:lsdException w:name="Subtitle" w:qFormat="1"/>
-    <w:lsdException w:name="Hyperlink" w:uiPriority="99"/>
+    <w:lsdException w:name="Salutation" w:semiHidden="1" w:unhideWhenUsed="1"/>
+    <w:lsdException w:name="Date" w:semiHidden="1" w:unhideWhenUsed="1"/>
+    <w:lsdException w:name="Body Text First Indent" w:semiHidden="1" w:unhideWhenUsed="1"/>
+    <w:lsdException w:name="Body Text First Indent 2" w:semiHidden="1" w:unhideWhenUsed="1"/>
+    <w:lsdException w:name="Note Heading" w:semiHidden="1" w:unhideWhenUsed="1"/>
+    <w:lsdException w:name="Body Text 2" w:semiHidden="1" w:unhideWhenUsed="1"/>
+    <w:lsdException w:name="Body Text 3" w:semiHidden="1" w:unhideWhenUsed="1"/>
+    <w:lsdException w:name="Body Text Indent 2" w:semiHidden="1" w:unhideWhenUsed="1"/>
+    <w:lsdException w:name="Body Text Indent 3" w:semiHidden="1" w:unhideWhenUsed="1"/>
+    <w:lsdException w:name="Block Text" w:semiHidden="1" w:unhideWhenUsed="1"/>
+    <w:lsdException w:name="Hyperlink" w:semiHidden="1" w:uiPriority="99" w:unhideWhenUsed="1"/>
+    <w:lsdException w:name="FollowedHyperlink" w:semiHidden="1" w:unhideWhenUsed="1"/>
     <w:lsdException w:name="Strong" w:qFormat="1"/>
     <w:lsdException w:name="Emphasis" w:qFormat="1"/>
+    <w:lsdException w:name="Document Map" w:semiHidden="1" w:unhideWhenUsed="1"/>
+    <w:lsdException w:name="Plain Text" w:semiHidden="1" w:unhideWhenUsed="1"/>
+    <w:lsdException w:name="E-mail Signature" w:semiHidden="1" w:unhideWhenUsed="1"/>
+    <w:lsdException w:name="HTML Top of Form" w:semiHidden="1" w:unhideWhenUsed="1"/>
+    <w:lsdException w:name="HTML Bottom of Form" w:semiHidden="1" w:unhideWhenUsed="1"/>
+    <w:lsdException w:name="Normal (Web)" w:semiHidden="1" w:unhideWhenUsed="1"/>
+    <w:lsdException w:name="HTML Acronym" w:semiHidden="1" w:unhideWhenUsed="1"/>
+    <w:lsdException w:name="HTML Address" w:semiHidden="1" w:unhideWhenUsed="1"/>
+    <w:lsdException w:name="HTML Cite" w:semiHidden="1" w:unhideWhenUsed="1"/>
+    <w:lsdException w:name="HTML Code" w:semiHidden="1" w:unhideWhenUsed="1"/>
+    <w:lsdException w:name="HTML Definition" w:semiHidden="1" w:unhideWhenUsed="1"/>
+    <w:lsdException w:name="HTML Keyboard" w:semiHidden="1" w:unhideWhenUsed="1"/>
+    <w:lsdException w:name="HTML Preformatted" w:semiHidden="1" w:unhideWhenUsed="1"/>
+    <w:lsdException w:name="HTML Sample" w:semiHidden="1" w:unhideWhenUsed="1"/>
+    <w:lsdException w:name="HTML Typewriter" w:semiHidden="1" w:unhideWhenUsed="1"/>
+    <w:lsdException w:name="HTML Variable" w:semiHidden="1" w:unhideWhenUsed="1"/>
+    <w:lsdException w:name="Normal Table" w:semiHidden="1" w:unhideWhenUsed="1"/>
+    <w:lsdException w:name="annotation subject" w:semiHidden="1" w:unhideWhenUsed="1"/>
+    <w:lsdException w:name="No List" w:semiHidden="1" w:unhideWhenUsed="1"/>
+    <w:lsdException w:name="Outline List 1" w:semiHidden="1" w:unhideWhenUsed="1"/>
+    <w:lsdException w:name="Outline List 2" w:semiHidden="1" w:unhideWhenUsed="1"/>
+    <w:lsdException w:name="Outline List 3" w:semiHidden="1" w:unhideWhenUsed="1"/>
+    <w:lsdException w:name="Table Simple 1" w:semiHidden="1" w:unhideWhenUsed="1"/>
+    <w:lsdException w:name="Table Simple 2" w:semiHidden="1" w:unhideWhenUsed="1"/>
+    <w:lsdException w:name="Table Simple 3" w:semiHidden="1" w:unhideWhenUsed="1"/>
+    <w:lsdException w:name="Table Classic 1" w:semiHidden="1" w:unhideWhenUsed="1"/>
+    <w:lsdException w:name="Table Classic 2" w:semiHidden="1" w:unhideWhenUsed="1"/>
+    <w:lsdException w:name="Table Classic 3" w:semiHidden="1" w:unhideWhenUsed="1"/>
+    <w:lsdException w:name="Table Classic 4" w:semiHidden="1" w:unhideWhenUsed="1"/>
+    <w:lsdException w:name="Table Colorful 1" w:semiHidden="1" w:unhideWhenUsed="1"/>
+    <w:lsdException w:name="Table Colorful 2" w:semiHidden="1" w:unhideWhenUsed="1"/>
+    <w:lsdException w:name="Table Colorful 3" w:semiHidden="1" w:unhideWhenUsed="1"/>
+    <w:lsdException w:name="Table Columns 1" w:semiHidden="1" w:unhideWhenUsed="1"/>
+    <w:lsdException w:name="Table Columns 2" w:semiHidden="1" w:unhideWhenUsed="1"/>
+    <w:lsdException w:name="Table Columns 3" w:semiHidden="1" w:unhideWhenUsed="1"/>
+    <w:lsdException w:name="Table Columns 4" w:semiHidden="1" w:unhideWhenUsed="1"/>
+    <w:lsdException w:name="Table Columns 5" w:semiHidden="1" w:unhideWhenUsed="1"/>
+    <w:lsdException w:name="Table Grid 1" w:semiHidden="1" w:unhideWhenUsed="1"/>
+    <w:lsdException w:name="Table Grid 2" w:semiHidden="1" w:unhideWhenUsed="1"/>
+    <w:lsdException w:name="Table Grid 3" w:semiHidden="1" w:unhideWhenUsed="1"/>
+    <w:lsdException w:name="Table Grid 4" w:semiHidden="1" w:unhideWhenUsed="1"/>
+    <w:lsdException w:name="Table Grid 5" w:semiHidden="1" w:unhideWhenUsed="1"/>
+    <w:lsdException w:name="Table Grid 6" w:semiHidden="1" w:unhideWhenUsed="1"/>
+    <w:lsdException w:name="Table Grid 7" w:semiHidden="1" w:unhideWhenUsed="1"/>
+    <w:lsdException w:name="Table Grid 8" w:semiHidden="1" w:unhideWhenUsed="1"/>
+    <w:lsdException w:name="Table List 1" w:semiHidden="1" w:unhideWhenUsed="1"/>
+    <w:lsdException w:name="Table List 2" w:semiHidden="1" w:unhideWhenUsed="1"/>
+    <w:lsdException w:name="Table List 3" w:semiHidden="1" w:unhideWhenUsed="1"/>
+    <w:lsdException w:name="Table List 4" w:semiHidden="1" w:unhideWhenUsed="1"/>
+    <w:lsdException w:name="Table List 5" w:semiHidden="1" w:unhideWhenUsed="1"/>
+    <w:lsdException w:name="Table List 6" w:semiHidden="1" w:unhideWhenUsed="1"/>
+    <w:lsdException w:name="Table List 7" w:semiHidden="1" w:unhideWhenUsed="1"/>
+    <w:lsdException w:name="Table List 8" w:semiHidden="1" w:unhideWhenUsed="1"/>
+    <w:lsdException w:name="Table 3D effects 1" w:semiHidden="1" w:unhideWhenUsed="1"/>
+    <w:lsdException w:name="Table 3D effects 2" w:semiHidden="1" w:unhideWhenUsed="1"/>
+    <w:lsdException w:name="Table 3D effects 3" w:semiHidden="1" w:unhideWhenUsed="1"/>
+    <w:lsdException w:name="Table Contemporary" w:semiHidden="1" w:unhideWhenUsed="1"/>
+    <w:lsdException w:name="Table Elegant" w:semiHidden="1" w:unhideWhenUsed="1"/>
+    <w:lsdException w:name="Table Professional" w:semiHidden="1" w:unhideWhenUsed="1"/>
+    <w:lsdException w:name="Table Subtle 1" w:semiHidden="1" w:unhideWhenUsed="1"/>
+    <w:lsdException w:name="Table Subtle 2" w:semiHidden="1" w:unhideWhenUsed="1"/>
+    <w:lsdException w:name="Table Web 1" w:semiHidden="1" w:unhideWhenUsed="1"/>
     <w:lsdException w:name="Placeholder Text" w:semiHidden="1" w:uiPriority="99"/>
     <w:lsdException w:name="No Spacing" w:uiPriority="1" w:qFormat="1"/>
     <w:lsdException w:name="Light Shading" w:uiPriority="60"/>
@@ -29694,6 +29815,115 @@
     <w:lsdException w:name="Book Title" w:uiPriority="33" w:qFormat="1"/>
     <w:lsdException w:name="Bibliography" w:semiHidden="1" w:uiPriority="37" w:unhideWhenUsed="1"/>
     <w:lsdException w:name="TOC Heading" w:semiHidden="1" w:uiPriority="39" w:unhideWhenUsed="1" w:qFormat="1"/>
+    <w:lsdException w:name="Plain Table 1" w:uiPriority="41"/>
+    <w:lsdException w:name="Plain Table 2" w:uiPriority="42"/>
+    <w:lsdException w:name="Plain Table 3" w:uiPriority="43"/>
+    <w:lsdException w:name="Plain Table 4" w:uiPriority="44"/>
+    <w:lsdException w:name="Plain Table 5" w:uiPriority="45"/>
+    <w:lsdException w:name="Grid Table Light" w:uiPriority="40"/>
+    <w:lsdException w:name="Grid Table 1 Light" w:uiPriority="46"/>
+    <w:lsdException w:name="Grid Table 2" w:uiPriority="47"/>
+    <w:lsdException w:name="Grid Table 3" w:uiPriority="48"/>
+    <w:lsdException w:name="Grid Table 4" w:uiPriority="49"/>
+    <w:lsdException w:name="Grid Table 5 Dark" w:uiPriority="50"/>
+    <w:lsdException w:name="Grid Table 6 Colorful" w:uiPriority="51"/>
+    <w:lsdException w:name="Grid Table 7 Colorful" w:uiPriority="52"/>
+    <w:lsdException w:name="Grid Table 1 Light Accent 1" w:uiPriority="46"/>
+    <w:lsdException w:name="Grid Table 2 Accent 1" w:uiPriority="47"/>
+    <w:lsdException w:name="Grid Table 3 Accent 1" w:uiPriority="48"/>
+    <w:lsdException w:name="Grid Table 4 Accent 1" w:uiPriority="49"/>
+    <w:lsdException w:name="Grid Table 5 Dark Accent 1" w:uiPriority="50"/>
+    <w:lsdException w:name="Grid Table 6 Colorful Accent 1" w:uiPriority="51"/>
+    <w:lsdException w:name="Grid Table 7 Colorful Accent 1" w:uiPriority="52"/>
+    <w:lsdException w:name="Grid Table 1 Light Accent 2" w:uiPriority="46"/>
+    <w:lsdException w:name="Grid Table 2 Accent 2" w:uiPriority="47"/>
+    <w:lsdException w:name="Grid Table 3 Accent 2" w:uiPriority="48"/>
+    <w:lsdException w:name="Grid Table 4 Accent 2" w:uiPriority="49"/>
+    <w:lsdException w:name="Grid Table 5 Dark Accent 2" w:uiPriority="50"/>
+    <w:lsdException w:name="Grid Table 6 Colorful Accent 2" w:uiPriority="51"/>
+    <w:lsdException w:name="Grid Table 7 Colorful Accent 2" w:uiPriority="52"/>
+    <w:lsdException w:name="Grid Table 1 Light Accent 3" w:uiPriority="46"/>
+    <w:lsdException w:name="Grid Table 2 Accent 3" w:uiPriority="47"/>
+    <w:lsdException w:name="Grid Table 3 Accent 3" w:uiPriority="48"/>
+    <w:lsdException w:name="Grid Table 4 Accent 3" w:uiPriority="49"/>
+    <w:lsdException w:name="Grid Table 5 Dark Accent 3" w:uiPriority="50"/>
+    <w:lsdException w:name="Grid Table 6 Colorful Accent 3" w:uiPriority="51"/>
+    <w:lsdException w:name="Grid Table 7 Colorful Accent 3" w:uiPriority="52"/>
+    <w:lsdException w:name="Grid Table 1 Light Accent 4" w:uiPriority="46"/>
+    <w:lsdException w:name="Grid Table 2 Accent 4" w:uiPriority="47"/>
+    <w:lsdException w:name="Grid Table 3 Accent 4" w:uiPriority="48"/>
+    <w:lsdException w:name="Grid Table 4 Accent 4" w:uiPriority="49"/>
+    <w:lsdException w:name="Grid Table 5 Dark Accent 4" w:uiPriority="50"/>
+    <w:lsdException w:name="Grid Table 6 Colorful Accent 4" w:uiPriority="51"/>
+    <w:lsdException w:name="Grid Table 7 Colorful Accent 4" w:uiPriority="52"/>
+    <w:lsdException w:name="Grid Table 1 Light Accent 5" w:uiPriority="46"/>
+    <w:lsdException w:name="Grid Table 2 Accent 5" w:uiPriority="47"/>
+    <w:lsdException w:name="Grid Table 3 Accent 5" w:uiPriority="48"/>
+    <w:lsdException w:name="Grid Table 4 Accent 5" w:uiPriority="49"/>
+    <w:lsdException w:name="Grid Table 5 Dark Accent 5" w:uiPriority="50"/>
+    <w:lsdException w:name="Grid Table 6 Colorful Accent 5" w:uiPriority="51"/>
+    <w:lsdException w:name="Grid Table 7 Colorful Accent 5" w:uiPriority="52"/>
+    <w:lsdException w:name="Grid Table 1 Light Accent 6" w:uiPriority="46"/>
+    <w:lsdException w:name="Grid Table 2 Accent 6" w:uiPriority="47"/>
+    <w:lsdException w:name="Grid Table 3 Accent 6" w:uiPriority="48"/>
+    <w:lsdException w:name="Grid Table 4 Accent 6" w:uiPriority="49"/>
+    <w:lsdException w:name="Grid Table 5 Dark Accent 6" w:uiPriority="50"/>
+    <w:lsdException w:name="Grid Table 6 Colorful Accent 6" w:uiPriority="51"/>
+    <w:lsdException w:name="Grid Table 7 Colorful Accent 6" w:uiPriority="52"/>
+    <w:lsdException w:name="List Table 1 Light" w:uiPriority="46"/>
+    <w:lsdException w:name="List Table 2" w:uiPriority="47"/>
+    <w:lsdException w:name="List Table 3" w:uiPriority="48"/>
+    <w:lsdException w:name="List Table 4" w:uiPriority="49"/>
+    <w:lsdException w:name="List Table 5 Dark" w:uiPriority="50"/>
+    <w:lsdException w:name="List Table 6 Colorful" w:uiPriority="51"/>
+    <w:lsdException w:name="List Table 7 Colorful" w:uiPriority="52"/>
+    <w:lsdException w:name="List Table 1 Light Accent 1" w:uiPriority="46"/>
+    <w:lsdException w:name="List Table 2 Accent 1" w:uiPriority="47"/>
+    <w:lsdException w:name="List Table 3 Accent 1" w:uiPriority="48"/>
+    <w:lsdException w:name="List Table 4 Accent 1" w:uiPriority="49"/>
+    <w:lsdException w:name="List Table 5 Dark Accent 1" w:uiPriority="50"/>
+    <w:lsdException w:name="List Table 6 Colorful Accent 1" w:uiPriority="51"/>
+    <w:lsdException w:name="List Table 7 Colorful Accent 1" w:uiPriority="52"/>
+    <w:lsdException w:name="List Table 1 Light Accent 2" w:uiPriority="46"/>
+    <w:lsdException w:name="List Table 2 Accent 2" w:uiPriority="47"/>
+    <w:lsdException w:name="List Table 3 Accent 2" w:uiPriority="48"/>
+    <w:lsdException w:name="List Table 4 Accent 2" w:uiPriority="49"/>
+    <w:lsdException w:name="List Table 5 Dark Accent 2" w:uiPriority="50"/>
+    <w:lsdException w:name="List Table 6 Colorful Accent 2" w:uiPriority="51"/>
+    <w:lsdException w:name="List Table 7 Colorful Accent 2" w:uiPriority="52"/>
+    <w:lsdException w:name="List Table 1 Light Accent 3" w:uiPriority="46"/>
+    <w:lsdException w:name="List Table 2 Accent 3" w:uiPriority="47"/>
+    <w:lsdException w:name="List Table 3 Accent 3" w:uiPriority="48"/>
+    <w:lsdException w:name="List Table 4 Accent 3" w:uiPriority="49"/>
+    <w:lsdException w:name="List Table 5 Dark Accent 3" w:uiPriority="50"/>
+    <w:lsdException w:name="List Table 6 Colorful Accent 3" w:uiPriority="51"/>
+    <w:lsdException w:name="List Table 7 Colorful Accent 3" w:uiPriority="52"/>
+    <w:lsdException w:name="List Table 1 Light Accent 4" w:uiPriority="46"/>
+    <w:lsdException w:name="List Table 2 Accent 4" w:uiPriority="47"/>
+    <w:lsdException w:name="List Table 3 Accent 4" w:uiPriority="48"/>
+    <w:lsdException w:name="List Table 4 Accent 4" w:uiPriority="49"/>
+    <w:lsdException w:name="List Table 5 Dark Accent 4" w:uiPriority="50"/>
+    <w:lsdException w:name="List Table 6 Colorful Accent 4" w:uiPriority="51"/>
+    <w:lsdException w:name="List Table 7 Colorful Accent 4" w:uiPriority="52"/>
+    <w:lsdException w:name="List Table 1 Light Accent 5" w:uiPriority="46"/>
+    <w:lsdException w:name="List Table 2 Accent 5" w:uiPriority="47"/>
+    <w:lsdException w:name="List Table 3 Accent 5" w:uiPriority="48"/>
+    <w:lsdException w:name="List Table 4 Accent 5" w:uiPriority="49"/>
+    <w:lsdException w:name="List Table 5 Dark Accent 5" w:uiPriority="50"/>
+    <w:lsdException w:name="List Table 6 Colorful Accent 5" w:uiPriority="51"/>
+    <w:lsdException w:name="List Table 7 Colorful Accent 5" w:uiPriority="52"/>
+    <w:lsdException w:name="List Table 1 Light Accent 6" w:uiPriority="46"/>
+    <w:lsdException w:name="List Table 2 Accent 6" w:uiPriority="47"/>
+    <w:lsdException w:name="List Table 3 Accent 6" w:uiPriority="48"/>
+    <w:lsdException w:name="List Table 4 Accent 6" w:uiPriority="49"/>
+    <w:lsdException w:name="List Table 5 Dark Accent 6" w:uiPriority="50"/>
+    <w:lsdException w:name="List Table 6 Colorful Accent 6" w:uiPriority="51"/>
+    <w:lsdException w:name="List Table 7 Colorful Accent 6" w:uiPriority="52"/>
+    <w:lsdException w:name="Mention" w:semiHidden="1" w:uiPriority="99" w:unhideWhenUsed="1"/>
+    <w:lsdException w:name="Smart Hyperlink" w:semiHidden="1" w:uiPriority="99" w:unhideWhenUsed="1"/>
+    <w:lsdException w:name="Hashtag" w:semiHidden="1" w:uiPriority="99" w:unhideWhenUsed="1"/>
+    <w:lsdException w:name="Unresolved Mention" w:semiHidden="1" w:uiPriority="99" w:unhideWhenUsed="1"/>
+    <w:lsdException w:name="Smart Link" w:semiHidden="1" w:uiPriority="99" w:unhideWhenUsed="1"/>
   </w:latentStyles>
   <w:style w:type="paragraph" w:default="1" w:styleId="a">
     <w:name w:val="Normal"/>
@@ -30886,197 +31116,6 @@
 </w:styles>
 </file>
 
-<file path=word/stylesWithEffects.xml><?xml version="1.0" encoding="utf-8"?>
-<w:styles xmlns:wpc="http://schemas.microsoft.com/office/word/2010/wordprocessingCanvas" xmlns:mc="http://schemas.openxmlformats.org/markup-compatibility/2006" xmlns:o="urn:schemas-microsoft-com:office:office" xmlns:r="http://schemas.openxmlformats.org/officeDocument/2006/relationships" xmlns:m="http://schemas.openxmlformats.org/officeDocument/2006/math" xmlns:v="urn:schemas-microsoft-com:vml" xmlns:wp14="http://schemas.microsoft.com/office/word/2010/wordprocessingDrawing" xmlns:wp="http://schemas.openxmlformats.org/drawingml/2006/wordprocessingDrawing" xmlns:w10="urn:schemas-microsoft-com:office:word" xmlns:w="http://schemas.openxmlformats.org/wordprocessingml/2006/main" xmlns:w14="http://schemas.microsoft.com/office/word/2010/wordml" xmlns:wpg="http://schemas.microsoft.com/office/word/2010/wordprocessingGroup" xmlns:wpi="http://schemas.microsoft.com/office/word/2010/wordprocessingInk" xmlns:wne="http://schemas.microsoft.com/office/word/2006/wordml" xmlns:wps="http://schemas.microsoft.com/office/word/2010/wordprocessingShape" mc:Ignorable="w14 wp14">
-  <w:docDefaults>
-    <w:rPrDefault>
-      <w:rPr>
-        <w:rFonts w:asciiTheme="minorHAnsi" w:eastAsiaTheme="minorEastAsia" w:hAnsiTheme="minorHAnsi" w:cstheme="minorBidi"/>
-        <w:kern w:val="2"/>
-        <w:sz w:val="21"/>
-        <w:szCs w:val="22"/>
-        <w:lang w:val="en-US" w:eastAsia="ja-JP" w:bidi="ar-SA"/>
-      </w:rPr>
-    </w:rPrDefault>
-    <w:pPrDefault/>
-  </w:docDefaults>
-  <w:latentStyles w:defLockedState="0" w:defUIPriority="99" w:defSemiHidden="1" w:defUnhideWhenUsed="1" w:defQFormat="0" w:count="267">
-    <w:lsdException w:name="Normal" w:semiHidden="0" w:uiPriority="0" w:unhideWhenUsed="0" w:qFormat="1"/>
-    <w:lsdException w:name="heading 1" w:semiHidden="0" w:uiPriority="9" w:unhideWhenUsed="0" w:qFormat="1"/>
-    <w:lsdException w:name="heading 2" w:uiPriority="9" w:qFormat="1"/>
-    <w:lsdException w:name="heading 3" w:uiPriority="9" w:qFormat="1"/>
-    <w:lsdException w:name="heading 4" w:uiPriority="9" w:qFormat="1"/>
-    <w:lsdException w:name="heading 5" w:uiPriority="9" w:qFormat="1"/>
-    <w:lsdException w:name="heading 6" w:uiPriority="9" w:qFormat="1"/>
-    <w:lsdException w:name="heading 7" w:uiPriority="9" w:qFormat="1"/>
-    <w:lsdException w:name="heading 8" w:uiPriority="9" w:qFormat="1"/>
-    <w:lsdException w:name="heading 9" w:uiPriority="9" w:qFormat="1"/>
-    <w:lsdException w:name="toc 1" w:uiPriority="39"/>
-    <w:lsdException w:name="toc 2" w:uiPriority="39"/>
-    <w:lsdException w:name="toc 3" w:uiPriority="39"/>
-    <w:lsdException w:name="toc 4" w:uiPriority="39"/>
-    <w:lsdException w:name="toc 5" w:uiPriority="39"/>
-    <w:lsdException w:name="toc 6" w:uiPriority="39"/>
-    <w:lsdException w:name="toc 7" w:uiPriority="39"/>
-    <w:lsdException w:name="toc 8" w:uiPriority="39"/>
-    <w:lsdException w:name="toc 9" w:uiPriority="39"/>
-    <w:lsdException w:name="caption" w:uiPriority="35" w:qFormat="1"/>
-    <w:lsdException w:name="Title" w:semiHidden="0" w:uiPriority="10" w:unhideWhenUsed="0" w:qFormat="1"/>
-    <w:lsdException w:name="Default Paragraph Font" w:uiPriority="1"/>
-    <w:lsdException w:name="Subtitle" w:semiHidden="0" w:uiPriority="11" w:unhideWhenUsed="0" w:qFormat="1"/>
-    <w:lsdException w:name="Strong" w:semiHidden="0" w:uiPriority="22" w:unhideWhenUsed="0" w:qFormat="1"/>
-    <w:lsdException w:name="Emphasis" w:semiHidden="0" w:uiPriority="20" w:unhideWhenUsed="0" w:qFormat="1"/>
-    <w:lsdException w:name="Table Grid" w:semiHidden="0" w:uiPriority="59" w:unhideWhenUsed="0"/>
-    <w:lsdException w:name="Placeholder Text" w:unhideWhenUsed="0"/>
-    <w:lsdException w:name="No Spacing" w:semiHidden="0" w:uiPriority="1" w:unhideWhenUsed="0" w:qFormat="1"/>
-    <w:lsdException w:name="Light Shading" w:semiHidden="0" w:uiPriority="60" w:unhideWhenUsed="0"/>
-    <w:lsdException w:name="Light List" w:semiHidden="0" w:uiPriority="61" w:unhideWhenUsed="0"/>
-    <w:lsdException w:name="Light Grid" w:semiHidden="0" w:uiPriority="62" w:unhideWhenUsed="0"/>
-    <w:lsdException w:name="Medium Shading 1" w:semiHidden="0" w:uiPriority="63" w:unhideWhenUsed="0"/>
-    <w:lsdException w:name="Medium Shading 2" w:semiHidden="0" w:uiPriority="64" w:unhideWhenUsed="0"/>
-    <w:lsdException w:name="Medium List 1" w:semiHidden="0" w:uiPriority="65" w:unhideWhenUsed="0"/>
-    <w:lsdException w:name="Medium List 2" w:semiHidden="0" w:uiPriority="66" w:unhideWhenUsed="0"/>
-    <w:lsdException w:name="Medium Grid 1" w:semiHidden="0" w:uiPriority="67" w:unhideWhenUsed="0"/>
-    <w:lsdException w:name="Medium Grid 2" w:semiHidden="0" w:uiPriority="68" w:unhideWhenUsed="0"/>
-    <w:lsdException w:name="Medium Grid 3" w:semiHidden="0" w:uiPriority="69" w:unhideWhenUsed="0"/>
-    <w:lsdException w:name="Dark List" w:semiHidden="0" w:uiPriority="70" w:unhideWhenUsed="0"/>
-    <w:lsdException w:name="Colorful Shading" w:semiHidden="0" w:uiPriority="71" w:unhideWhenUsed="0"/>
-    <w:lsdException w:name="Colorful List" w:semiHidden="0" w:uiPriority="72" w:unhideWhenUsed="0"/>
-    <w:lsdException w:name="Colorful Grid" w:semiHidden="0" w:uiPriority="73" w:unhideWhenUsed="0"/>
-    <w:lsdException w:name="Light Shading Accent 1" w:semiHidden="0" w:uiPriority="60" w:unhideWhenUsed="0"/>
-    <w:lsdException w:name="Light List Accent 1" w:semiHidden="0" w:uiPriority="61" w:unhideWhenUsed="0"/>
-    <w:lsdException w:name="Light Grid Accent 1" w:semiHidden="0" w:uiPriority="62" w:unhideWhenUsed="0"/>
-    <w:lsdException w:name="Medium Shading 1 Accent 1" w:semiHidden="0" w:uiPriority="63" w:unhideWhenUsed="0"/>
-    <w:lsdException w:name="Medium Shading 2 Accent 1" w:semiHidden="0" w:uiPriority="64" w:unhideWhenUsed="0"/>
-    <w:lsdException w:name="Medium List 1 Accent 1" w:semiHidden="0" w:uiPriority="65" w:unhideWhenUsed="0"/>
-    <w:lsdException w:name="Revision" w:unhideWhenUsed="0"/>
-    <w:lsdException w:name="List Paragraph" w:semiHidden="0" w:uiPriority="34" w:unhideWhenUsed="0" w:qFormat="1"/>
-    <w:lsdException w:name="Quote" w:semiHidden="0" w:uiPriority="29" w:unhideWhenUsed="0" w:qFormat="1"/>
-    <w:lsdException w:name="Intense Quote" w:semiHidden="0" w:uiPriority="30" w:unhideWhenUsed="0" w:qFormat="1"/>
-    <w:lsdException w:name="Medium List 2 Accent 1" w:semiHidden="0" w:uiPriority="66" w:unhideWhenUsed="0"/>
-    <w:lsdException w:name="Medium Grid 1 Accent 1" w:semiHidden="0" w:uiPriority="67" w:unhideWhenUsed="0"/>
-    <w:lsdException w:name="Medium Grid 2 Accent 1" w:semiHidden="0" w:uiPriority="68" w:unhideWhenUsed="0"/>
-    <w:lsdException w:name="Medium Grid 3 Accent 1" w:semiHidden="0" w:uiPriority="69" w:unhideWhenUsed="0"/>
-    <w:lsdException w:name="Dark List Accent 1" w:semiHidden="0" w:uiPriority="70" w:unhideWhenUsed="0"/>
-    <w:lsdException w:name="Colorful Shading Accent 1" w:semiHidden="0" w:uiPriority="71" w:unhideWhenUsed="0"/>
-    <w:lsdException w:name="Colorful List Accent 1" w:semiHidden="0" w:uiPriority="72" w:unhideWhenUsed="0"/>
-    <w:lsdException w:name="Colorful Grid Accent 1" w:semiHidden="0" w:uiPriority="73" w:unhideWhenUsed="0"/>
-    <w:lsdException w:name="Light Shading Accent 2" w:semiHidden="0" w:uiPriority="60" w:unhideWhenUsed="0"/>
-    <w:lsdException w:name="Light List Accent 2" w:semiHidden="0" w:uiPriority="61" w:unhideWhenUsed="0"/>
-    <w:lsdException w:name="Light Grid Accent 2" w:semiHidden="0" w:uiPriority="62" w:unhideWhenUsed="0"/>
-    <w:lsdException w:name="Medium Shading 1 Accent 2" w:semiHidden="0" w:uiPriority="63" w:unhideWhenUsed="0"/>
-    <w:lsdException w:name="Medium Shading 2 Accent 2" w:semiHidden="0" w:uiPriority="64" w:unhideWhenUsed="0"/>
-    <w:lsdException w:name="Medium List 1 Accent 2" w:semiHidden="0" w:uiPriority="65" w:unhideWhenUsed="0"/>
-    <w:lsdException w:name="Medium List 2 Accent 2" w:semiHidden="0" w:uiPriority="66" w:unhideWhenUsed="0"/>
-    <w:lsdException w:name="Medium Grid 1 Accent 2" w:semiHidden="0" w:uiPriority="67" w:unhideWhenUsed="0"/>
-    <w:lsdException w:name="Medium Grid 2 Accent 2" w:semiHidden="0" w:uiPriority="68" w:unhideWhenUsed="0"/>
-    <w:lsdException w:name="Medium Grid 3 Accent 2" w:semiHidden="0" w:uiPriority="69" w:unhideWhenUsed="0"/>
-    <w:lsdException w:name="Dark List Accent 2" w:semiHidden="0" w:uiPriority="70" w:unhideWhenUsed="0"/>
-    <w:lsdException w:name="Colorful Shading Accent 2" w:semiHidden="0" w:uiPriority="71" w:unhideWhenUsed="0"/>
-    <w:lsdException w:name="Colorful List Accent 2" w:semiHidden="0" w:uiPriority="72" w:unhideWhenUsed="0"/>
-    <w:lsdException w:name="Colorful Grid Accent 2" w:semiHidden="0" w:uiPriority="73" w:unhideWhenUsed="0"/>
-    <w:lsdException w:name="Light Shading Accent 3" w:semiHidden="0" w:uiPriority="60" w:unhideWhenUsed="0"/>
-    <w:lsdException w:name="Light List Accent 3" w:semiHidden="0" w:uiPriority="61" w:unhideWhenUsed="0"/>
-    <w:lsdException w:name="Light Grid Accent 3" w:semiHidden="0" w:uiPriority="62" w:unhideWhenUsed="0"/>
-    <w:lsdException w:name="Medium Shading 1 Accent 3" w:semiHidden="0" w:uiPriority="63" w:unhideWhenUsed="0"/>
-    <w:lsdException w:name="Medium Shading 2 Accent 3" w:semiHidden="0" w:uiPriority="64" w:unhideWhenUsed="0"/>
-    <w:lsdException w:name="Medium List 1 Accent 3" w:semiHidden="0" w:uiPriority="65" w:unhideWhenUsed="0"/>
-    <w:lsdException w:name="Medium List 2 Accent 3" w:semiHidden="0" w:uiPriority="66" w:unhideWhenUsed="0"/>
-    <w:lsdException w:name="Medium Grid 1 Accent 3" w:semiHidden="0" w:uiPriority="67" w:unhideWhenUsed="0"/>
-    <w:lsdException w:name="Medium Grid 2 Accent 3" w:semiHidden="0" w:uiPriority="68" w:unhideWhenUsed="0"/>
-    <w:lsdException w:name="Medium Grid 3 Accent 3" w:semiHidden="0" w:uiPriority="69" w:unhideWhenUsed="0"/>
-    <w:lsdException w:name="Dark List Accent 3" w:semiHidden="0" w:uiPriority="70" w:unhideWhenUsed="0"/>
-    <w:lsdException w:name="Colorful Shading Accent 3" w:semiHidden="0" w:uiPriority="71" w:unhideWhenUsed="0"/>
-    <w:lsdException w:name="Colorful List Accent 3" w:semiHidden="0" w:uiPriority="72" w:unhideWhenUsed="0"/>
-    <w:lsdException w:name="Colorful Grid Accent 3" w:semiHidden="0" w:uiPriority="73" w:unhideWhenUsed="0"/>
-    <w:lsdException w:name="Light Shading Accent 4" w:semiHidden="0" w:uiPriority="60" w:unhideWhenUsed="0"/>
-    <w:lsdException w:name="Light List Accent 4" w:semiHidden="0" w:uiPriority="61" w:unhideWhenUsed="0"/>
-    <w:lsdException w:name="Light Grid Accent 4" w:semiHidden="0" w:uiPriority="62" w:unhideWhenUsed="0"/>
-    <w:lsdException w:name="Medium Shading 1 Accent 4" w:semiHidden="0" w:uiPriority="63" w:unhideWhenUsed="0"/>
-    <w:lsdException w:name="Medium Shading 2 Accent 4" w:semiHidden="0" w:uiPriority="64" w:unhideWhenUsed="0"/>
-    <w:lsdException w:name="Medium List 1 Accent 4" w:semiHidden="0" w:uiPriority="65" w:unhideWhenUsed="0"/>
-    <w:lsdException w:name="Medium List 2 Accent 4" w:semiHidden="0" w:uiPriority="66" w:unhideWhenUsed="0"/>
-    <w:lsdException w:name="Medium Grid 1 Accent 4" w:semiHidden="0" w:uiPriority="67" w:unhideWhenUsed="0"/>
-    <w:lsdException w:name="Medium Grid 2 Accent 4" w:semiHidden="0" w:uiPriority="68" w:unhideWhenUsed="0"/>
-    <w:lsdException w:name="Medium Grid 3 Accent 4" w:semiHidden="0" w:uiPriority="69" w:unhideWhenUsed="0"/>
-    <w:lsdException w:name="Dark List Accent 4" w:semiHidden="0" w:uiPriority="70" w:unhideWhenUsed="0"/>
-    <w:lsdException w:name="Colorful Shading Accent 4" w:semiHidden="0" w:uiPriority="71" w:unhideWhenUsed="0"/>
-    <w:lsdException w:name="Colorful List Accent 4" w:semiHidden="0" w:uiPriority="72" w:unhideWhenUsed="0"/>
-    <w:lsdException w:name="Colorful Grid Accent 4" w:semiHidden="0" w:uiPriority="73" w:unhideWhenUsed="0"/>
-    <w:lsdException w:name="Light Shading Accent 5" w:semiHidden="0" w:uiPriority="60" w:unhideWhenUsed="0"/>
-    <w:lsdException w:name="Light List Accent 5" w:semiHidden="0" w:uiPriority="61" w:unhideWhenUsed="0"/>
-    <w:lsdException w:name="Light Grid Accent 5" w:semiHidden="0" w:uiPriority="62" w:unhideWhenUsed="0"/>
-    <w:lsdException w:name="Medium Shading 1 Accent 5" w:semiHidden="0" w:uiPriority="63" w:unhideWhenUsed="0"/>
-    <w:lsdException w:name="Medium Shading 2 Accent 5" w:semiHidden="0" w:uiPriority="64" w:unhideWhenUsed="0"/>
-    <w:lsdException w:name="Medium List 1 Accent 5" w:semiHidden="0" w:uiPriority="65" w:unhideWhenUsed="0"/>
-    <w:lsdException w:name="Medium List 2 Accent 5" w:semiHidden="0" w:uiPriority="66" w:unhideWhenUsed="0"/>
-    <w:lsdException w:name="Medium Grid 1 Accent 5" w:semiHidden="0" w:uiPriority="67" w:unhideWhenUsed="0"/>
-    <w:lsdException w:name="Medium Grid 2 Accent 5" w:semiHidden="0" w:uiPriority="68" w:unhideWhenUsed="0"/>
-    <w:lsdException w:name="Medium Grid 3 Accent 5" w:semiHidden="0" w:uiPriority="69" w:unhideWhenUsed="0"/>
-    <w:lsdException w:name="Dark List Accent 5" w:semiHidden="0" w:uiPriority="70" w:unhideWhenUsed="0"/>
-    <w:lsdException w:name="Colorful Shading Accent 5" w:semiHidden="0" w:uiPriority="71" w:unhideWhenUsed="0"/>
-    <w:lsdException w:name="Colorful List Accent 5" w:semiHidden="0" w:uiPriority="72" w:unhideWhenUsed="0"/>
-    <w:lsdException w:name="Colorful Grid Accent 5" w:semiHidden="0" w:uiPriority="73" w:unhideWhenUsed="0"/>
-    <w:lsdException w:name="Light Shading Accent 6" w:semiHidden="0" w:uiPriority="60" w:unhideWhenUsed="0"/>
-    <w:lsdException w:name="Light List Accent 6" w:semiHidden="0" w:uiPriority="61" w:unhideWhenUsed="0"/>
-    <w:lsdException w:name="Light Grid Accent 6" w:semiHidden="0" w:uiPriority="62" w:unhideWhenUsed="0"/>
-    <w:lsdException w:name="Medium Shading 1 Accent 6" w:semiHidden="0" w:uiPriority="63" w:unhideWhenUsed="0"/>
-    <w:lsdException w:name="Medium Shading 2 Accent 6" w:semiHidden="0" w:uiPriority="64" w:unhideWhenUsed="0"/>
-    <w:lsdException w:name="Medium List 1 Accent 6" w:semiHidden="0" w:uiPriority="65" w:unhideWhenUsed="0"/>
-    <w:lsdException w:name="Medium List 2 Accent 6" w:semiHidden="0" w:uiPriority="66" w:unhideWhenUsed="0"/>
-    <w:lsdException w:name="Medium Grid 1 Accent 6" w:semiHidden="0" w:uiPriority="67" w:unhideWhenUsed="0"/>
-    <w:lsdException w:name="Medium Grid 2 Accent 6" w:semiHidden="0" w:uiPriority="68" w:unhideWhenUsed="0"/>
-    <w:lsdException w:name="Medium Grid 3 Accent 6" w:semiHidden="0" w:uiPriority="69" w:unhideWhenUsed="0"/>
-    <w:lsdException w:name="Dark List Accent 6" w:semiHidden="0" w:uiPriority="70" w:unhideWhenUsed="0"/>
-    <w:lsdException w:name="Colorful Shading Accent 6" w:semiHidden="0" w:uiPriority="71" w:unhideWhenUsed="0"/>
-    <w:lsdException w:name="Colorful List Accent 6" w:semiHidden="0" w:uiPriority="72" w:unhideWhenUsed="0"/>
-    <w:lsdException w:name="Colorful Grid Accent 6" w:semiHidden="0" w:uiPriority="73" w:unhideWhenUsed="0"/>
-    <w:lsdException w:name="Subtle Emphasis" w:semiHidden="0" w:uiPriority="19" w:unhideWhenUsed="0" w:qFormat="1"/>
-    <w:lsdException w:name="Intense Emphasis" w:semiHidden="0" w:uiPriority="21" w:unhideWhenUsed="0" w:qFormat="1"/>
-    <w:lsdException w:name="Subtle Reference" w:semiHidden="0" w:uiPriority="31" w:unhideWhenUsed="0" w:qFormat="1"/>
-    <w:lsdException w:name="Intense Reference" w:semiHidden="0" w:uiPriority="32" w:unhideWhenUsed="0" w:qFormat="1"/>
-    <w:lsdException w:name="Book Title" w:semiHidden="0" w:uiPriority="33" w:unhideWhenUsed="0" w:qFormat="1"/>
-    <w:lsdException w:name="Bibliography" w:uiPriority="37"/>
-    <w:lsdException w:name="TOC Heading" w:uiPriority="39" w:qFormat="1"/>
-  </w:latentStyles>
-  <w:style w:type="paragraph" w:default="1" w:styleId="a">
-    <w:name w:val="Normal"/>
-    <w:qFormat/>
-    <w:pPr>
-      <w:widowControl w:val="0"/>
-      <w:jc w:val="both"/>
-    </w:pPr>
-  </w:style>
-  <w:style w:type="character" w:default="1" w:styleId="a1">
-    <w:name w:val="Default Paragraph Font"/>
-    <w:uiPriority w:val="1"/>
-    <w:semiHidden/>
-    <w:unhideWhenUsed/>
-  </w:style>
-  <w:style w:type="table" w:default="1" w:styleId="a2">
-    <w:name w:val="Normal Table"/>
-    <w:uiPriority w:val="99"/>
-    <w:semiHidden/>
-    <w:unhideWhenUsed/>
-    <w:tblPr>
-      <w:tblInd w:w="0" w:type="dxa"/>
-      <w:tblCellMar>
-        <w:top w:w="0" w:type="dxa"/>
-        <w:left w:w="108" w:type="dxa"/>
-        <w:bottom w:w="0" w:type="dxa"/>
-        <w:right w:w="108" w:type="dxa"/>
-      </w:tblCellMar>
-    </w:tblPr>
-  </w:style>
-  <w:style w:type="numbering" w:default="1" w:styleId="a3">
-    <w:name w:val="No List"/>
-    <w:uiPriority w:val="99"/>
-    <w:semiHidden/>
-    <w:unhideWhenUsed/>
-  </w:style>
-</w:styles>
-</file>
-
 <file path=word/theme/theme1.xml><?xml version="1.0" encoding="utf-8"?>
 <a:theme xmlns:a="http://schemas.openxmlformats.org/drawingml/2006/main" name="Office Theme">
   <a:themeElements>

</xml_diff>